<commit_message>
Update 20240911_Testplan Risikobereitschaft in VR_V01.docx
</commit_message>
<xml_diff>
--- a/Testplan/20240911_Testplan Risikobereitschaft in VR_V01.docx
+++ b/Testplan/20240911_Testplan Risikobereitschaft in VR_V01.docx
@@ -2135,25 +2135,7 @@
                 <w:sz w:val="20"/>
                 <w:lang w:val="de-DE"/>
               </w:rPr>
-              <w:t xml:space="preserve"> auf die physische Risikobereitschaft von </w:t>
-            </w:r>
-            <w:proofErr w:type="spellStart"/>
-            <w:r>
-              <w:rPr>
-                <w:rFonts w:ascii="Arial" w:hAnsi="Arial" w:cs="Arial"/>
-                <w:sz w:val="20"/>
-                <w:lang w:val="de-DE"/>
-              </w:rPr>
-              <w:t>unselektierten</w:t>
-            </w:r>
-            <w:proofErr w:type="spellEnd"/>
-            <w:r>
-              <w:rPr>
-                <w:rFonts w:ascii="Arial" w:hAnsi="Arial" w:cs="Arial"/>
-                <w:sz w:val="20"/>
-                <w:lang w:val="de-DE"/>
-              </w:rPr>
-              <w:t xml:space="preserve"> Teilnehmern in Virtual Reality zu untersuchen.</w:t>
+              <w:t xml:space="preserve"> auf die physische Risikobereitschaft von unselektierten Teilnehmern in Virtual Reality zu untersuchen.</w:t>
             </w:r>
           </w:p>
         </w:tc>
@@ -2639,7 +2621,6 @@
                     </w:rPr>
                     <w:t xml:space="preserve">1.2 </w:t>
                   </w:r>
-                  <w:proofErr w:type="gramStart"/>
                   <w:r>
                     <w:rPr>
                       <w:rFonts w:ascii="Arial" w:hAnsi="Arial" w:cs="Arial"/>
@@ -2648,7 +2629,6 @@
                     </w:rPr>
                     <w:t>Regulär</w:t>
                   </w:r>
-                  <w:proofErr w:type="gramEnd"/>
                 </w:p>
               </w:tc>
               <w:tc>
@@ -3549,7 +3529,6 @@
                     </w:rPr>
                     <w:t xml:space="preserve">.1 </w:t>
                   </w:r>
-                  <w:proofErr w:type="gramStart"/>
                   <w:r>
                     <w:rPr>
                       <w:rFonts w:ascii="Arial" w:hAnsi="Arial" w:cs="Arial"/>
@@ -3558,7 +3537,6 @@
                     </w:rPr>
                     <w:t>Männlich</w:t>
                   </w:r>
-                  <w:proofErr w:type="gramEnd"/>
                 </w:p>
               </w:tc>
               <w:tc>
@@ -3643,18 +3621,8 @@
                       <w:sz w:val="20"/>
                       <w:lang w:val="de-DE"/>
                     </w:rPr>
-                    <w:t xml:space="preserve"> </w:t>
-                  </w:r>
-                  <w:proofErr w:type="gramStart"/>
-                  <w:r>
-                    <w:rPr>
-                      <w:rFonts w:ascii="Arial" w:hAnsi="Arial" w:cs="Arial"/>
-                      <w:sz w:val="20"/>
-                      <w:lang w:val="de-DE"/>
-                    </w:rPr>
-                    <w:t>Weiblich</w:t>
-                  </w:r>
-                  <w:proofErr w:type="gramEnd"/>
+                    <w:t xml:space="preserve"> Weiblich</w:t>
+                  </w:r>
                 </w:p>
                 <w:p>
                   <w:pPr>
@@ -4538,7 +4506,6 @@
             <w:r>
               <w:rPr>
                 <w:rFonts w:ascii="Arial" w:hAnsi="Arial" w:cs="Arial"/>
-                <w:b/>
                 <w:sz w:val="20"/>
                 <w:lang w:val="de-DE"/>
               </w:rPr>
@@ -4547,7 +4514,6 @@
             <w:r>
               <w:rPr>
                 <w:rFonts w:ascii="Arial" w:hAnsi="Arial" w:cs="Arial"/>
-                <w:b/>
                 <w:sz w:val="20"/>
                 <w:lang w:val="de-DE"/>
               </w:rPr>
@@ -4556,7 +4522,6 @@
             <w:r>
               <w:rPr>
                 <w:rFonts w:ascii="Arial" w:hAnsi="Arial" w:cs="Arial"/>
-                <w:b/>
                 <w:sz w:val="20"/>
                 <w:lang w:val="de-DE"/>
               </w:rPr>
@@ -4565,19 +4530,10 @@
             <w:r>
               <w:rPr>
                 <w:rFonts w:ascii="Arial" w:hAnsi="Arial" w:cs="Arial"/>
-                <w:b/>
-                <w:sz w:val="20"/>
-                <w:lang w:val="de-DE"/>
-              </w:rPr>
-              <w:t>:</w:t>
-            </w:r>
-            <w:r>
-              <w:rPr>
-                <w:rFonts w:ascii="Arial" w:hAnsi="Arial" w:cs="Arial"/>
-                <w:sz w:val="20"/>
-                <w:lang w:val="de-DE"/>
-              </w:rPr>
-              <w:t xml:space="preserve"> </w:t>
+                <w:sz w:val="20"/>
+                <w:lang w:val="de-DE"/>
+              </w:rPr>
+              <w:t xml:space="preserve">: </w:t>
             </w:r>
           </w:p>
           <w:p>
@@ -4730,7 +4686,6 @@
             <w:r>
               <w:rPr>
                 <w:rFonts w:ascii="Arial" w:hAnsi="Arial" w:cs="Arial"/>
-                <w:b/>
                 <w:sz w:val="20"/>
                 <w:lang w:val="de-DE"/>
               </w:rPr>
@@ -4739,7 +4694,6 @@
             <w:r>
               <w:rPr>
                 <w:rFonts w:ascii="Arial" w:hAnsi="Arial" w:cs="Arial"/>
-                <w:b/>
                 <w:sz w:val="20"/>
                 <w:lang w:val="de-DE"/>
               </w:rPr>
@@ -4748,7 +4702,6 @@
             <w:r>
               <w:rPr>
                 <w:rFonts w:ascii="Arial" w:hAnsi="Arial" w:cs="Arial"/>
-                <w:b/>
                 <w:sz w:val="20"/>
                 <w:lang w:val="de-DE"/>
               </w:rPr>
@@ -4757,19 +4710,10 @@
             <w:r>
               <w:rPr>
                 <w:rFonts w:ascii="Arial" w:hAnsi="Arial" w:cs="Arial"/>
-                <w:b/>
-                <w:sz w:val="20"/>
-                <w:lang w:val="de-DE"/>
-              </w:rPr>
-              <w:t>:</w:t>
-            </w:r>
-            <w:r>
-              <w:rPr>
-                <w:rFonts w:ascii="Arial" w:hAnsi="Arial" w:cs="Arial"/>
-                <w:sz w:val="20"/>
-                <w:lang w:val="de-DE"/>
-              </w:rPr>
-              <w:t xml:space="preserve"> </w:t>
+                <w:sz w:val="20"/>
+                <w:lang w:val="de-DE"/>
+              </w:rPr>
+              <w:t xml:space="preserve">: </w:t>
             </w:r>
           </w:p>
           <w:p>
@@ -4800,61 +4744,7 @@
                 <w:sz w:val="20"/>
                 <w:lang w:val="en-US"/>
               </w:rPr>
-              <w:t xml:space="preserve"> (</w:t>
-            </w:r>
-            <w:proofErr w:type="spellStart"/>
-            <w:r>
-              <w:rPr>
-                <w:rFonts w:ascii="Arial" w:hAnsi="Arial" w:cs="Arial"/>
-                <w:sz w:val="20"/>
-                <w:lang w:val="en-US"/>
-              </w:rPr>
-              <w:t>Wittmer</w:t>
-            </w:r>
-            <w:proofErr w:type="spellEnd"/>
-            <w:r>
-              <w:rPr>
-                <w:rFonts w:ascii="Arial" w:hAnsi="Arial" w:cs="Arial"/>
-                <w:sz w:val="20"/>
-                <w:lang w:val="en-US"/>
-              </w:rPr>
-              <w:t xml:space="preserve"> </w:t>
-            </w:r>
-            <w:proofErr w:type="spellStart"/>
-            <w:r>
-              <w:rPr>
-                <w:rFonts w:ascii="Arial" w:hAnsi="Arial" w:cs="Arial"/>
-                <w:sz w:val="20"/>
-                <w:lang w:val="en-US"/>
-              </w:rPr>
-              <w:t>oder</w:t>
-            </w:r>
-            <w:proofErr w:type="spellEnd"/>
-            <w:r>
-              <w:rPr>
-                <w:rFonts w:ascii="Arial" w:hAnsi="Arial" w:cs="Arial"/>
-                <w:sz w:val="20"/>
-                <w:lang w:val="en-US"/>
-              </w:rPr>
-              <w:t xml:space="preserve"> Slater </w:t>
-            </w:r>
-            <w:proofErr w:type="spellStart"/>
-            <w:r>
-              <w:rPr>
-                <w:rFonts w:ascii="Arial" w:hAnsi="Arial" w:cs="Arial"/>
-                <w:sz w:val="20"/>
-                <w:lang w:val="en-US"/>
-              </w:rPr>
-              <w:t>Usoh</w:t>
-            </w:r>
-            <w:proofErr w:type="spellEnd"/>
-            <w:r>
-              <w:rPr>
-                <w:rFonts w:ascii="Arial" w:hAnsi="Arial" w:cs="Arial"/>
-                <w:sz w:val="20"/>
-                <w:lang w:val="en-US"/>
-              </w:rPr>
-              <w:t xml:space="preserve"> Steed </w:t>
+              <w:t xml:space="preserve"> (Wittmer oder Slater Usoh Steed </w:t>
             </w:r>
             <w:r>
               <w:rPr>
@@ -4922,6 +4812,167 @@
           </w:p>
           <w:p>
             <w:pPr>
+              <w:pStyle w:val="Listenabsatz"/>
+              <w:numPr>
+                <w:ilvl w:val="0"/>
+                <w:numId w:val="44"/>
+              </w:numPr>
+              <w:spacing w:before="120" w:after="120"/>
+              <w:rPr>
+                <w:rFonts w:ascii="Arial" w:hAnsi="Arial" w:cs="Arial"/>
+                <w:sz w:val="20"/>
+                <w:lang w:val="de-DE"/>
+              </w:rPr>
+            </w:pPr>
+            <w:r>
+              <w:rPr>
+                <w:rFonts w:ascii="Arial" w:hAnsi="Arial" w:cs="Arial"/>
+                <w:sz w:val="20"/>
+                <w:lang w:val="de-DE"/>
+              </w:rPr>
+              <w:t>Implizite Messung der physischen Risikobereitschaft während des VR-Experiments</w:t>
+            </w:r>
+          </w:p>
+          <w:p>
+            <w:pPr>
+              <w:pStyle w:val="Listenabsatz"/>
+              <w:numPr>
+                <w:ilvl w:val="1"/>
+                <w:numId w:val="44"/>
+              </w:numPr>
+              <w:spacing w:before="120" w:after="120"/>
+              <w:rPr>
+                <w:rFonts w:ascii="Arial" w:hAnsi="Arial" w:cs="Arial"/>
+                <w:sz w:val="20"/>
+                <w:lang w:val="de-DE"/>
+              </w:rPr>
+            </w:pPr>
+            <w:r>
+              <w:rPr>
+                <w:rFonts w:ascii="Arial" w:hAnsi="Arial" w:cs="Arial"/>
+                <w:sz w:val="20"/>
+                <w:lang w:val="de-DE"/>
+              </w:rPr>
+              <w:t>Risikoaffine vs. risikoaverse Entscheidungen</w:t>
+            </w:r>
+          </w:p>
+          <w:p>
+            <w:pPr>
+              <w:pStyle w:val="Listenabsatz"/>
+              <w:numPr>
+                <w:ilvl w:val="1"/>
+                <w:numId w:val="44"/>
+              </w:numPr>
+              <w:spacing w:before="120" w:after="120"/>
+              <w:rPr>
+                <w:rFonts w:ascii="Arial" w:hAnsi="Arial" w:cs="Arial"/>
+                <w:sz w:val="20"/>
+                <w:lang w:val="de-DE"/>
+              </w:rPr>
+            </w:pPr>
+            <w:r>
+              <w:rPr>
+                <w:rFonts w:ascii="Arial" w:hAnsi="Arial" w:cs="Arial"/>
+                <w:sz w:val="20"/>
+                <w:lang w:val="de-DE"/>
+              </w:rPr>
+              <w:t>Zeitmessung bis zur Eingabe der Entscheidung</w:t>
+            </w:r>
+          </w:p>
+          <w:p>
+            <w:pPr>
+              <w:pStyle w:val="Listenabsatz"/>
+              <w:numPr>
+                <w:ilvl w:val="1"/>
+                <w:numId w:val="44"/>
+              </w:numPr>
+              <w:spacing w:before="120" w:after="120"/>
+              <w:rPr>
+                <w:rFonts w:ascii="Arial" w:hAnsi="Arial" w:cs="Arial"/>
+                <w:sz w:val="20"/>
+                <w:lang w:val="de-DE"/>
+              </w:rPr>
+            </w:pPr>
+            <w:r>
+              <w:rPr>
+                <w:rFonts w:ascii="Arial" w:hAnsi="Arial" w:cs="Arial"/>
+                <w:sz w:val="20"/>
+                <w:lang w:val="de-DE"/>
+              </w:rPr>
+              <w:t>Fehlerquoten und Zeitmessungen während der Mikro-interaktionen zwischen den Entscheidungs-Gates</w:t>
+            </w:r>
+          </w:p>
+          <w:p>
+            <w:pPr>
+              <w:pStyle w:val="Listenabsatz"/>
+              <w:numPr>
+                <w:ilvl w:val="0"/>
+                <w:numId w:val="44"/>
+              </w:numPr>
+              <w:spacing w:before="120" w:after="120"/>
+              <w:rPr>
+                <w:rFonts w:ascii="Arial" w:hAnsi="Arial" w:cs="Arial"/>
+                <w:sz w:val="20"/>
+                <w:lang w:val="de-DE"/>
+              </w:rPr>
+            </w:pPr>
+            <w:r>
+              <w:rPr>
+                <w:rFonts w:ascii="Arial" w:hAnsi="Arial" w:cs="Arial"/>
+                <w:sz w:val="20"/>
+                <w:lang w:val="de-DE"/>
+              </w:rPr>
+              <w:t>Erhebung physiologischer Daten während des VR-Experiments</w:t>
+            </w:r>
+          </w:p>
+          <w:p>
+            <w:pPr>
+              <w:pStyle w:val="Listenabsatz"/>
+              <w:numPr>
+                <w:ilvl w:val="1"/>
+                <w:numId w:val="44"/>
+              </w:numPr>
+              <w:spacing w:before="120" w:after="120"/>
+              <w:rPr>
+                <w:rFonts w:ascii="Arial" w:hAnsi="Arial" w:cs="Arial"/>
+                <w:sz w:val="20"/>
+                <w:lang w:val="de-DE"/>
+              </w:rPr>
+            </w:pPr>
+            <w:r>
+              <w:rPr>
+                <w:rFonts w:ascii="Arial" w:hAnsi="Arial" w:cs="Arial"/>
+                <w:sz w:val="20"/>
+                <w:lang w:val="de-DE"/>
+              </w:rPr>
+              <w:t>Erhebung des Hautleitwerts (Galvanic Skin Response)</w:t>
+            </w:r>
+          </w:p>
+          <w:p>
+            <w:pPr>
+              <w:pStyle w:val="Listenabsatz"/>
+              <w:numPr>
+                <w:ilvl w:val="1"/>
+                <w:numId w:val="44"/>
+              </w:numPr>
+              <w:spacing w:before="120" w:after="120"/>
+              <w:rPr>
+                <w:rFonts w:ascii="Arial" w:hAnsi="Arial" w:cs="Arial"/>
+                <w:sz w:val="20"/>
+                <w:lang w:val="de-DE"/>
+              </w:rPr>
+            </w:pPr>
+            <w:r>
+              <w:rPr>
+                <w:rFonts w:ascii="Arial" w:hAnsi="Arial" w:cs="Arial"/>
+                <w:sz w:val="20"/>
+                <w:lang w:val="de-DE"/>
+              </w:rPr>
+              <w:t>Erhebung der Herzfrequenz (Hear Rate measurment)</w:t>
+            </w:r>
+          </w:p>
+          <w:p>
+            <w:pPr>
               <w:spacing w:before="360" w:after="120"/>
               <w:rPr>
                 <w:rFonts w:ascii="Arial" w:hAnsi="Arial" w:cs="Arial"/>
@@ -4962,25 +5013,7 @@
                 <w:sz w:val="20"/>
                 <w:lang w:val="de-DE"/>
               </w:rPr>
-              <w:t xml:space="preserve"> (</w:t>
-            </w:r>
-            <w:proofErr w:type="spellStart"/>
-            <w:r>
-              <w:rPr>
-                <w:rFonts w:ascii="Arial" w:hAnsi="Arial" w:cs="Arial"/>
-                <w:sz w:val="20"/>
-                <w:lang w:val="de-DE"/>
-              </w:rPr>
-              <w:t>Prüfeninger</w:t>
-            </w:r>
-            <w:proofErr w:type="spellEnd"/>
-            <w:r>
-              <w:rPr>
-                <w:rFonts w:ascii="Arial" w:hAnsi="Arial" w:cs="Arial"/>
-                <w:sz w:val="20"/>
-                <w:lang w:val="de-DE"/>
-              </w:rPr>
-              <w:t xml:space="preserve"> Straße)</w:t>
+              <w:t xml:space="preserve"> (Prüfeninger Straße)</w:t>
             </w:r>
           </w:p>
           <w:p>
@@ -5013,7 +5046,6 @@
                 <w:lang w:val="de-DE"/>
               </w:rPr>
             </w:pPr>
-            <w:proofErr w:type="spellStart"/>
             <w:r>
               <w:rPr>
                 <w:rFonts w:ascii="Arial" w:hAnsi="Arial" w:cs="Arial"/>
@@ -5021,9 +5053,8 @@
                 <w:szCs w:val="20"/>
                 <w:lang w:val="de-DE"/>
               </w:rPr>
-              <w:t>Meta</w:t>
-            </w:r>
-            <w:proofErr w:type="spellEnd"/>
+              <w:t>Meta Quest 3</w:t>
+            </w:r>
             <w:r>
               <w:rPr>
                 <w:rFonts w:ascii="Arial" w:hAnsi="Arial" w:cs="Arial"/>
@@ -5031,36 +5062,7 @@
                 <w:szCs w:val="20"/>
                 <w:lang w:val="de-DE"/>
               </w:rPr>
-              <w:t xml:space="preserve"> Quest 3</w:t>
-            </w:r>
-            <w:r>
-              <w:rPr>
-                <w:rFonts w:ascii="Arial" w:hAnsi="Arial" w:cs="Arial"/>
-                <w:sz w:val="20"/>
-                <w:szCs w:val="20"/>
-                <w:lang w:val="de-DE"/>
-              </w:rPr>
-              <w:t xml:space="preserve"> </w:t>
-            </w:r>
-            <w:proofErr w:type="spellStart"/>
-            <w:r>
-              <w:rPr>
-                <w:rFonts w:ascii="Arial" w:hAnsi="Arial" w:cs="Arial"/>
-                <w:sz w:val="20"/>
-                <w:szCs w:val="20"/>
-                <w:lang w:val="de-DE"/>
-              </w:rPr>
-              <w:t>standalone</w:t>
-            </w:r>
-            <w:proofErr w:type="spellEnd"/>
-            <w:r>
-              <w:rPr>
-                <w:rFonts w:ascii="Arial" w:hAnsi="Arial" w:cs="Arial"/>
-                <w:sz w:val="20"/>
-                <w:szCs w:val="20"/>
-                <w:lang w:val="de-DE"/>
-              </w:rPr>
-              <w:t xml:space="preserve"> (alternativ mit Gaming </w:t>
+              <w:t xml:space="preserve"> standalone (alternativ mit Gaming </w:t>
             </w:r>
             <w:r>
               <w:rPr>
@@ -5139,19 +5141,8 @@
                 <w:szCs w:val="20"/>
                 <w:lang w:val="de-DE"/>
               </w:rPr>
-              <w:t xml:space="preserve">6 </w:t>
-            </w:r>
-            <w:proofErr w:type="spellStart"/>
-            <w:r>
-              <w:rPr>
-                <w:rFonts w:ascii="Arial" w:hAnsi="Arial" w:cs="Arial"/>
-                <w:sz w:val="20"/>
-                <w:szCs w:val="20"/>
-                <w:lang w:val="de-DE"/>
-              </w:rPr>
-              <w:t>DoF</w:t>
-            </w:r>
-            <w:proofErr w:type="spellEnd"/>
+              <w:t>6 DoF</w:t>
+            </w:r>
             <w:r>
               <w:rPr>
                 <w:rFonts w:ascii="Arial" w:hAnsi="Arial" w:cs="Arial"/>
@@ -5210,19 +5201,8 @@
                 <w:szCs w:val="20"/>
                 <w:lang w:val="de-DE"/>
               </w:rPr>
-              <w:t xml:space="preserve"> und </w:t>
-            </w:r>
-            <w:proofErr w:type="spellStart"/>
-            <w:r>
-              <w:rPr>
-                <w:rFonts w:ascii="Arial" w:hAnsi="Arial" w:cs="Arial"/>
-                <w:sz w:val="20"/>
-                <w:szCs w:val="20"/>
-                <w:lang w:val="de-DE"/>
-              </w:rPr>
-              <w:t>Locomotion</w:t>
-            </w:r>
-            <w:proofErr w:type="spellEnd"/>
+              <w:t xml:space="preserve"> und Locomotion</w:t>
+            </w:r>
             <w:r>
               <w:rPr>
                 <w:rFonts w:ascii="Arial" w:hAnsi="Arial" w:cs="Arial"/>
@@ -5254,19 +5234,9 @@
                 <w:szCs w:val="20"/>
                 <w:lang w:val="en-US"/>
               </w:rPr>
-              <w:t xml:space="preserve">Interaction </w:t>
-            </w:r>
-            <w:proofErr w:type="spellStart"/>
-            <w:r>
-              <w:rPr>
-                <w:rFonts w:ascii="Arial" w:hAnsi="Arial" w:cs="Arial"/>
-                <w:sz w:val="20"/>
-                <w:szCs w:val="20"/>
-                <w:lang w:val="en-US"/>
-              </w:rPr>
-              <w:t>mittels</w:t>
-            </w:r>
-            <w:proofErr w:type="spellEnd"/>
+              <w:lastRenderedPageBreak/>
+              <w:t>Interaction mittels</w:t>
+            </w:r>
             <w:r>
               <w:rPr>
                 <w:rFonts w:ascii="Arial" w:hAnsi="Arial" w:cs="Arial"/>
@@ -5300,7 +5270,6 @@
                 <w:lang w:val="en-US"/>
               </w:rPr>
             </w:pPr>
-            <w:proofErr w:type="spellStart"/>
             <w:r>
               <w:rPr>
                 <w:rFonts w:ascii="Arial" w:hAnsi="Arial" w:cs="Arial"/>
@@ -5308,57 +5277,7 @@
                 <w:szCs w:val="20"/>
                 <w:lang w:val="en-US"/>
               </w:rPr>
-              <w:t>Evtl</w:t>
-            </w:r>
-            <w:proofErr w:type="spellEnd"/>
-            <w:r>
-              <w:rPr>
-                <w:rFonts w:ascii="Arial" w:hAnsi="Arial" w:cs="Arial"/>
-                <w:sz w:val="20"/>
-                <w:szCs w:val="20"/>
-                <w:lang w:val="en-US"/>
-              </w:rPr>
-              <w:t xml:space="preserve">. </w:t>
-            </w:r>
-            <w:proofErr w:type="spellStart"/>
-            <w:r>
-              <w:rPr>
-                <w:rFonts w:ascii="Arial" w:hAnsi="Arial" w:cs="Arial"/>
-                <w:sz w:val="20"/>
-                <w:szCs w:val="20"/>
-                <w:lang w:val="en-US"/>
-              </w:rPr>
-              <w:t>Physiologische</w:t>
-            </w:r>
-            <w:proofErr w:type="spellEnd"/>
-            <w:r>
-              <w:rPr>
-                <w:rFonts w:ascii="Arial" w:hAnsi="Arial" w:cs="Arial"/>
-                <w:sz w:val="20"/>
-                <w:szCs w:val="20"/>
-                <w:lang w:val="en-US"/>
-              </w:rPr>
-              <w:t xml:space="preserve"> </w:t>
-            </w:r>
-            <w:proofErr w:type="spellStart"/>
-            <w:r>
-              <w:rPr>
-                <w:rFonts w:ascii="Arial" w:hAnsi="Arial" w:cs="Arial"/>
-                <w:sz w:val="20"/>
-                <w:szCs w:val="20"/>
-                <w:lang w:val="en-US"/>
-              </w:rPr>
-              <w:t>Sensoren</w:t>
-            </w:r>
-            <w:proofErr w:type="spellEnd"/>
-            <w:r>
-              <w:rPr>
-                <w:rFonts w:ascii="Arial" w:hAnsi="Arial" w:cs="Arial"/>
-                <w:sz w:val="20"/>
-                <w:szCs w:val="20"/>
-                <w:lang w:val="en-US"/>
-              </w:rPr>
-              <w:t xml:space="preserve"> (Galvanic Skin Response und Heart Rate Measurement)</w:t>
+              <w:t>Evtl. Physiologische Sensoren (Galvanic Skin Response und Heart Rate Measurement)</w:t>
             </w:r>
           </w:p>
           <w:p>
@@ -5400,43 +5319,7 @@
                 <w:sz w:val="20"/>
                 <w:lang w:val="de-DE"/>
               </w:rPr>
-              <w:t xml:space="preserve"> “</w:t>
-            </w:r>
-            <w:proofErr w:type="spellStart"/>
-            <w:r>
-              <w:rPr>
-                <w:rFonts w:ascii="Arial" w:hAnsi="Arial" w:cs="Arial"/>
-                <w:sz w:val="20"/>
-                <w:lang w:val="de-DE"/>
-              </w:rPr>
-              <w:t>Within</w:t>
-            </w:r>
-            <w:proofErr w:type="spellEnd"/>
-            <w:r>
-              <w:rPr>
-                <w:rFonts w:ascii="Arial" w:hAnsi="Arial" w:cs="Arial"/>
-                <w:sz w:val="20"/>
-                <w:lang w:val="de-DE"/>
-              </w:rPr>
-              <w:t xml:space="preserve"> </w:t>
-            </w:r>
-            <w:proofErr w:type="spellStart"/>
-            <w:r>
-              <w:rPr>
-                <w:rFonts w:ascii="Arial" w:hAnsi="Arial" w:cs="Arial"/>
-                <w:sz w:val="20"/>
-                <w:lang w:val="de-DE"/>
-              </w:rPr>
-              <w:t>subjects</w:t>
-            </w:r>
-            <w:proofErr w:type="spellEnd"/>
-            <w:r>
-              <w:rPr>
-                <w:rFonts w:ascii="Arial" w:hAnsi="Arial" w:cs="Arial"/>
-                <w:sz w:val="20"/>
-                <w:lang w:val="de-DE"/>
-              </w:rPr>
-              <w:t xml:space="preserve"> Design” </w:t>
+              <w:t xml:space="preserve"> “Within subjects Design” </w:t>
             </w:r>
           </w:p>
           <w:tbl>
@@ -5474,7 +5357,6 @@
                       <w:lang w:val="de-DE"/>
                     </w:rPr>
                   </w:pPr>
-                  <w:proofErr w:type="spellStart"/>
                   <w:r>
                     <w:rPr>
                       <w:rFonts w:ascii="Arial" w:hAnsi="Arial" w:cs="Arial"/>
@@ -5495,7 +5377,6 @@
                     </w:rPr>
                     <w:t>r</w:t>
                   </w:r>
-                  <w:proofErr w:type="spellEnd"/>
                 </w:p>
               </w:tc>
               <w:tc>
@@ -5644,7 +5525,6 @@
                       <w:szCs w:val="20"/>
                       <w:lang w:val="de-DE"/>
                     </w:rPr>
-                    <w:lastRenderedPageBreak/>
                     <w:t>1</w:t>
                   </w:r>
                 </w:p>
@@ -5982,7 +5862,6 @@
                       <w:lang w:val="de-DE"/>
                     </w:rPr>
                   </w:pPr>
-                  <w:proofErr w:type="spellStart"/>
                   <w:r>
                     <w:rPr>
                       <w:rFonts w:ascii="Arial" w:hAnsi="Arial" w:cs="Arial"/>
@@ -5990,17 +5869,7 @@
                       <w:szCs w:val="20"/>
                       <w:lang w:val="de-DE"/>
                     </w:rPr>
-                    <w:t>Szenarienbasierte</w:t>
-                  </w:r>
-                  <w:proofErr w:type="spellEnd"/>
-                  <w:r>
-                    <w:rPr>
-                      <w:rFonts w:ascii="Arial" w:hAnsi="Arial" w:cs="Arial"/>
-                      <w:sz w:val="20"/>
-                      <w:szCs w:val="20"/>
-                      <w:lang w:val="de-DE"/>
-                    </w:rPr>
-                    <w:t xml:space="preserve"> Datenerhebung</w:t>
+                    <w:t>Szenarienbasierte Datenerhebung</w:t>
                   </w:r>
                 </w:p>
               </w:tc>
@@ -7474,43 +7343,7 @@
                 <w:sz w:val="20"/>
                 <w:lang w:val="de-DE"/>
               </w:rPr>
-              <w:t xml:space="preserve">iesem </w:t>
-            </w:r>
-            <w:proofErr w:type="gramStart"/>
-            <w:r>
-              <w:rPr>
-                <w:rFonts w:ascii="Arial" w:hAnsi="Arial" w:cs="Arial"/>
-                <w:sz w:val="20"/>
-                <w:lang w:val="de-DE"/>
-              </w:rPr>
-              <w:t>Paragraphen</w:t>
-            </w:r>
-            <w:proofErr w:type="gramEnd"/>
-            <w:r>
-              <w:rPr>
-                <w:rFonts w:ascii="Arial" w:hAnsi="Arial" w:cs="Arial"/>
-                <w:sz w:val="20"/>
-                <w:lang w:val="de-DE"/>
-              </w:rPr>
-              <w:t xml:space="preserve"> beschreiben Sie die genaue Prozedur für die jeweils definierte Testphase. Dies beinhaltet die Umgebung in VR, Fortbewegungsmöglichkeiten, Szenen, Aufgaben und Interaktionen. Sollten während der Testphase in </w:t>
-            </w:r>
-            <w:proofErr w:type="gramStart"/>
-            <w:r>
-              <w:rPr>
-                <w:rFonts w:ascii="Arial" w:hAnsi="Arial" w:cs="Arial"/>
-                <w:sz w:val="20"/>
-                <w:lang w:val="de-DE"/>
-              </w:rPr>
-              <w:t>VR Fragen</w:t>
-            </w:r>
-            <w:proofErr w:type="gramEnd"/>
-            <w:r>
-              <w:rPr>
-                <w:rFonts w:ascii="Arial" w:hAnsi="Arial" w:cs="Arial"/>
-                <w:sz w:val="20"/>
-                <w:lang w:val="de-DE"/>
-              </w:rPr>
-              <w:t xml:space="preserve"> gestellt werden, können diese hier beschrieben werden, sollten jedoch ebenfalls im Paragraphen „Methoden der Datenerhebung“ vermerkt werden. Sollten Sie ein Szenario als „Kontrollgruppe“ vorsehen, müssen Sie dieses hier ebenfalls beschreiben. Die Beschreibung Ihrer Testphase können Sie ebenfalls mit Darstellungen unterstützen.</w:t>
+              <w:t>iesem Paragraphen beschreiben Sie die genaue Prozedur für die jeweils definierte Testphase. Dies beinhaltet die Umgebung in VR, Fortbewegungsmöglichkeiten, Szenen, Aufgaben und Interaktionen. Sollten während der Testphase in VR Fragen gestellt werden, können diese hier beschrieben werden, sollten jedoch ebenfalls im Paragraphen „Methoden der Datenerhebung“ vermerkt werden. Sollten Sie ein Szenario als „Kontrollgruppe“ vorsehen, müssen Sie dieses hier ebenfalls beschreiben. Die Beschreibung Ihrer Testphase können Sie ebenfalls mit Darstellungen unterstützen.</w:t>
             </w:r>
           </w:p>
           <w:p>
@@ -7585,7 +7418,6 @@
                       <w:lang w:val="de-DE"/>
                     </w:rPr>
                   </w:pPr>
-                  <w:proofErr w:type="spellStart"/>
                   <w:r>
                     <w:rPr>
                       <w:rFonts w:ascii="Arial" w:hAnsi="Arial" w:cs="Arial"/>
@@ -7595,7 +7427,6 @@
                     </w:rPr>
                     <w:t>Nr</w:t>
                   </w:r>
-                  <w:proofErr w:type="spellEnd"/>
                 </w:p>
               </w:tc>
               <w:tc>
@@ -8419,7 +8250,6 @@
                 <w:szCs w:val="20"/>
                 <w:lang w:val="de-DE"/>
               </w:rPr>
-              <w:lastRenderedPageBreak/>
               <w:t>Hier können Sie zum Verständnis die Forschungsfrage wiederholen</w:t>
             </w:r>
           </w:p>
@@ -8758,7 +8588,6 @@
               <w:rPr>
                 <w:lang w:val="de-DE"/>
               </w:rPr>
-              <w:lastRenderedPageBreak/>
               <w:t>Datenanalyse</w:t>
             </w:r>
             <w:bookmarkEnd w:id="5"/>
@@ -8834,41 +8663,13 @@
                 <w:lang w:val="en-US"/>
               </w:rPr>
             </w:pPr>
-            <w:proofErr w:type="spellStart"/>
             <w:r>
               <w:rPr>
                 <w:rFonts w:ascii="Arial" w:hAnsi="Arial" w:cs="Arial"/>
                 <w:sz w:val="20"/>
                 <w:lang w:val="en-US"/>
               </w:rPr>
-              <w:t>Methode</w:t>
-            </w:r>
-            <w:proofErr w:type="spellEnd"/>
-            <w:r>
-              <w:rPr>
-                <w:rFonts w:ascii="Arial" w:hAnsi="Arial" w:cs="Arial"/>
-                <w:sz w:val="20"/>
-                <w:lang w:val="en-US"/>
-              </w:rPr>
-              <w:t xml:space="preserve"> 1 (</w:t>
-            </w:r>
-            <w:proofErr w:type="spellStart"/>
-            <w:r>
-              <w:rPr>
-                <w:rFonts w:ascii="Arial" w:hAnsi="Arial" w:cs="Arial"/>
-                <w:sz w:val="20"/>
-                <w:lang w:val="en-US"/>
-              </w:rPr>
-              <w:t>z.B.</w:t>
-            </w:r>
-            <w:proofErr w:type="spellEnd"/>
-            <w:r>
-              <w:rPr>
-                <w:rFonts w:ascii="Arial" w:hAnsi="Arial" w:cs="Arial"/>
-                <w:sz w:val="20"/>
-                <w:lang w:val="en-US"/>
-              </w:rPr>
-              <w:t xml:space="preserve"> </w:t>
+              <w:t xml:space="preserve">Methode 1 (z.B. </w:t>
             </w:r>
             <w:r>
               <w:rPr>
@@ -9198,6 +8999,7 @@
                 <w:sz w:val="20"/>
                 <w:lang w:val="de-DE"/>
               </w:rPr>
+              <w:lastRenderedPageBreak/>
               <w:t>Eyetracking Daten</w:t>
             </w:r>
           </w:p>
@@ -9221,18 +9023,8 @@
                 <w:sz w:val="20"/>
                 <w:lang w:val="de-DE"/>
               </w:rPr>
-              <w:t xml:space="preserve">Räumliche Daten innerhalb der </w:t>
-            </w:r>
-            <w:proofErr w:type="gramStart"/>
-            <w:r>
-              <w:rPr>
-                <w:rFonts w:ascii="Arial" w:hAnsi="Arial" w:cs="Arial"/>
-                <w:sz w:val="20"/>
-                <w:lang w:val="de-DE"/>
-              </w:rPr>
-              <w:t>VR Anwendung</w:t>
-            </w:r>
-            <w:proofErr w:type="gramEnd"/>
+              <w:t>Räumliche Daten innerhalb der VR Anwendung</w:t>
+            </w:r>
           </w:p>
           <w:p>
             <w:pPr>
@@ -9277,25 +9069,7 @@
                 <w:sz w:val="20"/>
                 <w:lang w:val="de-DE"/>
               </w:rPr>
-              <w:t xml:space="preserve">Ausgewertete Daten </w:t>
-            </w:r>
-            <w:proofErr w:type="gramStart"/>
-            <w:r>
-              <w:rPr>
-                <w:rFonts w:ascii="Arial" w:hAnsi="Arial" w:cs="Arial"/>
-                <w:sz w:val="20"/>
-                <w:lang w:val="de-DE"/>
-              </w:rPr>
-              <w:t>aus folgenden</w:t>
-            </w:r>
-            <w:proofErr w:type="gramEnd"/>
-            <w:r>
-              <w:rPr>
-                <w:rFonts w:ascii="Arial" w:hAnsi="Arial" w:cs="Arial"/>
-                <w:sz w:val="20"/>
-                <w:lang w:val="de-DE"/>
-              </w:rPr>
-              <w:t xml:space="preserve"> Fragebögen:</w:t>
+              <w:t>Ausgewertete Daten aus folgenden Fragebögen:</w:t>
             </w:r>
           </w:p>
           <w:p>
@@ -9381,23 +9155,13 @@
                 <w:lang w:val="de-DE"/>
               </w:rPr>
             </w:pPr>
-            <w:proofErr w:type="spellStart"/>
-            <w:r>
-              <w:rPr>
-                <w:rFonts w:ascii="Arial" w:hAnsi="Arial" w:cs="Arial"/>
-                <w:sz w:val="20"/>
-                <w:lang w:val="de-DE"/>
-              </w:rPr>
-              <w:t>Audi</w:t>
-            </w:r>
-            <w:proofErr w:type="spellEnd"/>
-            <w:r>
-              <w:rPr>
-                <w:rFonts w:ascii="Arial" w:hAnsi="Arial" w:cs="Arial"/>
-                <w:sz w:val="20"/>
-                <w:lang w:val="de-DE"/>
-              </w:rPr>
-              <w:t>/Video-Aufzeichnungen sowie Transkripte der Interviews</w:t>
+            <w:r>
+              <w:rPr>
+                <w:rFonts w:ascii="Arial" w:hAnsi="Arial" w:cs="Arial"/>
+                <w:sz w:val="20"/>
+                <w:lang w:val="de-DE"/>
+              </w:rPr>
+              <w:t>Audi/Video-Aufzeichnungen sowie Transkripte der Interviews</w:t>
             </w:r>
           </w:p>
           <w:p>
@@ -9537,28 +9301,12 @@
                       <w:rFonts w:ascii="Arial" w:hAnsi="Arial" w:cs="Arial"/>
                     </w:rPr>
                   </w:pPr>
-                  <w:proofErr w:type="spellStart"/>
-                  <w:r>
-                    <w:rPr>
-                      <w:rFonts w:ascii="Arial" w:hAnsi="Arial" w:cs="Arial"/>
-                    </w:rPr>
-                    <w:t>Beschreibung</w:t>
-                  </w:r>
-                  <w:proofErr w:type="spellEnd"/>
-                  <w:r>
-                    <w:rPr>
-                      <w:rFonts w:ascii="Arial" w:hAnsi="Arial" w:cs="Arial"/>
-                    </w:rPr>
-                    <w:t xml:space="preserve"> / </w:t>
-                  </w:r>
-                  <w:proofErr w:type="spellStart"/>
-                  <w:r>
-                    <w:rPr>
-                      <w:rFonts w:ascii="Arial" w:hAnsi="Arial" w:cs="Arial"/>
-                    </w:rPr>
-                    <w:t>Jahr</w:t>
-                  </w:r>
-                  <w:proofErr w:type="spellEnd"/>
+                  <w:r>
+                    <w:rPr>
+                      <w:rFonts w:ascii="Arial" w:hAnsi="Arial" w:cs="Arial"/>
+                    </w:rPr>
+                    <w:t>Beschreibung / Jahr</w:t>
+                  </w:r>
                 </w:p>
               </w:tc>
               <w:tc>
@@ -9580,16 +9328,8 @@
                     <w:rPr>
                       <w:rFonts w:ascii="Arial" w:hAnsi="Arial" w:cs="Arial"/>
                     </w:rPr>
-                    <w:t>Monat/Quartal/</w:t>
-                  </w:r>
-                  <w:proofErr w:type="spellStart"/>
-                  <w:r>
-                    <w:rPr>
-                      <w:rFonts w:ascii="Arial" w:hAnsi="Arial" w:cs="Arial"/>
-                    </w:rPr>
-                    <w:t>Jahr</w:t>
-                  </w:r>
-                  <w:proofErr w:type="spellEnd"/>
+                    <w:t>Monat/Quartal/Jahr</w:t>
+                  </w:r>
                 </w:p>
               </w:tc>
               <w:tc>
@@ -9611,16 +9351,8 @@
                     <w:rPr>
                       <w:rFonts w:ascii="Arial" w:hAnsi="Arial" w:cs="Arial"/>
                     </w:rPr>
-                    <w:t>Monat/Quartal/</w:t>
-                  </w:r>
-                  <w:proofErr w:type="spellStart"/>
-                  <w:r>
-                    <w:rPr>
-                      <w:rFonts w:ascii="Arial" w:hAnsi="Arial" w:cs="Arial"/>
-                    </w:rPr>
-                    <w:t>Jahr</w:t>
-                  </w:r>
-                  <w:proofErr w:type="spellEnd"/>
+                    <w:t>Monat/Quartal/Jahr</w:t>
+                  </w:r>
                 </w:p>
               </w:tc>
               <w:tc>
@@ -9641,16 +9373,8 @@
                     <w:rPr>
                       <w:rFonts w:ascii="Arial" w:hAnsi="Arial" w:cs="Arial"/>
                     </w:rPr>
-                    <w:t>Monat/Quartal/</w:t>
-                  </w:r>
-                  <w:proofErr w:type="spellStart"/>
-                  <w:r>
-                    <w:rPr>
-                      <w:rFonts w:ascii="Arial" w:hAnsi="Arial" w:cs="Arial"/>
-                    </w:rPr>
-                    <w:t>Jahr</w:t>
-                  </w:r>
-                  <w:proofErr w:type="spellEnd"/>
+                    <w:t>Monat/Quartal/Jahr</w:t>
+                  </w:r>
                 </w:p>
               </w:tc>
             </w:tr>
@@ -10015,14 +9739,12 @@
                       <w:rFonts w:ascii="Arial" w:hAnsi="Arial" w:cs="Arial"/>
                     </w:rPr>
                   </w:pPr>
-                  <w:proofErr w:type="spellStart"/>
                   <w:r>
                     <w:rPr>
                       <w:rFonts w:ascii="Arial" w:hAnsi="Arial" w:cs="Arial"/>
                     </w:rPr>
                     <w:t>Aktivität</w:t>
                   </w:r>
-                  <w:proofErr w:type="spellEnd"/>
                 </w:p>
               </w:tc>
               <w:tc>
@@ -10272,14 +9994,12 @@
                       <w:rFonts w:ascii="Arial" w:hAnsi="Arial" w:cs="Arial"/>
                     </w:rPr>
                   </w:pPr>
-                  <w:proofErr w:type="spellStart"/>
                   <w:r>
                     <w:rPr>
                       <w:rFonts w:ascii="Arial" w:hAnsi="Arial" w:cs="Arial"/>
                     </w:rPr>
                     <w:t>Aktivität</w:t>
                   </w:r>
-                  <w:proofErr w:type="spellEnd"/>
                 </w:p>
               </w:tc>
               <w:tc>
@@ -10531,14 +10251,12 @@
                       <w:rFonts w:ascii="Arial" w:hAnsi="Arial" w:cs="Arial"/>
                     </w:rPr>
                   </w:pPr>
-                  <w:proofErr w:type="spellStart"/>
                   <w:r>
                     <w:rPr>
                       <w:rFonts w:ascii="Arial" w:hAnsi="Arial" w:cs="Arial"/>
                     </w:rPr>
                     <w:t>Aktivität</w:t>
                   </w:r>
-                  <w:proofErr w:type="spellEnd"/>
                 </w:p>
               </w:tc>
               <w:tc>
@@ -10791,14 +10509,12 @@
                       <w:lang w:val="de-DE"/>
                     </w:rPr>
                   </w:pPr>
-                  <w:proofErr w:type="spellStart"/>
                   <w:r>
                     <w:rPr>
                       <w:rFonts w:ascii="Arial" w:hAnsi="Arial" w:cs="Arial"/>
                     </w:rPr>
                     <w:t>Aktivität</w:t>
                   </w:r>
-                  <w:proofErr w:type="spellEnd"/>
                 </w:p>
               </w:tc>
               <w:tc>
@@ -11062,14 +10778,12 @@
                       <w:rFonts w:ascii="Arial" w:hAnsi="Arial" w:cs="Arial"/>
                     </w:rPr>
                   </w:pPr>
-                  <w:proofErr w:type="spellStart"/>
                   <w:r>
                     <w:rPr>
                       <w:rFonts w:ascii="Arial" w:hAnsi="Arial" w:cs="Arial"/>
                     </w:rPr>
                     <w:t>Aktivität</w:t>
                   </w:r>
-                  <w:proofErr w:type="spellEnd"/>
                 </w:p>
               </w:tc>
               <w:tc>
@@ -11323,14 +11037,12 @@
                       <w:rFonts w:ascii="Arial" w:hAnsi="Arial" w:cs="Arial"/>
                     </w:rPr>
                   </w:pPr>
-                  <w:proofErr w:type="spellStart"/>
                   <w:r>
                     <w:rPr>
                       <w:rFonts w:ascii="Arial" w:hAnsi="Arial" w:cs="Arial"/>
                     </w:rPr>
                     <w:t>Aktivität</w:t>
                   </w:r>
-                  <w:proofErr w:type="spellEnd"/>
                 </w:p>
               </w:tc>
               <w:tc>
@@ -11585,14 +11297,12 @@
                       <w:lang w:val="en-US"/>
                     </w:rPr>
                   </w:pPr>
-                  <w:proofErr w:type="spellStart"/>
                   <w:r>
                     <w:rPr>
                       <w:rFonts w:ascii="Arial" w:hAnsi="Arial" w:cs="Arial"/>
                     </w:rPr>
                     <w:t>Aktivität</w:t>
                   </w:r>
-                  <w:proofErr w:type="spellEnd"/>
                 </w:p>
               </w:tc>
               <w:tc>
@@ -11855,14 +11565,12 @@
                       <w:rFonts w:ascii="Arial" w:hAnsi="Arial" w:cs="Arial"/>
                     </w:rPr>
                   </w:pPr>
-                  <w:proofErr w:type="spellStart"/>
                   <w:r>
                     <w:rPr>
                       <w:rFonts w:ascii="Arial" w:hAnsi="Arial" w:cs="Arial"/>
                     </w:rPr>
                     <w:t>Aktivität</w:t>
                   </w:r>
-                  <w:proofErr w:type="spellEnd"/>
                 </w:p>
               </w:tc>
               <w:tc>
@@ -12126,14 +11834,12 @@
                       <w:rFonts w:ascii="Arial" w:hAnsi="Arial" w:cs="Arial"/>
                     </w:rPr>
                   </w:pPr>
-                  <w:proofErr w:type="spellStart"/>
                   <w:r>
                     <w:rPr>
                       <w:rFonts w:ascii="Arial" w:hAnsi="Arial" w:cs="Arial"/>
                     </w:rPr>
                     <w:t>Aktivität</w:t>
                   </w:r>
-                  <w:proofErr w:type="spellEnd"/>
                 </w:p>
               </w:tc>
               <w:tc>
@@ -12399,14 +12105,12 @@
                       <w:rFonts w:ascii="Arial" w:hAnsi="Arial" w:cs="Arial"/>
                     </w:rPr>
                   </w:pPr>
-                  <w:proofErr w:type="spellStart"/>
                   <w:r>
                     <w:rPr>
                       <w:rFonts w:ascii="Arial" w:hAnsi="Arial" w:cs="Arial"/>
                     </w:rPr>
                     <w:t>Aktivität</w:t>
                   </w:r>
-                  <w:proofErr w:type="spellEnd"/>
                 </w:p>
               </w:tc>
               <w:tc>
@@ -12659,14 +12363,12 @@
                       <w:rFonts w:ascii="Arial" w:hAnsi="Arial" w:cs="Arial"/>
                     </w:rPr>
                   </w:pPr>
-                  <w:proofErr w:type="spellStart"/>
                   <w:r>
                     <w:rPr>
                       <w:rFonts w:ascii="Arial" w:hAnsi="Arial" w:cs="Arial"/>
                     </w:rPr>
                     <w:t>Aktivität</w:t>
                   </w:r>
-                  <w:proofErr w:type="spellEnd"/>
                 </w:p>
               </w:tc>
               <w:tc>
@@ -12922,14 +12624,12 @@
                       <w:rFonts w:ascii="Arial" w:hAnsi="Arial" w:cs="Arial"/>
                     </w:rPr>
                   </w:pPr>
-                  <w:proofErr w:type="spellStart"/>
                   <w:r>
                     <w:rPr>
                       <w:rFonts w:ascii="Arial" w:hAnsi="Arial" w:cs="Arial"/>
                     </w:rPr>
                     <w:t>Aktivität</w:t>
                   </w:r>
-                  <w:proofErr w:type="spellEnd"/>
                 </w:p>
               </w:tc>
               <w:tc>
@@ -13185,14 +12885,12 @@
                       <w:rFonts w:ascii="Arial" w:hAnsi="Arial" w:cs="Arial"/>
                     </w:rPr>
                   </w:pPr>
-                  <w:proofErr w:type="spellStart"/>
                   <w:r>
                     <w:rPr>
                       <w:rFonts w:ascii="Arial" w:hAnsi="Arial" w:cs="Arial"/>
                     </w:rPr>
                     <w:t>Aktivität</w:t>
                   </w:r>
-                  <w:proofErr w:type="spellEnd"/>
                 </w:p>
               </w:tc>
               <w:tc>
@@ -13458,14 +13156,12 @@
                       <w:rFonts w:ascii="Arial" w:hAnsi="Arial" w:cs="Arial"/>
                     </w:rPr>
                   </w:pPr>
-                  <w:proofErr w:type="spellStart"/>
                   <w:r>
                     <w:rPr>
                       <w:rFonts w:ascii="Arial" w:hAnsi="Arial" w:cs="Arial"/>
                     </w:rPr>
                     <w:t>Aktivität</w:t>
                   </w:r>
-                  <w:proofErr w:type="spellEnd"/>
                 </w:p>
               </w:tc>
               <w:tc>
@@ -13731,14 +13427,12 @@
                       <w:rFonts w:ascii="Arial" w:hAnsi="Arial" w:cs="Arial"/>
                     </w:rPr>
                   </w:pPr>
-                  <w:proofErr w:type="spellStart"/>
                   <w:r>
                     <w:rPr>
                       <w:rFonts w:ascii="Arial" w:hAnsi="Arial" w:cs="Arial"/>
                     </w:rPr>
                     <w:t>Aktivität</w:t>
                   </w:r>
-                  <w:proofErr w:type="spellEnd"/>
                 </w:p>
               </w:tc>
               <w:tc>
@@ -14004,14 +13698,12 @@
                       <w:rFonts w:ascii="Arial" w:hAnsi="Arial" w:cs="Arial"/>
                     </w:rPr>
                   </w:pPr>
-                  <w:proofErr w:type="spellStart"/>
                   <w:r>
                     <w:rPr>
                       <w:rFonts w:ascii="Arial" w:hAnsi="Arial" w:cs="Arial"/>
                     </w:rPr>
                     <w:t>Aktivität</w:t>
                   </w:r>
-                  <w:proofErr w:type="spellEnd"/>
                 </w:p>
               </w:tc>
               <w:tc>
@@ -20843,6 +20535,7 @@
     <w:rsid w:val="00142405"/>
     <w:rsid w:val="00203498"/>
     <w:rsid w:val="003305E3"/>
+    <w:rsid w:val="004371D3"/>
     <w:rsid w:val="004D63B3"/>
     <w:rsid w:val="00565930"/>
     <w:rsid w:val="005D11E4"/>
@@ -20860,7 +20553,6 @@
     <w:rsid w:val="00AA1300"/>
     <w:rsid w:val="00AE0177"/>
     <w:rsid w:val="00AF28BE"/>
-    <w:rsid w:val="00B26364"/>
     <w:rsid w:val="00BA5912"/>
     <w:rsid w:val="00BF07B2"/>
     <w:rsid w:val="00C8755C"/>

</xml_diff>

<commit_message>
Update Testplan + Literatur
</commit_message>
<xml_diff>
--- a/Testplan/20240911_Testplan Risikobereitschaft in VR_V01.docx
+++ b/Testplan/20240911_Testplan Risikobereitschaft in VR_V01.docx
@@ -2193,25 +2193,7 @@
                 <w:szCs w:val="20"/>
                 <w:lang w:val="de-DE"/>
               </w:rPr>
-              <w:t>H1:</w:t>
-            </w:r>
-            <w:r>
-              <w:rPr>
-                <w:rFonts w:ascii="Arial" w:hAnsi="Arial" w:cs="Arial"/>
-                <w:sz w:val="20"/>
-                <w:szCs w:val="20"/>
-                <w:lang w:val="de-DE"/>
-              </w:rPr>
-              <w:t xml:space="preserve"> Es gibt eine direkte Abhängigkeit des Immersionsgrades von Teilnehmern und deren Risikobereitschaft</w:t>
-            </w:r>
-            <w:r>
-              <w:rPr>
-                <w:rFonts w:ascii="Arial" w:hAnsi="Arial" w:cs="Arial"/>
-                <w:sz w:val="20"/>
-                <w:szCs w:val="20"/>
-                <w:lang w:val="de-DE"/>
-              </w:rPr>
-              <w:t xml:space="preserve"> in Virtual Reality</w:t>
+              <w:t>H1: Der Immersionsgrad in Virtual Reality ist abhängig von der visuellen Repräsentation der Nutzererfahrung</w:t>
             </w:r>
           </w:p>
           <w:p>
@@ -2231,7 +2213,7 @@
                 <w:szCs w:val="20"/>
                 <w:lang w:val="de-DE"/>
               </w:rPr>
-              <w:t>H2:</w:t>
+              <w:t>H</w:t>
             </w:r>
             <w:r>
               <w:rPr>
@@ -2240,7 +2222,7 @@
                 <w:szCs w:val="20"/>
                 <w:lang w:val="de-DE"/>
               </w:rPr>
-              <w:t xml:space="preserve"> Die </w:t>
+              <w:t>2</w:t>
             </w:r>
             <w:r>
               <w:rPr>
@@ -2249,7 +2231,7 @@
                 <w:szCs w:val="20"/>
                 <w:lang w:val="de-DE"/>
               </w:rPr>
-              <w:t xml:space="preserve">physische </w:t>
+              <w:t>:</w:t>
             </w:r>
             <w:r>
               <w:rPr>
@@ -2258,7 +2240,7 @@
                 <w:szCs w:val="20"/>
                 <w:lang w:val="de-DE"/>
               </w:rPr>
-              <w:t>Risikobereitschaft in Virtual Reality ist abhängi</w:t>
+              <w:t xml:space="preserve"> </w:t>
             </w:r>
             <w:r>
               <w:rPr>
@@ -2267,7 +2249,7 @@
                 <w:szCs w:val="20"/>
                 <w:lang w:val="de-DE"/>
               </w:rPr>
-              <w:t>g von der Vorerfahrung der Testpersonen mit Virtual Reality</w:t>
+              <w:t>D</w:t>
             </w:r>
             <w:r>
               <w:rPr>
@@ -2276,7 +2258,34 @@
                 <w:szCs w:val="20"/>
                 <w:lang w:val="de-DE"/>
               </w:rPr>
-              <w:t xml:space="preserve"> (Gaming!?)</w:t>
+              <w:t>ie physische Risikobereitschaft</w:t>
+            </w:r>
+            <w:r>
+              <w:rPr>
+                <w:rFonts w:ascii="Arial" w:hAnsi="Arial" w:cs="Arial"/>
+                <w:sz w:val="20"/>
+                <w:szCs w:val="20"/>
+                <w:lang w:val="de-DE"/>
+              </w:rPr>
+              <w:t xml:space="preserve"> in Virtual Reality ist abhängig von </w:t>
+            </w:r>
+            <w:r>
+              <w:rPr>
+                <w:rFonts w:ascii="Arial" w:hAnsi="Arial" w:cs="Arial"/>
+                <w:sz w:val="20"/>
+                <w:szCs w:val="20"/>
+                <w:lang w:val="de-DE"/>
+              </w:rPr>
+              <w:t>vom Immersionsgrad</w:t>
+            </w:r>
+            <w:r>
+              <w:rPr>
+                <w:rFonts w:ascii="Arial" w:hAnsi="Arial" w:cs="Arial"/>
+                <w:sz w:val="20"/>
+                <w:szCs w:val="20"/>
+                <w:lang w:val="de-DE"/>
+              </w:rPr>
+              <w:t xml:space="preserve"> der Nutzererfahrung</w:t>
             </w:r>
           </w:p>
           <w:p>
@@ -2296,7 +2305,25 @@
                 <w:szCs w:val="20"/>
                 <w:lang w:val="de-DE"/>
               </w:rPr>
-              <w:t>H3: Die physische Risikobereitschaft in Virtual Reality ist abhängig von der visuellen Repräsentation der Nutzererfahrung</w:t>
+              <w:t>H</w:t>
+            </w:r>
+            <w:r>
+              <w:rPr>
+                <w:rFonts w:ascii="Arial" w:hAnsi="Arial" w:cs="Arial"/>
+                <w:sz w:val="20"/>
+                <w:szCs w:val="20"/>
+                <w:lang w:val="de-DE"/>
+              </w:rPr>
+              <w:t>3</w:t>
+            </w:r>
+            <w:r>
+              <w:rPr>
+                <w:rFonts w:ascii="Arial" w:hAnsi="Arial" w:cs="Arial"/>
+                <w:sz w:val="20"/>
+                <w:szCs w:val="20"/>
+                <w:lang w:val="de-DE"/>
+              </w:rPr>
+              <w:t>: Die physische Risikobereitschaft in Virtual Reality ist abhängig von der visuellen Repräsentation der Nutzererfahrung</w:t>
             </w:r>
           </w:p>
           <w:p>
@@ -2326,6 +2353,44 @@
                 <w:lang w:val="de-DE"/>
               </w:rPr>
               <w:t>4</w:t>
+            </w:r>
+            <w:r>
+              <w:rPr>
+                <w:rFonts w:ascii="Arial" w:hAnsi="Arial" w:cs="Arial"/>
+                <w:sz w:val="20"/>
+                <w:szCs w:val="20"/>
+                <w:lang w:val="de-DE"/>
+              </w:rPr>
+              <w:t>: Die physische Risikobereitschaft in Virtual Reality ist abhängig von der Vorerfahrung der Testpersonen mit Virtual Reality (Gaming!?)</w:t>
+            </w:r>
+          </w:p>
+          <w:p>
+            <w:pPr>
+              <w:spacing w:after="120"/>
+              <w:rPr>
+                <w:rFonts w:ascii="Arial" w:hAnsi="Arial" w:cs="Arial"/>
+                <w:sz w:val="20"/>
+                <w:szCs w:val="20"/>
+                <w:lang w:val="de-DE"/>
+              </w:rPr>
+            </w:pPr>
+            <w:r>
+              <w:rPr>
+                <w:rFonts w:ascii="Arial" w:hAnsi="Arial" w:cs="Arial"/>
+                <w:sz w:val="20"/>
+                <w:szCs w:val="20"/>
+                <w:lang w:val="de-DE"/>
+              </w:rPr>
+              <w:t>H</w:t>
+            </w:r>
+            <w:r>
+              <w:rPr>
+                <w:rFonts w:ascii="Arial" w:hAnsi="Arial" w:cs="Arial"/>
+                <w:sz w:val="20"/>
+                <w:szCs w:val="20"/>
+                <w:lang w:val="de-DE"/>
+              </w:rPr>
+              <w:t>5</w:t>
             </w:r>
             <w:r>
               <w:rPr>
@@ -2394,7 +2459,25 @@
                 <w:szCs w:val="20"/>
                 <w:lang w:val="de-DE"/>
               </w:rPr>
-              <w:t>H5: Die Art der Interaktion (z.B. physische Fortbewegung, Teleportation, Arm Swinging, etc.) wirkt sich auf die Risikobereitschaft in Virtual Reality aus</w:t>
+              <w:t>H</w:t>
+            </w:r>
+            <w:r>
+              <w:rPr>
+                <w:rFonts w:ascii="Arial" w:hAnsi="Arial" w:cs="Arial"/>
+                <w:sz w:val="20"/>
+                <w:szCs w:val="20"/>
+                <w:lang w:val="de-DE"/>
+              </w:rPr>
+              <w:t>6</w:t>
+            </w:r>
+            <w:r>
+              <w:rPr>
+                <w:rFonts w:ascii="Arial" w:hAnsi="Arial" w:cs="Arial"/>
+                <w:sz w:val="20"/>
+                <w:szCs w:val="20"/>
+                <w:lang w:val="de-DE"/>
+              </w:rPr>
+              <w:t>: Die Art der Interaktion (z.B. physische Fortbewegung, Teleportation, Arm Swinging, etc.) wirkt sich auf die Risikobereitschaft in Virtual Reality aus</w:t>
             </w:r>
           </w:p>
         </w:tc>
@@ -4685,39 +4768,39 @@
                 <w:sz w:val="20"/>
                 <w:lang w:val="de-DE"/>
               </w:rPr>
-              <w:t>P</w:t>
-            </w:r>
-            <w:r>
-              <w:rPr>
-                <w:rFonts w:ascii="Arial" w:hAnsi="Arial" w:cs="Arial"/>
-                <w:sz w:val="20"/>
-                <w:lang w:val="de-DE"/>
-              </w:rPr>
-              <w:t>hysische Risikobereitschaft</w:t>
-            </w:r>
-            <w:r>
-              <w:rPr>
-                <w:rFonts w:ascii="Arial" w:hAnsi="Arial" w:cs="Arial"/>
-                <w:sz w:val="20"/>
-                <w:lang w:val="de-DE"/>
-              </w:rPr>
-              <w:t xml:space="preserve"> (standardisierter Fragebogen </w:t>
-            </w:r>
-            <w:r>
-              <w:rPr>
-                <w:rFonts w:ascii="Arial" w:hAnsi="Arial" w:cs="Arial"/>
-                <w:sz w:val="20"/>
-                <w:lang w:val="de-DE"/>
-              </w:rPr>
-              <w:sym w:font="Wingdings" w:char="F0E0"/>
-            </w:r>
-            <w:r>
-              <w:rPr>
-                <w:rFonts w:ascii="Arial" w:hAnsi="Arial" w:cs="Arial"/>
-                <w:sz w:val="20"/>
-                <w:lang w:val="de-DE"/>
-              </w:rPr>
-              <w:t xml:space="preserve"> TBD)</w:t>
+              <w:t>Generelle</w:t>
+            </w:r>
+            <w:r>
+              <w:rPr>
+                <w:rFonts w:ascii="Arial" w:hAnsi="Arial" w:cs="Arial"/>
+                <w:sz w:val="20"/>
+                <w:lang w:val="de-DE"/>
+              </w:rPr>
+              <w:t xml:space="preserve"> Risikobereitschaft</w:t>
+            </w:r>
+            <w:r>
+              <w:rPr>
+                <w:rFonts w:ascii="Arial" w:hAnsi="Arial" w:cs="Arial"/>
+                <w:sz w:val="20"/>
+                <w:lang w:val="de-DE"/>
+              </w:rPr>
+              <w:t xml:space="preserve"> (</w:t>
+            </w:r>
+            <w:r>
+              <w:rPr>
+                <w:rFonts w:ascii="Arial" w:hAnsi="Arial" w:cs="Arial"/>
+                <w:sz w:val="20"/>
+                <w:lang w:val="de-DE"/>
+              </w:rPr>
+              <w:t>z.B. mittels Dospert Skala</w:t>
+            </w:r>
+            <w:r>
+              <w:rPr>
+                <w:rFonts w:ascii="Arial" w:hAnsi="Arial" w:cs="Arial"/>
+                <w:sz w:val="20"/>
+                <w:lang w:val="de-DE"/>
+              </w:rPr>
+              <w:t>)</w:t>
             </w:r>
           </w:p>
           <w:p>
@@ -4858,7 +4941,23 @@
                 <w:sz w:val="20"/>
                 <w:lang w:val="de-DE"/>
               </w:rPr>
-              <w:t xml:space="preserve"> (TBD)</w:t>
+              <w:t xml:space="preserve"> (</w:t>
+            </w:r>
+            <w:r>
+              <w:rPr>
+                <w:rFonts w:ascii="Arial" w:hAnsi="Arial" w:cs="Arial"/>
+                <w:sz w:val="20"/>
+                <w:lang w:val="de-DE"/>
+              </w:rPr>
+              <w:t>z.B. subjektive Einschätzung der Gefahr und emotionale Reaktion</w:t>
+            </w:r>
+            <w:r>
+              <w:rPr>
+                <w:rFonts w:ascii="Arial" w:hAnsi="Arial" w:cs="Arial"/>
+                <w:sz w:val="20"/>
+                <w:lang w:val="de-DE"/>
+              </w:rPr>
+              <w:t>)</w:t>
             </w:r>
           </w:p>
           <w:p>
@@ -5027,7 +5126,39 @@
                 <w:sz w:val="20"/>
                 <w:lang w:val="de-DE"/>
               </w:rPr>
-              <w:t>Erhebung der Herzfrequenz (Hear Rate measurment)</w:t>
+              <w:t>Erhebung der Herzfrequenz (Hear</w:t>
+            </w:r>
+            <w:r>
+              <w:rPr>
+                <w:rFonts w:ascii="Arial" w:hAnsi="Arial" w:cs="Arial"/>
+                <w:sz w:val="20"/>
+                <w:lang w:val="de-DE"/>
+              </w:rPr>
+              <w:t>t</w:t>
+            </w:r>
+            <w:r>
+              <w:rPr>
+                <w:rFonts w:ascii="Arial" w:hAnsi="Arial" w:cs="Arial"/>
+                <w:sz w:val="20"/>
+                <w:lang w:val="de-DE"/>
+              </w:rPr>
+              <w:t xml:space="preserve"> Rate measur</w:t>
+            </w:r>
+            <w:r>
+              <w:rPr>
+                <w:rFonts w:ascii="Arial" w:hAnsi="Arial" w:cs="Arial"/>
+                <w:sz w:val="20"/>
+                <w:lang w:val="de-DE"/>
+              </w:rPr>
+              <w:t>e</w:t>
+            </w:r>
+            <w:r>
+              <w:rPr>
+                <w:rFonts w:ascii="Arial" w:hAnsi="Arial" w:cs="Arial"/>
+                <w:sz w:val="20"/>
+                <w:lang w:val="de-DE"/>
+              </w:rPr>
+              <w:t>ment)</w:t>
             </w:r>
           </w:p>
           <w:p>
@@ -5064,6 +5195,7 @@
                 <w:sz w:val="20"/>
                 <w:lang w:val="de-DE"/>
               </w:rPr>
+              <w:lastRenderedPageBreak/>
               <w:t>VR-Labor</w:t>
             </w:r>
             <w:r>
@@ -5104,7 +5236,6 @@
                 <w:rFonts w:ascii="Arial" w:hAnsi="Arial" w:cs="Arial"/>
                 <w:lang w:val="de-DE"/>
               </w:rPr>
-              <w:lastRenderedPageBreak/>
               <w:t>Setup</w:t>
             </w:r>
           </w:p>
@@ -7273,7 +7404,7 @@
                 <w:sz w:val="20"/>
                 <w:lang w:val="de-DE"/>
               </w:rPr>
-              <w:t>Szenarien für Testphase 1</w:t>
+              <w:t xml:space="preserve">Szenarien für Testphase </w:t>
             </w:r>
           </w:p>
           <w:p>
@@ -7327,6 +7458,7 @@
                       <w:szCs w:val="20"/>
                       <w:lang w:val="de-DE"/>
                     </w:rPr>
+                    <w:lastRenderedPageBreak/>
                     <w:t>Nr</w:t>
                   </w:r>
                 </w:p>
@@ -7351,6 +7483,7 @@
                       <w:lang w:val="de-DE"/>
                     </w:rPr>
                   </w:pPr>
+                  <w:commentRangeStart w:id="4"/>
                   <w:r>
                     <w:rPr>
                       <w:rFonts w:ascii="Arial" w:hAnsi="Arial" w:cs="Arial"/>
@@ -7359,6 +7492,13 @@
                       <w:lang w:val="de-DE"/>
                     </w:rPr>
                     <w:t>Szenario</w:t>
+                  </w:r>
+                  <w:commentRangeEnd w:id="4"/>
+                  <w:r>
+                    <w:rPr>
+                      <w:rStyle w:val="Kommentarzeichen"/>
+                    </w:rPr>
+                    <w:commentReference w:id="4"/>
                   </w:r>
                 </w:p>
               </w:tc>
@@ -7422,7 +7562,6 @@
                       <w:szCs w:val="20"/>
                       <w:lang w:val="de-DE"/>
                     </w:rPr>
-                    <w:lastRenderedPageBreak/>
                     <w:t>1</w:t>
                   </w:r>
                 </w:p>
@@ -7454,7 +7593,7 @@
                       <w:szCs w:val="20"/>
                       <w:lang w:val="de-DE"/>
                     </w:rPr>
-                    <w:t>Name des Szenarios</w:t>
+                    <w:t>Hängebrücke</w:t>
                   </w:r>
                 </w:p>
               </w:tc>
@@ -7485,7 +7624,82 @@
                       <w:szCs w:val="20"/>
                       <w:lang w:val="de-DE"/>
                     </w:rPr>
-                    <w:t>Beschreibung des Szenarios</w:t>
+                    <w:t>Alternativen:</w:t>
+                  </w:r>
+                </w:p>
+                <w:p>
+                  <w:pPr>
+                    <w:pStyle w:val="Listenabsatz"/>
+                    <w:numPr>
+                      <w:ilvl w:val="0"/>
+                      <w:numId w:val="52"/>
+                    </w:numPr>
+                    <w:spacing w:beforeLines="20" w:before="48" w:afterLines="20" w:after="48"/>
+                    <w:rPr>
+                      <w:rFonts w:ascii="Arial" w:hAnsi="Arial" w:cs="Arial"/>
+                      <w:sz w:val="20"/>
+                      <w:szCs w:val="20"/>
+                      <w:lang w:val="de-DE"/>
+                    </w:rPr>
+                  </w:pPr>
+                  <w:r>
+                    <w:rPr>
+                      <w:rFonts w:ascii="Arial" w:hAnsi="Arial" w:cs="Arial"/>
+                      <w:sz w:val="20"/>
+                      <w:szCs w:val="20"/>
+                      <w:lang w:val="de-DE"/>
+                    </w:rPr>
+                    <w:t>Außenrum gehen (risikoavers)</w:t>
+                  </w:r>
+                </w:p>
+                <w:p>
+                  <w:pPr>
+                    <w:pStyle w:val="Listenabsatz"/>
+                    <w:numPr>
+                      <w:ilvl w:val="0"/>
+                      <w:numId w:val="52"/>
+                    </w:numPr>
+                    <w:spacing w:beforeLines="20" w:before="48" w:afterLines="20" w:after="48"/>
+                    <w:rPr>
+                      <w:rFonts w:ascii="Arial" w:hAnsi="Arial" w:cs="Arial"/>
+                      <w:sz w:val="20"/>
+                      <w:szCs w:val="20"/>
+                      <w:lang w:val="de-DE"/>
+                    </w:rPr>
+                  </w:pPr>
+                  <w:r>
+                    <w:rPr>
+                      <w:rFonts w:ascii="Arial" w:hAnsi="Arial" w:cs="Arial"/>
+                      <w:sz w:val="20"/>
+                      <w:szCs w:val="20"/>
+                      <w:lang w:val="de-DE"/>
+                    </w:rPr>
+                    <w:t>Entfernte und intakte Brücke wählen (neutral)</w:t>
+                  </w:r>
+                </w:p>
+                <w:p>
+                  <w:pPr>
+                    <w:pStyle w:val="Listenabsatz"/>
+                    <w:numPr>
+                      <w:ilvl w:val="0"/>
+                      <w:numId w:val="52"/>
+                    </w:numPr>
+                    <w:spacing w:beforeLines="20" w:before="48" w:afterLines="20" w:after="48"/>
+                    <w:rPr>
+                      <w:rFonts w:ascii="Arial" w:hAnsi="Arial" w:cs="Arial"/>
+                      <w:sz w:val="20"/>
+                      <w:szCs w:val="20"/>
+                      <w:lang w:val="de-DE"/>
+                    </w:rPr>
+                  </w:pPr>
+                  <w:r>
+                    <w:rPr>
+                      <w:rFonts w:ascii="Arial" w:hAnsi="Arial" w:cs="Arial"/>
+                      <w:sz w:val="20"/>
+                      <w:szCs w:val="20"/>
+                      <w:lang w:val="de-DE"/>
+                    </w:rPr>
+                    <w:t>Alte Hängebrücke wählen (risikoaffin)</w:t>
                   </w:r>
                 </w:p>
               </w:tc>
@@ -7549,7 +7763,7 @@
                       <w:szCs w:val="20"/>
                       <w:lang w:val="de-DE"/>
                     </w:rPr>
-                    <w:t>Name des Szenarios</w:t>
+                    <w:t>Gipfelroute</w:t>
                   </w:r>
                 </w:p>
               </w:tc>
@@ -7580,7 +7794,82 @@
                       <w:szCs w:val="20"/>
                       <w:lang w:val="de-DE"/>
                     </w:rPr>
-                    <w:t>Beschreibung des Szenarios</w:t>
+                    <w:t>Alternativen:</w:t>
+                  </w:r>
+                </w:p>
+                <w:p>
+                  <w:pPr>
+                    <w:pStyle w:val="Listenabsatz"/>
+                    <w:numPr>
+                      <w:ilvl w:val="0"/>
+                      <w:numId w:val="52"/>
+                    </w:numPr>
+                    <w:spacing w:beforeLines="20" w:before="48" w:afterLines="20" w:after="48"/>
+                    <w:rPr>
+                      <w:rFonts w:ascii="Arial" w:hAnsi="Arial" w:cs="Arial"/>
+                      <w:sz w:val="20"/>
+                      <w:szCs w:val="20"/>
+                      <w:lang w:val="de-DE"/>
+                    </w:rPr>
+                  </w:pPr>
+                  <w:r>
+                    <w:rPr>
+                      <w:rFonts w:ascii="Arial" w:hAnsi="Arial" w:cs="Arial"/>
+                      <w:sz w:val="20"/>
+                      <w:szCs w:val="20"/>
+                      <w:lang w:val="de-DE"/>
+                    </w:rPr>
+                    <w:t>Langen Weg zum Gipfel wählen (risikoavers)</w:t>
+                  </w:r>
+                </w:p>
+                <w:p>
+                  <w:pPr>
+                    <w:pStyle w:val="Listenabsatz"/>
+                    <w:numPr>
+                      <w:ilvl w:val="0"/>
+                      <w:numId w:val="52"/>
+                    </w:numPr>
+                    <w:spacing w:beforeLines="20" w:before="48" w:afterLines="20" w:after="48"/>
+                    <w:rPr>
+                      <w:rFonts w:ascii="Arial" w:hAnsi="Arial" w:cs="Arial"/>
+                      <w:sz w:val="20"/>
+                      <w:szCs w:val="20"/>
+                      <w:lang w:val="de-DE"/>
+                    </w:rPr>
+                  </w:pPr>
+                  <w:r>
+                    <w:rPr>
+                      <w:rFonts w:ascii="Arial" w:hAnsi="Arial" w:cs="Arial"/>
+                      <w:sz w:val="20"/>
+                      <w:szCs w:val="20"/>
+                      <w:lang w:val="de-DE"/>
+                    </w:rPr>
+                    <w:t>Abkürzung via steiler Route (neutral)</w:t>
+                  </w:r>
+                </w:p>
+                <w:p>
+                  <w:pPr>
+                    <w:pStyle w:val="Listenabsatz"/>
+                    <w:numPr>
+                      <w:ilvl w:val="0"/>
+                      <w:numId w:val="52"/>
+                    </w:numPr>
+                    <w:spacing w:beforeLines="20" w:before="48" w:afterLines="20" w:after="48"/>
+                    <w:rPr>
+                      <w:rFonts w:ascii="Arial" w:hAnsi="Arial" w:cs="Arial"/>
+                      <w:sz w:val="20"/>
+                      <w:szCs w:val="20"/>
+                      <w:lang w:val="de-DE"/>
+                    </w:rPr>
+                  </w:pPr>
+                  <w:r>
+                    <w:rPr>
+                      <w:rFonts w:ascii="Arial" w:hAnsi="Arial" w:cs="Arial"/>
+                      <w:sz w:val="20"/>
+                      <w:szCs w:val="20"/>
+                      <w:lang w:val="de-DE"/>
+                    </w:rPr>
+                    <w:t>Klettersteig / Leiter / Gipfelgrat (risikoaffin)</w:t>
                   </w:r>
                 </w:p>
               </w:tc>
@@ -7968,6 +8257,10 @@
           </w:tbl>
           <w:p>
             <w:pPr>
+              <w:tabs>
+                <w:tab w:val="center" w:pos="4513"/>
+                <w:tab w:val="left" w:pos="8260"/>
+              </w:tabs>
               <w:jc w:val="both"/>
               <w:rPr>
                 <w:rFonts w:ascii="Arial" w:hAnsi="Arial" w:cs="Arial"/>
@@ -7996,7 +8289,7 @@
                 <w:sz w:val="20"/>
                 <w:lang w:val="de-DE"/>
               </w:rPr>
-              <w:t>Im Nachgang an die Beschreibung der Szenarios können Sie vermerken, ob (und warum) die Testreihenfolge der Szenarien festgelegt oder randomisiert ist.</w:t>
+              <w:t>Um einer Lernkurve aufgrund der Testreihenfolge entgegenzuwirken, wird die Abfolge der Szenarien während der Datenerhebung für jeden Teilnehmer randomisiert.</w:t>
             </w:r>
           </w:p>
           <w:p>
@@ -8043,15 +8336,13 @@
                 <w:lang w:val="de-DE"/>
               </w:rPr>
             </w:pPr>
-            <w:bookmarkStart w:id="4" w:name="_Toc101267087"/>
             <w:r>
               <w:rPr>
                 <w:lang w:val="de-DE"/>
               </w:rPr>
               <w:lastRenderedPageBreak/>
-              <w:t>Messungen</w:t>
-            </w:r>
-            <w:bookmarkEnd w:id="4"/>
+              <w:t>Datenerhebung</w:t>
+            </w:r>
           </w:p>
         </w:tc>
       </w:tr>
@@ -8079,14 +8370,12 @@
                 <w:rFonts w:ascii="Arial" w:hAnsi="Arial" w:cs="Arial"/>
                 <w:sz w:val="20"/>
                 <w:szCs w:val="20"/>
-                <w:lang w:val="de-DE"/>
-              </w:rPr>
-              <w:t>Hier beschreiben Sie, mittels welcher Daten Ihrer Datenerhebungen Sie Ihre Forschungsfragen oder Forschungshypothesen beantworten wollen.</w:t>
-            </w:r>
-          </w:p>
-          <w:p>
-            <w:pPr>
-              <w:spacing w:after="60"/>
+                <w:u w:val="single"/>
+                <w:lang w:val="de-DE"/>
+              </w:rPr>
+              <w:t xml:space="preserve">Forschungshypothese </w:t>
+            </w:r>
+            <w:r>
               <w:rPr>
                 <w:rFonts w:ascii="Arial" w:hAnsi="Arial" w:cs="Arial"/>
                 <w:sz w:val="20"/>
@@ -8094,18 +8383,8 @@
                 <w:u w:val="single"/>
                 <w:lang w:val="de-DE"/>
               </w:rPr>
-            </w:pPr>
-          </w:p>
-          <w:p>
-            <w:pPr>
-              <w:spacing w:after="60"/>
-              <w:rPr>
-                <w:rFonts w:ascii="Arial" w:hAnsi="Arial" w:cs="Arial"/>
-                <w:sz w:val="20"/>
-                <w:szCs w:val="20"/>
-                <w:lang w:val="de-DE"/>
-              </w:rPr>
-            </w:pPr>
+              <w:t>1</w:t>
+            </w:r>
             <w:r>
               <w:rPr>
                 <w:rFonts w:ascii="Arial" w:hAnsi="Arial" w:cs="Arial"/>
@@ -8114,26 +8393,7 @@
                 <w:u w:val="single"/>
                 <w:lang w:val="de-DE"/>
               </w:rPr>
-              <w:t>Forschungsfrage 1</w:t>
-            </w:r>
-            <w:r>
-              <w:rPr>
-                <w:rFonts w:ascii="Arial" w:hAnsi="Arial" w:cs="Arial"/>
-                <w:sz w:val="20"/>
-                <w:szCs w:val="20"/>
-                <w:u w:val="single"/>
-                <w:lang w:val="de-DE"/>
-              </w:rPr>
               <w:t>:</w:t>
-            </w:r>
-            <w:r>
-              <w:rPr>
-                <w:rFonts w:ascii="Arial" w:hAnsi="Arial" w:cs="Arial"/>
-                <w:sz w:val="20"/>
-                <w:szCs w:val="20"/>
-                <w:lang w:val="de-DE"/>
-              </w:rPr>
-              <w:t xml:space="preserve"> </w:t>
             </w:r>
           </w:p>
           <w:p>
@@ -8153,7 +8413,25 @@
                 <w:szCs w:val="20"/>
                 <w:lang w:val="de-DE"/>
               </w:rPr>
-              <w:t>Hier können Sie zum Verständnis die Forschungsfrage wiederholen</w:t>
+              <w:t>H</w:t>
+            </w:r>
+            <w:r>
+              <w:rPr>
+                <w:rFonts w:ascii="Arial" w:hAnsi="Arial" w:cs="Arial"/>
+                <w:sz w:val="20"/>
+                <w:szCs w:val="20"/>
+                <w:lang w:val="de-DE"/>
+              </w:rPr>
+              <w:t>1</w:t>
+            </w:r>
+            <w:r>
+              <w:rPr>
+                <w:rFonts w:ascii="Arial" w:hAnsi="Arial" w:cs="Arial"/>
+                <w:sz w:val="20"/>
+                <w:szCs w:val="20"/>
+                <w:lang w:val="de-DE"/>
+              </w:rPr>
+              <w:t>: Der Immersionsgrad in Virtual Reality ist abhängig von der visuellen Repräsentation der Nutzererfahrung</w:t>
             </w:r>
           </w:p>
           <w:p>
@@ -8161,7 +8439,7 @@
               <w:pStyle w:val="Listenabsatz"/>
               <w:numPr>
                 <w:ilvl w:val="0"/>
-                <w:numId w:val="48"/>
+                <w:numId w:val="52"/>
               </w:numPr>
               <w:spacing w:after="120"/>
               <w:rPr>
@@ -8178,7 +8456,32 @@
                 <w:szCs w:val="20"/>
                 <w:lang w:val="de-DE"/>
               </w:rPr>
-              <w:t>Messdaten</w:t>
+              <w:t>Unabhängige Variablen:</w:t>
+            </w:r>
+          </w:p>
+          <w:p>
+            <w:pPr>
+              <w:pStyle w:val="Listenabsatz"/>
+              <w:numPr>
+                <w:ilvl w:val="1"/>
+                <w:numId w:val="52"/>
+              </w:numPr>
+              <w:spacing w:after="120"/>
+              <w:rPr>
+                <w:rFonts w:ascii="Arial" w:hAnsi="Arial" w:cs="Arial"/>
+                <w:sz w:val="20"/>
+                <w:szCs w:val="20"/>
+                <w:lang w:val="de-DE"/>
+              </w:rPr>
+            </w:pPr>
+            <w:r>
+              <w:rPr>
+                <w:rFonts w:ascii="Arial" w:hAnsi="Arial" w:cs="Arial"/>
+                <w:sz w:val="20"/>
+                <w:szCs w:val="20"/>
+                <w:lang w:val="de-DE"/>
+              </w:rPr>
+              <w:t>Unterschiedliche visuelle Repräsentation der Nutzererfahrung (aufgeteilt auf die zwei Testgruppen)</w:t>
             </w:r>
           </w:p>
           <w:p>
@@ -8186,7 +8489,7 @@
               <w:pStyle w:val="Listenabsatz"/>
               <w:numPr>
                 <w:ilvl w:val="0"/>
-                <w:numId w:val="48"/>
+                <w:numId w:val="52"/>
               </w:numPr>
               <w:spacing w:after="120"/>
               <w:rPr>
@@ -8203,37 +8506,42 @@
                 <w:szCs w:val="20"/>
                 <w:lang w:val="de-DE"/>
               </w:rPr>
-              <w:t>Messdaten</w:t>
-            </w:r>
-          </w:p>
-          <w:p>
-            <w:pPr>
-              <w:spacing w:after="120"/>
-              <w:rPr>
-                <w:rFonts w:ascii="Arial" w:hAnsi="Arial" w:cs="Arial"/>
-                <w:sz w:val="20"/>
-                <w:szCs w:val="20"/>
-                <w:lang w:val="de-DE"/>
-              </w:rPr>
-            </w:pPr>
-            <w:r>
-              <w:rPr>
-                <w:rFonts w:ascii="Arial" w:hAnsi="Arial" w:cs="Arial"/>
-                <w:sz w:val="20"/>
-                <w:szCs w:val="20"/>
-                <w:lang w:val="de-DE"/>
-              </w:rPr>
-              <w:t>Erklärung, wie die Kombination der Messdaten die Forschungsfrage valide und reliabel beantworten kann.</w:t>
+              <w:t>Abhängige Variablen:</w:t>
             </w:r>
           </w:p>
           <w:p>
             <w:pPr>
               <w:pStyle w:val="Listenabsatz"/>
+              <w:numPr>
+                <w:ilvl w:val="1"/>
+                <w:numId w:val="52"/>
+              </w:numPr>
               <w:spacing w:after="120"/>
               <w:rPr>
                 <w:rFonts w:ascii="Arial" w:hAnsi="Arial" w:cs="Arial"/>
                 <w:sz w:val="20"/>
                 <w:szCs w:val="20"/>
+                <w:lang w:val="de-DE"/>
+              </w:rPr>
+            </w:pPr>
+            <w:r>
+              <w:rPr>
+                <w:rFonts w:ascii="Arial" w:hAnsi="Arial" w:cs="Arial"/>
+                <w:sz w:val="20"/>
+                <w:szCs w:val="20"/>
+                <w:lang w:val="de-DE"/>
+              </w:rPr>
+              <w:t>Immersionsgrad / Präsenzgrad (Presence Questionnaire)</w:t>
+            </w:r>
+          </w:p>
+          <w:p>
+            <w:pPr>
+              <w:spacing w:after="60"/>
+              <w:rPr>
+                <w:rFonts w:ascii="Arial" w:hAnsi="Arial" w:cs="Arial"/>
+                <w:sz w:val="20"/>
+                <w:szCs w:val="20"/>
+                <w:u w:val="single"/>
                 <w:lang w:val="de-DE"/>
               </w:rPr>
             </w:pPr>
@@ -8256,26 +8564,7 @@
                 <w:u w:val="single"/>
                 <w:lang w:val="de-DE"/>
               </w:rPr>
-              <w:t>Forschungsfrage 1</w:t>
-            </w:r>
-            <w:r>
-              <w:rPr>
-                <w:rFonts w:ascii="Arial" w:hAnsi="Arial" w:cs="Arial"/>
-                <w:sz w:val="20"/>
-                <w:szCs w:val="20"/>
-                <w:u w:val="single"/>
-                <w:lang w:val="de-DE"/>
-              </w:rPr>
-              <w:t>:</w:t>
-            </w:r>
-            <w:r>
-              <w:rPr>
-                <w:rFonts w:ascii="Arial" w:hAnsi="Arial" w:cs="Arial"/>
-                <w:sz w:val="20"/>
-                <w:szCs w:val="20"/>
-                <w:lang w:val="de-DE"/>
-              </w:rPr>
-              <w:t xml:space="preserve"> </w:t>
+              <w:t>Forschungshypothese 2:</w:t>
             </w:r>
           </w:p>
           <w:p>
@@ -8295,7 +8584,16 @@
                 <w:szCs w:val="20"/>
                 <w:lang w:val="de-DE"/>
               </w:rPr>
-              <w:t>Hier können Sie zum Verständnis die Forschungsfrage wiederholen</w:t>
+              <w:t xml:space="preserve">H2: </w:t>
+            </w:r>
+            <w:r>
+              <w:rPr>
+                <w:rFonts w:ascii="Arial" w:hAnsi="Arial" w:cs="Arial"/>
+                <w:sz w:val="20"/>
+                <w:szCs w:val="20"/>
+                <w:lang w:val="de-DE"/>
+              </w:rPr>
+              <w:t>Die physische Risikobereitschaft in Virtual Reality ist abhängig von vom Immersionsgrad der Nutzererfahrung</w:t>
             </w:r>
           </w:p>
           <w:p>
@@ -8303,7 +8601,7 @@
               <w:pStyle w:val="Listenabsatz"/>
               <w:numPr>
                 <w:ilvl w:val="0"/>
-                <w:numId w:val="48"/>
+                <w:numId w:val="52"/>
               </w:numPr>
               <w:spacing w:after="120"/>
               <w:rPr>
@@ -8320,7 +8618,32 @@
                 <w:szCs w:val="20"/>
                 <w:lang w:val="de-DE"/>
               </w:rPr>
-              <w:t>Messdaten</w:t>
+              <w:t>Unabhängige Variablen:</w:t>
+            </w:r>
+          </w:p>
+          <w:p>
+            <w:pPr>
+              <w:pStyle w:val="Listenabsatz"/>
+              <w:numPr>
+                <w:ilvl w:val="1"/>
+                <w:numId w:val="52"/>
+              </w:numPr>
+              <w:spacing w:after="120"/>
+              <w:rPr>
+                <w:rFonts w:ascii="Arial" w:hAnsi="Arial" w:cs="Arial"/>
+                <w:sz w:val="20"/>
+                <w:szCs w:val="20"/>
+                <w:lang w:val="de-DE"/>
+              </w:rPr>
+            </w:pPr>
+            <w:r>
+              <w:rPr>
+                <w:rFonts w:ascii="Arial" w:hAnsi="Arial" w:cs="Arial"/>
+                <w:sz w:val="20"/>
+                <w:szCs w:val="20"/>
+                <w:lang w:val="de-DE"/>
+              </w:rPr>
+              <w:t>Immersionsgrad / Präsenzgrad (Presence Questionnaire)</w:t>
             </w:r>
           </w:p>
           <w:p>
@@ -8328,7 +8651,7 @@
               <w:pStyle w:val="Listenabsatz"/>
               <w:numPr>
                 <w:ilvl w:val="0"/>
-                <w:numId w:val="48"/>
+                <w:numId w:val="52"/>
               </w:numPr>
               <w:spacing w:after="120"/>
               <w:rPr>
@@ -8345,7 +8668,32 @@
                 <w:szCs w:val="20"/>
                 <w:lang w:val="de-DE"/>
               </w:rPr>
-              <w:t>Messdaten</w:t>
+              <w:t>Abhängige Variablen:</w:t>
+            </w:r>
+          </w:p>
+          <w:p>
+            <w:pPr>
+              <w:pStyle w:val="Listenabsatz"/>
+              <w:numPr>
+                <w:ilvl w:val="1"/>
+                <w:numId w:val="52"/>
+              </w:numPr>
+              <w:spacing w:after="120"/>
+              <w:rPr>
+                <w:rFonts w:ascii="Arial" w:hAnsi="Arial" w:cs="Arial"/>
+                <w:sz w:val="20"/>
+                <w:szCs w:val="20"/>
+                <w:lang w:val="de-DE"/>
+              </w:rPr>
+            </w:pPr>
+            <w:r>
+              <w:rPr>
+                <w:rFonts w:ascii="Arial" w:hAnsi="Arial" w:cs="Arial"/>
+                <w:sz w:val="20"/>
+                <w:szCs w:val="20"/>
+                <w:lang w:val="de-DE"/>
+              </w:rPr>
+              <w:t>Risikobereitschaft (abgeleitet aus den Entscheidungen an den Gates)</w:t>
             </w:r>
           </w:p>
           <w:p>
@@ -8358,14 +8706,46 @@
                 <w:lang w:val="de-DE"/>
               </w:rPr>
             </w:pPr>
-            <w:r>
+          </w:p>
+          <w:p>
+            <w:pPr>
+              <w:spacing w:after="60"/>
               <w:rPr>
                 <w:rFonts w:ascii="Arial" w:hAnsi="Arial" w:cs="Arial"/>
                 <w:sz w:val="20"/>
                 <w:szCs w:val="20"/>
                 <w:lang w:val="de-DE"/>
               </w:rPr>
-              <w:t>Erklärung, wie die Kombination der Messdaten die Forschungsfrage valide und reliabel beantworten kann.</w:t>
+            </w:pPr>
+            <w:r>
+              <w:rPr>
+                <w:rFonts w:ascii="Arial" w:hAnsi="Arial" w:cs="Arial"/>
+                <w:sz w:val="20"/>
+                <w:szCs w:val="20"/>
+                <w:u w:val="single"/>
+                <w:lang w:val="de-DE"/>
+              </w:rPr>
+              <w:t xml:space="preserve">Forschungshypothese </w:t>
+            </w:r>
+            <w:r>
+              <w:rPr>
+                <w:rFonts w:ascii="Arial" w:hAnsi="Arial" w:cs="Arial"/>
+                <w:sz w:val="20"/>
+                <w:szCs w:val="20"/>
+                <w:u w:val="single"/>
+                <w:lang w:val="de-DE"/>
+              </w:rPr>
+              <w:t>3</w:t>
+            </w:r>
+            <w:r>
+              <w:rPr>
+                <w:rFonts w:ascii="Arial" w:hAnsi="Arial" w:cs="Arial"/>
+                <w:sz w:val="20"/>
+                <w:szCs w:val="20"/>
+                <w:u w:val="single"/>
+                <w:lang w:val="de-DE"/>
+              </w:rPr>
+              <w:t>:</w:t>
             </w:r>
           </w:p>
           <w:p>
@@ -8378,36 +8758,32 @@
                 <w:lang w:val="de-DE"/>
               </w:rPr>
             </w:pPr>
-          </w:p>
-          <w:p>
-            <w:pPr>
+            <w:r>
               <w:rPr>
                 <w:rFonts w:ascii="Arial" w:hAnsi="Arial" w:cs="Arial"/>
                 <w:sz w:val="20"/>
                 <w:szCs w:val="20"/>
-                <w:u w:val="single"/>
-                <w:lang w:val="de-DE"/>
-              </w:rPr>
-            </w:pPr>
+                <w:lang w:val="de-DE"/>
+              </w:rPr>
+              <w:t>H</w:t>
+            </w:r>
             <w:r>
               <w:rPr>
                 <w:rFonts w:ascii="Arial" w:hAnsi="Arial" w:cs="Arial"/>
                 <w:sz w:val="20"/>
                 <w:szCs w:val="20"/>
-                <w:u w:val="single"/>
-                <w:lang w:val="de-DE"/>
-              </w:rPr>
-              <w:t>Weitere Messungen</w:t>
+                <w:lang w:val="de-DE"/>
+              </w:rPr>
+              <w:t>3</w:t>
             </w:r>
             <w:r>
               <w:rPr>
                 <w:rFonts w:ascii="Arial" w:hAnsi="Arial" w:cs="Arial"/>
                 <w:sz w:val="20"/>
                 <w:szCs w:val="20"/>
-                <w:u w:val="single"/>
-                <w:lang w:val="de-DE"/>
-              </w:rPr>
-              <w:t>:</w:t>
+                <w:lang w:val="de-DE"/>
+              </w:rPr>
+              <w:t>: Die physische Risikobereitschaft in Virtual Reality ist abhängig von der visuellen Repräsentation der Nutzererfahrung</w:t>
             </w:r>
           </w:p>
           <w:p>
@@ -8415,8 +8791,9 @@
               <w:pStyle w:val="Listenabsatz"/>
               <w:numPr>
                 <w:ilvl w:val="0"/>
-                <w:numId w:val="48"/>
+                <w:numId w:val="52"/>
               </w:numPr>
+              <w:spacing w:after="120"/>
               <w:rPr>
                 <w:rFonts w:ascii="Arial" w:hAnsi="Arial" w:cs="Arial"/>
                 <w:sz w:val="20"/>
@@ -8431,7 +8808,32 @@
                 <w:szCs w:val="20"/>
                 <w:lang w:val="de-DE"/>
               </w:rPr>
-              <w:t>Messdaten</w:t>
+              <w:t>Unabhängige Variablen:</w:t>
+            </w:r>
+          </w:p>
+          <w:p>
+            <w:pPr>
+              <w:pStyle w:val="Listenabsatz"/>
+              <w:numPr>
+                <w:ilvl w:val="1"/>
+                <w:numId w:val="52"/>
+              </w:numPr>
+              <w:spacing w:after="120"/>
+              <w:rPr>
+                <w:rFonts w:ascii="Arial" w:hAnsi="Arial" w:cs="Arial"/>
+                <w:sz w:val="20"/>
+                <w:szCs w:val="20"/>
+                <w:lang w:val="de-DE"/>
+              </w:rPr>
+            </w:pPr>
+            <w:r>
+              <w:rPr>
+                <w:rFonts w:ascii="Arial" w:hAnsi="Arial" w:cs="Arial"/>
+                <w:sz w:val="20"/>
+                <w:szCs w:val="20"/>
+                <w:lang w:val="de-DE"/>
+              </w:rPr>
+              <w:t>Unterschiedliche visuelle Repräsentation der Nutzererfahrung (aufgeteilt auf die zwei Testgruppen)</w:t>
             </w:r>
           </w:p>
           <w:p>
@@ -8439,8 +8841,9 @@
               <w:pStyle w:val="Listenabsatz"/>
               <w:numPr>
                 <w:ilvl w:val="0"/>
-                <w:numId w:val="48"/>
+                <w:numId w:val="52"/>
               </w:numPr>
+              <w:spacing w:after="120"/>
               <w:rPr>
                 <w:rFonts w:ascii="Arial" w:hAnsi="Arial" w:cs="Arial"/>
                 <w:sz w:val="20"/>
@@ -8455,11 +8858,17 @@
                 <w:szCs w:val="20"/>
                 <w:lang w:val="de-DE"/>
               </w:rPr>
-              <w:t>Messdaten</w:t>
+              <w:t>Abhängige Variablen:</w:t>
             </w:r>
           </w:p>
           <w:p>
             <w:pPr>
+              <w:pStyle w:val="Listenabsatz"/>
+              <w:numPr>
+                <w:ilvl w:val="1"/>
+                <w:numId w:val="52"/>
+              </w:numPr>
+              <w:spacing w:after="120"/>
               <w:rPr>
                 <w:rFonts w:ascii="Arial" w:hAnsi="Arial" w:cs="Arial"/>
                 <w:sz w:val="20"/>
@@ -8467,6 +8876,426 @@
                 <w:lang w:val="de-DE"/>
               </w:rPr>
             </w:pPr>
+            <w:r>
+              <w:rPr>
+                <w:rFonts w:ascii="Arial" w:hAnsi="Arial" w:cs="Arial"/>
+                <w:sz w:val="20"/>
+                <w:szCs w:val="20"/>
+                <w:lang w:val="de-DE"/>
+              </w:rPr>
+              <w:t>Risikobereitschaft (abgeleitet aus den Entscheidungen an den Gates)</w:t>
+            </w:r>
+          </w:p>
+          <w:p>
+            <w:pPr>
+              <w:spacing w:after="120"/>
+              <w:rPr>
+                <w:rFonts w:ascii="Arial" w:hAnsi="Arial" w:cs="Arial"/>
+                <w:sz w:val="20"/>
+                <w:szCs w:val="20"/>
+                <w:lang w:val="de-DE"/>
+              </w:rPr>
+            </w:pPr>
+          </w:p>
+          <w:p>
+            <w:pPr>
+              <w:spacing w:after="60"/>
+              <w:rPr>
+                <w:rFonts w:ascii="Arial" w:hAnsi="Arial" w:cs="Arial"/>
+                <w:sz w:val="20"/>
+                <w:szCs w:val="20"/>
+                <w:lang w:val="de-DE"/>
+              </w:rPr>
+            </w:pPr>
+            <w:r>
+              <w:rPr>
+                <w:rFonts w:ascii="Arial" w:hAnsi="Arial" w:cs="Arial"/>
+                <w:sz w:val="20"/>
+                <w:szCs w:val="20"/>
+                <w:u w:val="single"/>
+                <w:lang w:val="de-DE"/>
+              </w:rPr>
+              <w:t xml:space="preserve">Forschungshypothese </w:t>
+            </w:r>
+            <w:r>
+              <w:rPr>
+                <w:rFonts w:ascii="Arial" w:hAnsi="Arial" w:cs="Arial"/>
+                <w:sz w:val="20"/>
+                <w:szCs w:val="20"/>
+                <w:u w:val="single"/>
+                <w:lang w:val="de-DE"/>
+              </w:rPr>
+              <w:t>4</w:t>
+            </w:r>
+            <w:r>
+              <w:rPr>
+                <w:rFonts w:ascii="Arial" w:hAnsi="Arial" w:cs="Arial"/>
+                <w:sz w:val="20"/>
+                <w:szCs w:val="20"/>
+                <w:u w:val="single"/>
+                <w:lang w:val="de-DE"/>
+              </w:rPr>
+              <w:t>:</w:t>
+            </w:r>
+          </w:p>
+          <w:p>
+            <w:pPr>
+              <w:spacing w:after="120"/>
+              <w:rPr>
+                <w:rFonts w:ascii="Arial" w:hAnsi="Arial" w:cs="Arial"/>
+                <w:sz w:val="20"/>
+                <w:szCs w:val="20"/>
+                <w:lang w:val="de-DE"/>
+              </w:rPr>
+            </w:pPr>
+            <w:r>
+              <w:rPr>
+                <w:rFonts w:ascii="Arial" w:hAnsi="Arial" w:cs="Arial"/>
+                <w:sz w:val="20"/>
+                <w:szCs w:val="20"/>
+                <w:lang w:val="de-DE"/>
+              </w:rPr>
+              <w:t>H</w:t>
+            </w:r>
+            <w:r>
+              <w:rPr>
+                <w:rFonts w:ascii="Arial" w:hAnsi="Arial" w:cs="Arial"/>
+                <w:sz w:val="20"/>
+                <w:szCs w:val="20"/>
+                <w:lang w:val="de-DE"/>
+              </w:rPr>
+              <w:t>4</w:t>
+            </w:r>
+            <w:r>
+              <w:rPr>
+                <w:rFonts w:ascii="Arial" w:hAnsi="Arial" w:cs="Arial"/>
+                <w:sz w:val="20"/>
+                <w:szCs w:val="20"/>
+                <w:lang w:val="de-DE"/>
+              </w:rPr>
+              <w:t>: Die physische Risikobereitschaft in Virtual Reality ist abhängig von der Vorerfahrung der Testpersonen mit Virtual Reality (Gaming!?)</w:t>
+            </w:r>
+          </w:p>
+          <w:p>
+            <w:pPr>
+              <w:pStyle w:val="Listenabsatz"/>
+              <w:numPr>
+                <w:ilvl w:val="0"/>
+                <w:numId w:val="52"/>
+              </w:numPr>
+              <w:spacing w:after="120"/>
+              <w:rPr>
+                <w:rFonts w:ascii="Arial" w:hAnsi="Arial" w:cs="Arial"/>
+                <w:sz w:val="20"/>
+                <w:szCs w:val="20"/>
+                <w:lang w:val="de-DE"/>
+              </w:rPr>
+            </w:pPr>
+            <w:r>
+              <w:rPr>
+                <w:rFonts w:ascii="Arial" w:hAnsi="Arial" w:cs="Arial"/>
+                <w:sz w:val="20"/>
+                <w:szCs w:val="20"/>
+                <w:lang w:val="de-DE"/>
+              </w:rPr>
+              <w:t>Unabhängige Variablen:</w:t>
+            </w:r>
+          </w:p>
+          <w:p>
+            <w:pPr>
+              <w:pStyle w:val="Listenabsatz"/>
+              <w:numPr>
+                <w:ilvl w:val="1"/>
+                <w:numId w:val="52"/>
+              </w:numPr>
+              <w:spacing w:after="120"/>
+              <w:rPr>
+                <w:rFonts w:ascii="Arial" w:hAnsi="Arial" w:cs="Arial"/>
+                <w:sz w:val="20"/>
+                <w:szCs w:val="20"/>
+                <w:lang w:val="de-DE"/>
+              </w:rPr>
+            </w:pPr>
+            <w:r>
+              <w:rPr>
+                <w:rFonts w:ascii="Arial" w:hAnsi="Arial" w:cs="Arial"/>
+                <w:sz w:val="20"/>
+                <w:szCs w:val="20"/>
+                <w:lang w:val="de-DE"/>
+              </w:rPr>
+              <w:lastRenderedPageBreak/>
+              <w:t>Vorerfahrung mit Virtual Reality und/oder Gaming (erhoben im ersten Fragebogen)</w:t>
+            </w:r>
+          </w:p>
+          <w:p>
+            <w:pPr>
+              <w:pStyle w:val="Listenabsatz"/>
+              <w:numPr>
+                <w:ilvl w:val="0"/>
+                <w:numId w:val="52"/>
+              </w:numPr>
+              <w:spacing w:after="120"/>
+              <w:rPr>
+                <w:rFonts w:ascii="Arial" w:hAnsi="Arial" w:cs="Arial"/>
+                <w:sz w:val="20"/>
+                <w:szCs w:val="20"/>
+                <w:lang w:val="de-DE"/>
+              </w:rPr>
+            </w:pPr>
+            <w:r>
+              <w:rPr>
+                <w:rFonts w:ascii="Arial" w:hAnsi="Arial" w:cs="Arial"/>
+                <w:sz w:val="20"/>
+                <w:szCs w:val="20"/>
+                <w:lang w:val="de-DE"/>
+              </w:rPr>
+              <w:t>Abhängige Variablen:</w:t>
+            </w:r>
+          </w:p>
+          <w:p>
+            <w:pPr>
+              <w:pStyle w:val="Listenabsatz"/>
+              <w:numPr>
+                <w:ilvl w:val="1"/>
+                <w:numId w:val="52"/>
+              </w:numPr>
+              <w:spacing w:after="120"/>
+              <w:rPr>
+                <w:rFonts w:ascii="Arial" w:hAnsi="Arial" w:cs="Arial"/>
+                <w:sz w:val="20"/>
+                <w:szCs w:val="20"/>
+                <w:lang w:val="de-DE"/>
+              </w:rPr>
+            </w:pPr>
+            <w:r>
+              <w:rPr>
+                <w:rFonts w:ascii="Arial" w:hAnsi="Arial" w:cs="Arial"/>
+                <w:sz w:val="20"/>
+                <w:szCs w:val="20"/>
+                <w:lang w:val="de-DE"/>
+              </w:rPr>
+              <w:t>Risikobereitschaft (abgeleitet aus den Entscheidungen an den Gates)</w:t>
+            </w:r>
+          </w:p>
+          <w:p>
+            <w:pPr>
+              <w:spacing w:after="60"/>
+              <w:rPr>
+                <w:rFonts w:ascii="Arial" w:hAnsi="Arial" w:cs="Arial"/>
+                <w:sz w:val="20"/>
+                <w:szCs w:val="20"/>
+                <w:u w:val="single"/>
+                <w:lang w:val="de-DE"/>
+              </w:rPr>
+            </w:pPr>
+          </w:p>
+          <w:p>
+            <w:pPr>
+              <w:spacing w:after="60"/>
+              <w:rPr>
+                <w:rFonts w:ascii="Arial" w:hAnsi="Arial" w:cs="Arial"/>
+                <w:sz w:val="20"/>
+                <w:szCs w:val="20"/>
+                <w:lang w:val="de-DE"/>
+              </w:rPr>
+            </w:pPr>
+            <w:r>
+              <w:rPr>
+                <w:rFonts w:ascii="Arial" w:hAnsi="Arial" w:cs="Arial"/>
+                <w:sz w:val="20"/>
+                <w:szCs w:val="20"/>
+                <w:u w:val="single"/>
+                <w:lang w:val="de-DE"/>
+              </w:rPr>
+              <w:t xml:space="preserve">Forschungshypothese </w:t>
+            </w:r>
+            <w:r>
+              <w:rPr>
+                <w:rFonts w:ascii="Arial" w:hAnsi="Arial" w:cs="Arial"/>
+                <w:sz w:val="20"/>
+                <w:szCs w:val="20"/>
+                <w:u w:val="single"/>
+                <w:lang w:val="de-DE"/>
+              </w:rPr>
+              <w:t>5</w:t>
+            </w:r>
+            <w:r>
+              <w:rPr>
+                <w:rFonts w:ascii="Arial" w:hAnsi="Arial" w:cs="Arial"/>
+                <w:sz w:val="20"/>
+                <w:szCs w:val="20"/>
+                <w:u w:val="single"/>
+                <w:lang w:val="de-DE"/>
+              </w:rPr>
+              <w:t>:</w:t>
+            </w:r>
+          </w:p>
+          <w:p>
+            <w:pPr>
+              <w:spacing w:after="120"/>
+              <w:rPr>
+                <w:rFonts w:ascii="Arial" w:hAnsi="Arial" w:cs="Arial"/>
+                <w:sz w:val="20"/>
+                <w:szCs w:val="20"/>
+                <w:lang w:val="de-DE"/>
+              </w:rPr>
+            </w:pPr>
+            <w:r>
+              <w:rPr>
+                <w:rFonts w:ascii="Arial" w:hAnsi="Arial" w:cs="Arial"/>
+                <w:sz w:val="20"/>
+                <w:szCs w:val="20"/>
+                <w:lang w:val="de-DE"/>
+              </w:rPr>
+              <w:t>H</w:t>
+            </w:r>
+            <w:r>
+              <w:rPr>
+                <w:rFonts w:ascii="Arial" w:hAnsi="Arial" w:cs="Arial"/>
+                <w:sz w:val="20"/>
+                <w:szCs w:val="20"/>
+                <w:lang w:val="de-DE"/>
+              </w:rPr>
+              <w:t>5</w:t>
+            </w:r>
+            <w:r>
+              <w:rPr>
+                <w:rFonts w:ascii="Arial" w:hAnsi="Arial" w:cs="Arial"/>
+                <w:sz w:val="20"/>
+                <w:szCs w:val="20"/>
+                <w:lang w:val="de-DE"/>
+              </w:rPr>
+              <w:t>: Die physische Risikobereitschaft in Virtual Reality ist abhängig vom Geschlecht</w:t>
+            </w:r>
+          </w:p>
+          <w:p>
+            <w:pPr>
+              <w:pStyle w:val="Listenabsatz"/>
+              <w:numPr>
+                <w:ilvl w:val="0"/>
+                <w:numId w:val="52"/>
+              </w:numPr>
+              <w:spacing w:after="120"/>
+              <w:rPr>
+                <w:rFonts w:ascii="Arial" w:hAnsi="Arial" w:cs="Arial"/>
+                <w:sz w:val="20"/>
+                <w:szCs w:val="20"/>
+                <w:lang w:val="de-DE"/>
+              </w:rPr>
+            </w:pPr>
+            <w:r>
+              <w:rPr>
+                <w:rFonts w:ascii="Arial" w:hAnsi="Arial" w:cs="Arial"/>
+                <w:sz w:val="20"/>
+                <w:szCs w:val="20"/>
+                <w:lang w:val="de-DE"/>
+              </w:rPr>
+              <w:t>Unabhängige Variablen:</w:t>
+            </w:r>
+          </w:p>
+          <w:p>
+            <w:pPr>
+              <w:pStyle w:val="Listenabsatz"/>
+              <w:numPr>
+                <w:ilvl w:val="1"/>
+                <w:numId w:val="52"/>
+              </w:numPr>
+              <w:spacing w:after="120"/>
+              <w:rPr>
+                <w:rFonts w:ascii="Arial" w:hAnsi="Arial" w:cs="Arial"/>
+                <w:sz w:val="20"/>
+                <w:szCs w:val="20"/>
+                <w:lang w:val="de-DE"/>
+              </w:rPr>
+            </w:pPr>
+            <w:r>
+              <w:rPr>
+                <w:rFonts w:ascii="Arial" w:hAnsi="Arial" w:cs="Arial"/>
+                <w:sz w:val="20"/>
+                <w:szCs w:val="20"/>
+                <w:lang w:val="de-DE"/>
+              </w:rPr>
+              <w:t>Geschlecht der Teilnehmer (</w:t>
+            </w:r>
+            <w:r>
+              <w:rPr>
+                <w:rFonts w:ascii="Arial" w:hAnsi="Arial" w:cs="Arial"/>
+                <w:sz w:val="20"/>
+                <w:szCs w:val="20"/>
+                <w:lang w:val="de-DE"/>
+              </w:rPr>
+              <w:t>erhoben im ersten Fragebogen)</w:t>
+            </w:r>
+          </w:p>
+          <w:p>
+            <w:pPr>
+              <w:pStyle w:val="Listenabsatz"/>
+              <w:numPr>
+                <w:ilvl w:val="0"/>
+                <w:numId w:val="52"/>
+              </w:numPr>
+              <w:spacing w:after="120"/>
+              <w:rPr>
+                <w:rFonts w:ascii="Arial" w:hAnsi="Arial" w:cs="Arial"/>
+                <w:sz w:val="20"/>
+                <w:szCs w:val="20"/>
+                <w:lang w:val="de-DE"/>
+              </w:rPr>
+            </w:pPr>
+            <w:r>
+              <w:rPr>
+                <w:rFonts w:ascii="Arial" w:hAnsi="Arial" w:cs="Arial"/>
+                <w:sz w:val="20"/>
+                <w:szCs w:val="20"/>
+                <w:lang w:val="de-DE"/>
+              </w:rPr>
+              <w:t>Abhängige Variablen:</w:t>
+            </w:r>
+          </w:p>
+          <w:p>
+            <w:pPr>
+              <w:pStyle w:val="Listenabsatz"/>
+              <w:numPr>
+                <w:ilvl w:val="1"/>
+                <w:numId w:val="52"/>
+              </w:numPr>
+              <w:spacing w:after="120"/>
+              <w:rPr>
+                <w:rFonts w:ascii="Arial" w:hAnsi="Arial" w:cs="Arial"/>
+                <w:sz w:val="20"/>
+                <w:szCs w:val="20"/>
+                <w:lang w:val="de-DE"/>
+              </w:rPr>
+            </w:pPr>
+            <w:r>
+              <w:rPr>
+                <w:rFonts w:ascii="Arial" w:hAnsi="Arial" w:cs="Arial"/>
+                <w:sz w:val="20"/>
+                <w:szCs w:val="20"/>
+                <w:lang w:val="de-DE"/>
+              </w:rPr>
+              <w:t>Risikobereitschaft (abgeleitet aus den Entscheidungen an den Gates)</w:t>
+            </w:r>
+          </w:p>
+          <w:p>
+            <w:pPr>
+              <w:spacing w:after="120"/>
+              <w:rPr>
+                <w:rFonts w:ascii="Arial" w:hAnsi="Arial" w:cs="Arial"/>
+                <w:sz w:val="20"/>
+                <w:szCs w:val="20"/>
+                <w:lang w:val="de-DE"/>
+              </w:rPr>
+            </w:pPr>
+            <w:r>
+              <w:rPr>
+                <w:rFonts w:ascii="Arial" w:hAnsi="Arial" w:cs="Arial"/>
+                <w:sz w:val="20"/>
+                <w:szCs w:val="20"/>
+                <w:lang w:val="de-DE"/>
+              </w:rPr>
+              <w:t xml:space="preserve"> </w:t>
+            </w:r>
           </w:p>
         </w:tc>
       </w:tr>
@@ -8491,14 +9320,764 @@
               <w:rPr>
                 <w:lang w:val="de-DE"/>
               </w:rPr>
+              <w:lastRenderedPageBreak/>
               <w:t>Datenanalyse</w:t>
             </w:r>
             <w:bookmarkEnd w:id="5"/>
+          </w:p>
+          <w:tbl>
+            <w:tblPr>
+              <w:tblStyle w:val="Tabellenraster"/>
+              <w:tblW w:w="0" w:type="auto"/>
+              <w:tblLayout w:type="fixed"/>
+              <w:tblLook w:val="04A0" w:firstRow="1" w:lastRow="0" w:firstColumn="1" w:lastColumn="0" w:noHBand="0" w:noVBand="1"/>
+            </w:tblPr>
+            <w:tblGrid>
+              <w:gridCol w:w="2566"/>
+              <w:gridCol w:w="2566"/>
+              <w:gridCol w:w="2566"/>
+              <w:gridCol w:w="2566"/>
+            </w:tblGrid>
+            <w:tr>
+              <w:tc>
+                <w:tcPr>
+                  <w:tcW w:w="2566" w:type="dxa"/>
+                </w:tcPr>
+                <w:p>
+                  <w:pPr>
+                    <w:spacing w:after="60"/>
+                    <w:rPr>
+                      <w:rFonts w:ascii="Arial" w:hAnsi="Arial" w:cs="Arial"/>
+                      <w:sz w:val="20"/>
+                      <w:szCs w:val="20"/>
+                      <w:lang w:val="de-DE"/>
+                    </w:rPr>
+                  </w:pPr>
+                  <w:r>
+                    <w:rPr>
+                      <w:rFonts w:ascii="Arial" w:hAnsi="Arial" w:cs="Arial"/>
+                      <w:sz w:val="20"/>
+                      <w:szCs w:val="20"/>
+                      <w:lang w:val="de-DE"/>
+                    </w:rPr>
+                    <w:t>Hypothese</w:t>
+                  </w:r>
+                </w:p>
+              </w:tc>
+              <w:tc>
+                <w:tcPr>
+                  <w:tcW w:w="2566" w:type="dxa"/>
+                </w:tcPr>
+                <w:p>
+                  <w:pPr>
+                    <w:spacing w:after="60"/>
+                    <w:rPr>
+                      <w:rFonts w:ascii="Arial" w:hAnsi="Arial" w:cs="Arial"/>
+                      <w:sz w:val="20"/>
+                      <w:szCs w:val="20"/>
+                      <w:lang w:val="de-DE"/>
+                    </w:rPr>
+                  </w:pPr>
+                  <w:r>
+                    <w:rPr>
+                      <w:rFonts w:ascii="Arial" w:hAnsi="Arial" w:cs="Arial"/>
+                      <w:sz w:val="20"/>
+                      <w:szCs w:val="20"/>
+                      <w:lang w:val="de-DE"/>
+                    </w:rPr>
+                    <w:t>Unabhängige Variable</w:t>
+                  </w:r>
+                </w:p>
+              </w:tc>
+              <w:tc>
+                <w:tcPr>
+                  <w:tcW w:w="2566" w:type="dxa"/>
+                </w:tcPr>
+                <w:p>
+                  <w:pPr>
+                    <w:spacing w:after="60"/>
+                    <w:rPr>
+                      <w:rFonts w:ascii="Arial" w:hAnsi="Arial" w:cs="Arial"/>
+                      <w:sz w:val="20"/>
+                      <w:szCs w:val="20"/>
+                      <w:lang w:val="de-DE"/>
+                    </w:rPr>
+                  </w:pPr>
+                  <w:r>
+                    <w:rPr>
+                      <w:rFonts w:ascii="Arial" w:hAnsi="Arial" w:cs="Arial"/>
+                      <w:sz w:val="20"/>
+                      <w:szCs w:val="20"/>
+                      <w:lang w:val="de-DE"/>
+                    </w:rPr>
+                    <w:t>Abhängige Variable</w:t>
+                  </w:r>
+                </w:p>
+              </w:tc>
+              <w:tc>
+                <w:tcPr>
+                  <w:tcW w:w="2566" w:type="dxa"/>
+                </w:tcPr>
+                <w:p>
+                  <w:pPr>
+                    <w:spacing w:after="60"/>
+                    <w:rPr>
+                      <w:rFonts w:ascii="Arial" w:hAnsi="Arial" w:cs="Arial"/>
+                      <w:sz w:val="20"/>
+                      <w:szCs w:val="20"/>
+                      <w:lang w:val="de-DE"/>
+                    </w:rPr>
+                  </w:pPr>
+                  <w:r>
+                    <w:rPr>
+                      <w:rFonts w:ascii="Arial" w:hAnsi="Arial" w:cs="Arial"/>
+                      <w:sz w:val="20"/>
+                      <w:szCs w:val="20"/>
+                      <w:lang w:val="de-DE"/>
+                    </w:rPr>
+                    <w:t>Statistische Methode</w:t>
+                  </w:r>
+                </w:p>
+              </w:tc>
+            </w:tr>
+            <w:tr>
+              <w:tc>
+                <w:tcPr>
+                  <w:tcW w:w="2566" w:type="dxa"/>
+                </w:tcPr>
+                <w:p>
+                  <w:pPr>
+                    <w:spacing w:after="60"/>
+                    <w:rPr>
+                      <w:rFonts w:ascii="Arial" w:eastAsia="Times New Roman" w:hAnsi="Arial" w:cs="Arial"/>
+                      <w:sz w:val="20"/>
+                      <w:szCs w:val="20"/>
+                      <w:lang w:val="de-DE" w:eastAsia="de-DE"/>
+                    </w:rPr>
+                  </w:pPr>
+                  <w:r>
+                    <w:rPr>
+                      <w:rFonts w:ascii="Arial" w:eastAsia="Times New Roman" w:hAnsi="Arial" w:cs="Arial"/>
+                      <w:sz w:val="20"/>
+                      <w:szCs w:val="20"/>
+                      <w:lang w:val="de-DE" w:eastAsia="de-DE"/>
+                    </w:rPr>
+                    <w:t>H1: Immersion vs. visuelle Repräsentation</w:t>
+                  </w:r>
+                </w:p>
+              </w:tc>
+              <w:tc>
+                <w:tcPr>
+                  <w:tcW w:w="2566" w:type="dxa"/>
+                </w:tcPr>
+                <w:p>
+                  <w:pPr>
+                    <w:spacing w:after="60"/>
+                    <w:rPr>
+                      <w:rFonts w:ascii="Arial" w:hAnsi="Arial" w:cs="Arial"/>
+                      <w:sz w:val="20"/>
+                      <w:szCs w:val="20"/>
+                      <w:lang w:val="de-DE"/>
+                    </w:rPr>
+                  </w:pPr>
+                  <w:r>
+                    <w:rPr>
+                      <w:rFonts w:ascii="Arial" w:hAnsi="Arial" w:cs="Arial"/>
+                      <w:sz w:val="20"/>
+                      <w:szCs w:val="20"/>
+                      <w:lang w:val="de-DE"/>
+                    </w:rPr>
+                    <w:t>Visuelle Repräsentation</w:t>
+                  </w:r>
+                </w:p>
+              </w:tc>
+              <w:tc>
+                <w:tcPr>
+                  <w:tcW w:w="2566" w:type="dxa"/>
+                </w:tcPr>
+                <w:p>
+                  <w:pPr>
+                    <w:spacing w:after="60"/>
+                    <w:rPr>
+                      <w:rFonts w:ascii="Arial" w:hAnsi="Arial" w:cs="Arial"/>
+                      <w:sz w:val="20"/>
+                      <w:szCs w:val="20"/>
+                      <w:lang w:val="de-DE"/>
+                    </w:rPr>
+                  </w:pPr>
+                  <w:r>
+                    <w:rPr>
+                      <w:rFonts w:ascii="Arial" w:hAnsi="Arial" w:cs="Arial"/>
+                      <w:sz w:val="20"/>
+                      <w:szCs w:val="20"/>
+                      <w:lang w:val="de-DE"/>
+                    </w:rPr>
+                    <w:t>Immersionsgrad</w:t>
+                  </w:r>
+                </w:p>
+              </w:tc>
+              <w:tc>
+                <w:tcPr>
+                  <w:tcW w:w="2566" w:type="dxa"/>
+                </w:tcPr>
+                <w:p>
+                  <w:pPr>
+                    <w:spacing w:after="60"/>
+                    <w:rPr>
+                      <w:rFonts w:ascii="Arial" w:hAnsi="Arial" w:cs="Arial"/>
+                      <w:sz w:val="20"/>
+                      <w:szCs w:val="20"/>
+                      <w:lang w:val="de-DE"/>
+                    </w:rPr>
+                  </w:pPr>
+                  <w:r>
+                    <w:rPr>
+                      <w:rFonts w:ascii="Arial" w:hAnsi="Arial" w:cs="Arial"/>
+                      <w:sz w:val="20"/>
+                      <w:szCs w:val="20"/>
+                      <w:lang w:val="de-DE"/>
+                    </w:rPr>
+                    <w:t>T-Test</w:t>
+                  </w:r>
+                  <w:r>
+                    <w:rPr>
+                      <w:rFonts w:ascii="Arial" w:hAnsi="Arial" w:cs="Arial"/>
+                      <w:sz w:val="20"/>
+                      <w:szCs w:val="20"/>
+                      <w:lang w:val="de-DE"/>
+                    </w:rPr>
+                    <w:t xml:space="preserve"> (normalverteilt)</w:t>
+                  </w:r>
+                  <w:r>
+                    <w:rPr>
+                      <w:rFonts w:ascii="Arial" w:hAnsi="Arial" w:cs="Arial"/>
+                      <w:sz w:val="20"/>
+                      <w:szCs w:val="20"/>
+                      <w:lang w:val="de-DE"/>
+                    </w:rPr>
+                    <w:t xml:space="preserve"> oder Mann-Whitney-U-Test</w:t>
+                  </w:r>
+                  <w:r>
+                    <w:rPr>
+                      <w:rFonts w:ascii="Arial" w:hAnsi="Arial" w:cs="Arial"/>
+                      <w:sz w:val="20"/>
+                      <w:szCs w:val="20"/>
+                      <w:lang w:val="de-DE"/>
+                    </w:rPr>
+                    <w:t xml:space="preserve"> (nicht normalverteilt)</w:t>
+                  </w:r>
+                </w:p>
+              </w:tc>
+            </w:tr>
+            <w:tr>
+              <w:tc>
+                <w:tcPr>
+                  <w:tcW w:w="2566" w:type="dxa"/>
+                </w:tcPr>
+                <w:p>
+                  <w:pPr>
+                    <w:spacing w:after="60"/>
+                    <w:rPr>
+                      <w:rFonts w:ascii="Arial" w:hAnsi="Arial" w:cs="Arial"/>
+                      <w:sz w:val="20"/>
+                      <w:szCs w:val="20"/>
+                      <w:u w:val="single"/>
+                      <w:lang w:val="de-DE"/>
+                    </w:rPr>
+                  </w:pPr>
+                  <w:r>
+                    <w:rPr>
+                      <w:rFonts w:ascii="Arial" w:eastAsia="Times New Roman" w:hAnsi="Arial" w:cs="Arial"/>
+                      <w:sz w:val="20"/>
+                      <w:szCs w:val="20"/>
+                      <w:lang w:val="de-DE" w:eastAsia="de-DE"/>
+                    </w:rPr>
+                    <w:t>H2: Risikobereitschaft vs. Immersionsgrad</w:t>
+                  </w:r>
+                </w:p>
+              </w:tc>
+              <w:tc>
+                <w:tcPr>
+                  <w:tcW w:w="2566" w:type="dxa"/>
+                </w:tcPr>
+                <w:p>
+                  <w:pPr>
+                    <w:spacing w:after="60"/>
+                    <w:rPr>
+                      <w:rFonts w:ascii="Arial" w:hAnsi="Arial" w:cs="Arial"/>
+                      <w:sz w:val="20"/>
+                      <w:szCs w:val="20"/>
+                      <w:lang w:val="de-DE"/>
+                    </w:rPr>
+                  </w:pPr>
+                  <w:r>
+                    <w:rPr>
+                      <w:rFonts w:ascii="Arial" w:hAnsi="Arial" w:cs="Arial"/>
+                      <w:sz w:val="20"/>
+                      <w:szCs w:val="20"/>
+                      <w:lang w:val="de-DE"/>
+                    </w:rPr>
+                    <w:t>Immersionsgrad</w:t>
+                  </w:r>
+                </w:p>
+              </w:tc>
+              <w:tc>
+                <w:tcPr>
+                  <w:tcW w:w="2566" w:type="dxa"/>
+                </w:tcPr>
+                <w:p>
+                  <w:pPr>
+                    <w:spacing w:after="60"/>
+                    <w:rPr>
+                      <w:rFonts w:ascii="Arial" w:hAnsi="Arial" w:cs="Arial"/>
+                      <w:sz w:val="20"/>
+                      <w:szCs w:val="20"/>
+                      <w:lang w:val="de-DE"/>
+                    </w:rPr>
+                  </w:pPr>
+                  <w:r>
+                    <w:rPr>
+                      <w:rFonts w:ascii="Arial" w:hAnsi="Arial" w:cs="Arial"/>
+                      <w:sz w:val="20"/>
+                      <w:szCs w:val="20"/>
+                      <w:lang w:val="de-DE"/>
+                    </w:rPr>
+                    <w:t>Risikobereitschaft</w:t>
+                  </w:r>
+                </w:p>
+              </w:tc>
+              <w:tc>
+                <w:tcPr>
+                  <w:tcW w:w="2566" w:type="dxa"/>
+                </w:tcPr>
+                <w:p>
+                  <w:pPr>
+                    <w:spacing w:after="60"/>
+                    <w:rPr>
+                      <w:rFonts w:ascii="Arial" w:hAnsi="Arial" w:cs="Arial"/>
+                      <w:sz w:val="20"/>
+                      <w:szCs w:val="20"/>
+                      <w:lang w:val="de-DE"/>
+                    </w:rPr>
+                  </w:pPr>
+                  <w:r>
+                    <w:rPr>
+                      <w:rFonts w:ascii="Arial" w:hAnsi="Arial" w:cs="Arial"/>
+                      <w:sz w:val="20"/>
+                      <w:szCs w:val="20"/>
+                      <w:lang w:val="de-DE"/>
+                    </w:rPr>
+                    <w:t>Lineare Regression / Korrelation</w:t>
+                  </w:r>
+                </w:p>
+              </w:tc>
+            </w:tr>
+            <w:tr>
+              <w:tc>
+                <w:tcPr>
+                  <w:tcW w:w="2566" w:type="dxa"/>
+                </w:tcPr>
+                <w:p>
+                  <w:pPr>
+                    <w:spacing w:after="60"/>
+                    <w:rPr>
+                      <w:rFonts w:ascii="Arial" w:hAnsi="Arial" w:cs="Arial"/>
+                      <w:sz w:val="20"/>
+                      <w:szCs w:val="20"/>
+                      <w:u w:val="single"/>
+                      <w:lang w:val="de-DE"/>
+                    </w:rPr>
+                  </w:pPr>
+                  <w:r>
+                    <w:rPr>
+                      <w:rFonts w:ascii="Arial" w:eastAsia="Times New Roman" w:hAnsi="Arial" w:cs="Arial"/>
+                      <w:sz w:val="20"/>
+                      <w:szCs w:val="20"/>
+                      <w:lang w:val="de-DE" w:eastAsia="de-DE"/>
+                    </w:rPr>
+                    <w:t>H3: Risikobereitschaft vs. visuelle Repräsentation</w:t>
+                  </w:r>
+                </w:p>
+              </w:tc>
+              <w:tc>
+                <w:tcPr>
+                  <w:tcW w:w="2566" w:type="dxa"/>
+                </w:tcPr>
+                <w:p>
+                  <w:pPr>
+                    <w:spacing w:after="60"/>
+                    <w:rPr>
+                      <w:rFonts w:ascii="Arial" w:hAnsi="Arial" w:cs="Arial"/>
+                      <w:sz w:val="20"/>
+                      <w:szCs w:val="20"/>
+                      <w:lang w:val="de-DE"/>
+                    </w:rPr>
+                  </w:pPr>
+                  <w:r>
+                    <w:rPr>
+                      <w:rFonts w:ascii="Arial" w:hAnsi="Arial" w:cs="Arial"/>
+                      <w:sz w:val="20"/>
+                      <w:szCs w:val="20"/>
+                      <w:lang w:val="de-DE"/>
+                    </w:rPr>
+                    <w:t>Visuelle Repräsentation</w:t>
+                  </w:r>
+                </w:p>
+              </w:tc>
+              <w:tc>
+                <w:tcPr>
+                  <w:tcW w:w="2566" w:type="dxa"/>
+                </w:tcPr>
+                <w:p>
+                  <w:pPr>
+                    <w:spacing w:after="60"/>
+                    <w:rPr>
+                      <w:rFonts w:ascii="Arial" w:hAnsi="Arial" w:cs="Arial"/>
+                      <w:sz w:val="20"/>
+                      <w:szCs w:val="20"/>
+                      <w:lang w:val="de-DE"/>
+                    </w:rPr>
+                  </w:pPr>
+                  <w:r>
+                    <w:rPr>
+                      <w:rFonts w:ascii="Arial" w:hAnsi="Arial" w:cs="Arial"/>
+                      <w:sz w:val="20"/>
+                      <w:szCs w:val="20"/>
+                      <w:lang w:val="de-DE"/>
+                    </w:rPr>
+                    <w:t>Risikobereitschaft</w:t>
+                  </w:r>
+                </w:p>
+              </w:tc>
+              <w:tc>
+                <w:tcPr>
+                  <w:tcW w:w="2566" w:type="dxa"/>
+                </w:tcPr>
+                <w:p>
+                  <w:pPr>
+                    <w:spacing w:after="60"/>
+                    <w:rPr>
+                      <w:rFonts w:ascii="Arial" w:hAnsi="Arial" w:cs="Arial"/>
+                      <w:sz w:val="20"/>
+                      <w:szCs w:val="20"/>
+                      <w:lang w:val="de-DE"/>
+                    </w:rPr>
+                  </w:pPr>
+                  <w:r>
+                    <w:rPr>
+                      <w:rFonts w:ascii="Arial" w:hAnsi="Arial" w:cs="Arial"/>
+                      <w:sz w:val="20"/>
+                      <w:szCs w:val="20"/>
+                      <w:lang w:val="de-DE"/>
+                    </w:rPr>
+                    <w:t>T-Test</w:t>
+                  </w:r>
+                  <w:r>
+                    <w:rPr>
+                      <w:rFonts w:ascii="Arial" w:hAnsi="Arial" w:cs="Arial"/>
+                      <w:sz w:val="20"/>
+                      <w:szCs w:val="20"/>
+                      <w:lang w:val="de-DE"/>
+                    </w:rPr>
+                    <w:t xml:space="preserve"> (normalverteilt)</w:t>
+                  </w:r>
+                  <w:r>
+                    <w:rPr>
+                      <w:rFonts w:ascii="Arial" w:hAnsi="Arial" w:cs="Arial"/>
+                      <w:sz w:val="20"/>
+                      <w:szCs w:val="20"/>
+                      <w:lang w:val="de-DE"/>
+                    </w:rPr>
+                    <w:t xml:space="preserve"> oder Mann-Whitney-U-Test</w:t>
+                  </w:r>
+                  <w:r>
+                    <w:rPr>
+                      <w:rFonts w:ascii="Arial" w:hAnsi="Arial" w:cs="Arial"/>
+                      <w:sz w:val="20"/>
+                      <w:szCs w:val="20"/>
+                      <w:lang w:val="de-DE"/>
+                    </w:rPr>
+                    <w:t xml:space="preserve"> (nicht normalverteilt)</w:t>
+                  </w:r>
+                </w:p>
+              </w:tc>
+            </w:tr>
+            <w:tr>
+              <w:tc>
+                <w:tcPr>
+                  <w:tcW w:w="2566" w:type="dxa"/>
+                </w:tcPr>
+                <w:p>
+                  <w:pPr>
+                    <w:spacing w:after="60"/>
+                    <w:rPr>
+                      <w:rFonts w:ascii="Arial" w:hAnsi="Arial" w:cs="Arial"/>
+                      <w:sz w:val="20"/>
+                      <w:szCs w:val="20"/>
+                      <w:u w:val="single"/>
+                      <w:lang w:val="de-DE"/>
+                    </w:rPr>
+                  </w:pPr>
+                  <w:r>
+                    <w:rPr>
+                      <w:rFonts w:ascii="Arial" w:eastAsia="Times New Roman" w:hAnsi="Arial" w:cs="Arial"/>
+                      <w:sz w:val="20"/>
+                      <w:szCs w:val="20"/>
+                      <w:lang w:val="de-DE" w:eastAsia="de-DE"/>
+                    </w:rPr>
+                    <w:t>H4: Risikobereitschaft vs. VR-Erfahrung</w:t>
+                  </w:r>
+                </w:p>
+              </w:tc>
+              <w:tc>
+                <w:tcPr>
+                  <w:tcW w:w="2566" w:type="dxa"/>
+                </w:tcPr>
+                <w:p>
+                  <w:pPr>
+                    <w:spacing w:after="60"/>
+                    <w:rPr>
+                      <w:rFonts w:ascii="Arial" w:hAnsi="Arial" w:cs="Arial"/>
+                      <w:sz w:val="20"/>
+                      <w:szCs w:val="20"/>
+                      <w:lang w:val="de-DE"/>
+                    </w:rPr>
+                  </w:pPr>
+                  <w:r>
+                    <w:rPr>
+                      <w:rFonts w:ascii="Arial" w:hAnsi="Arial" w:cs="Arial"/>
+                      <w:sz w:val="20"/>
+                      <w:szCs w:val="20"/>
+                      <w:lang w:val="de-DE"/>
+                    </w:rPr>
+                    <w:t>VR-Erfahrung</w:t>
+                  </w:r>
+                </w:p>
+              </w:tc>
+              <w:tc>
+                <w:tcPr>
+                  <w:tcW w:w="2566" w:type="dxa"/>
+                </w:tcPr>
+                <w:p>
+                  <w:pPr>
+                    <w:spacing w:after="60"/>
+                    <w:rPr>
+                      <w:rFonts w:ascii="Arial" w:hAnsi="Arial" w:cs="Arial"/>
+                      <w:sz w:val="20"/>
+                      <w:szCs w:val="20"/>
+                      <w:lang w:val="de-DE"/>
+                    </w:rPr>
+                  </w:pPr>
+                  <w:r>
+                    <w:rPr>
+                      <w:rFonts w:ascii="Arial" w:hAnsi="Arial" w:cs="Arial"/>
+                      <w:sz w:val="20"/>
+                      <w:szCs w:val="20"/>
+                      <w:lang w:val="de-DE"/>
+                    </w:rPr>
+                    <w:t>Risikobereitschaft</w:t>
+                  </w:r>
+                </w:p>
+              </w:tc>
+              <w:tc>
+                <w:tcPr>
+                  <w:tcW w:w="2566" w:type="dxa"/>
+                </w:tcPr>
+                <w:p>
+                  <w:pPr>
+                    <w:spacing w:after="60"/>
+                    <w:rPr>
+                      <w:rFonts w:ascii="Arial" w:hAnsi="Arial" w:cs="Arial"/>
+                      <w:sz w:val="20"/>
+                      <w:szCs w:val="20"/>
+                      <w:lang w:val="de-DE"/>
+                    </w:rPr>
+                  </w:pPr>
+                  <w:r>
+                    <w:rPr>
+                      <w:rFonts w:ascii="Arial" w:hAnsi="Arial" w:cs="Arial"/>
+                      <w:sz w:val="20"/>
+                      <w:szCs w:val="20"/>
+                      <w:lang w:val="de-DE"/>
+                    </w:rPr>
+                    <w:t>ANOVA</w:t>
+                  </w:r>
+                  <w:r>
+                    <w:rPr>
+                      <w:rFonts w:ascii="Arial" w:hAnsi="Arial" w:cs="Arial"/>
+                      <w:sz w:val="20"/>
+                      <w:szCs w:val="20"/>
+                      <w:lang w:val="de-DE"/>
+                    </w:rPr>
+                    <w:t xml:space="preserve"> (bei mehr als zwei Gruppen) oder T-Test (bei zwei Gruppen)</w:t>
+                  </w:r>
+                </w:p>
+              </w:tc>
+            </w:tr>
+            <w:tr>
+              <w:tc>
+                <w:tcPr>
+                  <w:tcW w:w="2566" w:type="dxa"/>
+                </w:tcPr>
+                <w:p>
+                  <w:pPr>
+                    <w:spacing w:after="60"/>
+                    <w:rPr>
+                      <w:rFonts w:ascii="Arial" w:hAnsi="Arial" w:cs="Arial"/>
+                      <w:sz w:val="20"/>
+                      <w:szCs w:val="20"/>
+                      <w:u w:val="single"/>
+                      <w:lang w:val="de-DE"/>
+                    </w:rPr>
+                  </w:pPr>
+                  <w:r>
+                    <w:rPr>
+                      <w:rFonts w:ascii="Arial" w:eastAsia="Times New Roman" w:hAnsi="Arial" w:cs="Arial"/>
+                      <w:sz w:val="20"/>
+                      <w:szCs w:val="20"/>
+                      <w:lang w:val="de-DE" w:eastAsia="de-DE"/>
+                    </w:rPr>
+                    <w:t>H5: Risikobereitschaft vs. Geschlecht</w:t>
+                  </w:r>
+                </w:p>
+              </w:tc>
+              <w:tc>
+                <w:tcPr>
+                  <w:tcW w:w="2566" w:type="dxa"/>
+                </w:tcPr>
+                <w:p>
+                  <w:pPr>
+                    <w:spacing w:after="60"/>
+                    <w:rPr>
+                      <w:rFonts w:ascii="Arial" w:hAnsi="Arial" w:cs="Arial"/>
+                      <w:sz w:val="20"/>
+                      <w:szCs w:val="20"/>
+                      <w:lang w:val="de-DE"/>
+                    </w:rPr>
+                  </w:pPr>
+                  <w:r>
+                    <w:rPr>
+                      <w:rFonts w:ascii="Arial" w:hAnsi="Arial" w:cs="Arial"/>
+                      <w:sz w:val="20"/>
+                      <w:szCs w:val="20"/>
+                      <w:lang w:val="de-DE"/>
+                    </w:rPr>
+                    <w:t>Geschlecht</w:t>
+                  </w:r>
+                </w:p>
+              </w:tc>
+              <w:tc>
+                <w:tcPr>
+                  <w:tcW w:w="2566" w:type="dxa"/>
+                </w:tcPr>
+                <w:p>
+                  <w:pPr>
+                    <w:spacing w:after="60"/>
+                    <w:rPr>
+                      <w:rFonts w:ascii="Arial" w:hAnsi="Arial" w:cs="Arial"/>
+                      <w:sz w:val="20"/>
+                      <w:szCs w:val="20"/>
+                      <w:lang w:val="de-DE"/>
+                    </w:rPr>
+                  </w:pPr>
+                  <w:r>
+                    <w:rPr>
+                      <w:rFonts w:ascii="Arial" w:hAnsi="Arial" w:cs="Arial"/>
+                      <w:sz w:val="20"/>
+                      <w:szCs w:val="20"/>
+                      <w:lang w:val="de-DE"/>
+                    </w:rPr>
+                    <w:t>Risikobereitschaft</w:t>
+                  </w:r>
+                </w:p>
+              </w:tc>
+              <w:tc>
+                <w:tcPr>
+                  <w:tcW w:w="2566" w:type="dxa"/>
+                </w:tcPr>
+                <w:p>
+                  <w:pPr>
+                    <w:spacing w:after="60"/>
+                    <w:rPr>
+                      <w:rFonts w:ascii="Arial" w:hAnsi="Arial" w:cs="Arial"/>
+                      <w:sz w:val="20"/>
+                      <w:szCs w:val="20"/>
+                      <w:lang w:val="de-DE"/>
+                    </w:rPr>
+                  </w:pPr>
+                  <w:r>
+                    <w:rPr>
+                      <w:rFonts w:ascii="Arial" w:hAnsi="Arial" w:cs="Arial"/>
+                      <w:sz w:val="20"/>
+                      <w:szCs w:val="20"/>
+                      <w:lang w:val="de-DE"/>
+                    </w:rPr>
+                    <w:t>T-Test</w:t>
+                  </w:r>
+                  <w:r>
+                    <w:rPr>
+                      <w:rFonts w:ascii="Arial" w:hAnsi="Arial" w:cs="Arial"/>
+                      <w:sz w:val="20"/>
+                      <w:szCs w:val="20"/>
+                      <w:lang w:val="de-DE"/>
+                    </w:rPr>
+                    <w:t xml:space="preserve"> (bei zwei Geschlechtern)</w:t>
+                  </w:r>
+                  <w:r>
+                    <w:rPr>
+                      <w:rFonts w:ascii="Arial" w:hAnsi="Arial" w:cs="Arial"/>
+                      <w:sz w:val="20"/>
+                      <w:szCs w:val="20"/>
+                      <w:lang w:val="de-DE"/>
+                    </w:rPr>
+                    <w:t xml:space="preserve"> oder ANOVA</w:t>
+                  </w:r>
+                  <w:r>
+                    <w:rPr>
+                      <w:rFonts w:ascii="Arial" w:hAnsi="Arial" w:cs="Arial"/>
+                      <w:sz w:val="20"/>
+                      <w:szCs w:val="20"/>
+                      <w:lang w:val="de-DE"/>
+                    </w:rPr>
+                    <w:t xml:space="preserve"> (bei mehreren Geschlechtern </w:t>
+                  </w:r>
+                  <w:r>
+                    <w:rPr>
+                      <w:rFonts w:ascii="Arial" w:hAnsi="Arial" w:cs="Arial"/>
+                      <w:sz w:val="20"/>
+                      <w:szCs w:val="20"/>
+                      <w:lang w:val="de-DE"/>
+                    </w:rPr>
+                    <w:sym w:font="Wingdings" w:char="F0E0"/>
+                  </w:r>
+                  <w:r>
+                    <w:rPr>
+                      <w:rFonts w:ascii="Arial" w:hAnsi="Arial" w:cs="Arial"/>
+                      <w:sz w:val="20"/>
+                      <w:szCs w:val="20"/>
+                      <w:lang w:val="de-DE"/>
+                    </w:rPr>
+                    <w:t xml:space="preserve"> divers)</w:t>
+                  </w:r>
+                </w:p>
+              </w:tc>
+            </w:tr>
+          </w:tbl>
+          <w:p>
+            <w:pPr>
+              <w:spacing w:after="60"/>
+              <w:rPr>
+                <w:rFonts w:ascii="Arial" w:hAnsi="Arial" w:cs="Arial"/>
+                <w:sz w:val="20"/>
+                <w:szCs w:val="20"/>
+                <w:u w:val="single"/>
+                <w:lang w:val="de-DE"/>
+              </w:rPr>
+            </w:pPr>
           </w:p>
           <w:p>
             <w:pPr>
-              <w:spacing w:before="120" w:after="60"/>
-              <w:ind w:left="360"/>
+              <w:spacing w:after="120"/>
               <w:rPr>
                 <w:rFonts w:ascii="Arial" w:hAnsi="Arial" w:cs="Arial"/>
                 <w:sz w:val="20"/>
@@ -8511,44 +10090,7 @@
                 <w:sz w:val="20"/>
                 <w:lang w:val="de-DE"/>
               </w:rPr>
-              <w:t>Hier beschreiben Sie, welche Analysemethode</w:t>
-            </w:r>
-            <w:r>
-              <w:rPr>
-                <w:rFonts w:ascii="Arial" w:hAnsi="Arial" w:cs="Arial"/>
-                <w:sz w:val="20"/>
-                <w:lang w:val="de-DE"/>
-              </w:rPr>
-              <w:t>(n)</w:t>
-            </w:r>
-            <w:r>
-              <w:rPr>
-                <w:rFonts w:ascii="Arial" w:hAnsi="Arial" w:cs="Arial"/>
-                <w:sz w:val="20"/>
-                <w:lang w:val="de-DE"/>
-              </w:rPr>
-              <w:t xml:space="preserve"> (qualitativ und/oder quantitativ) Sie anwenden werden, um die erhobenen Daten zu analysieren. Des Weiteren definieren Sie die abhängigen und unabhängigen Variablen.</w:t>
-            </w:r>
-          </w:p>
-          <w:p>
-            <w:pPr>
-              <w:spacing w:before="120" w:after="60"/>
-              <w:ind w:left="360"/>
-              <w:rPr>
-                <w:rFonts w:ascii="Arial" w:hAnsi="Arial" w:cs="Arial"/>
-                <w:sz w:val="20"/>
-                <w:u w:val="single"/>
-                <w:lang w:val="de-DE"/>
-              </w:rPr>
-            </w:pPr>
-            <w:r>
-              <w:rPr>
-                <w:rFonts w:ascii="Arial" w:hAnsi="Arial" w:cs="Arial"/>
-                <w:sz w:val="20"/>
-                <w:u w:val="single"/>
-                <w:lang w:val="de-DE"/>
-              </w:rPr>
-              <w:t>Datenanalysemethode</w:t>
+              <w:t>Zusätzliche Analysen:</w:t>
             </w:r>
           </w:p>
           <w:p>
@@ -8556,39 +10098,22 @@
               <w:pStyle w:val="Listenabsatz"/>
               <w:numPr>
                 <w:ilvl w:val="0"/>
-                <w:numId w:val="48"/>
+                <w:numId w:val="54"/>
               </w:numPr>
               <w:spacing w:after="120"/>
               <w:rPr>
                 <w:rFonts w:ascii="Arial" w:hAnsi="Arial" w:cs="Arial"/>
                 <w:sz w:val="20"/>
-                <w:u w:val="single"/>
-                <w:lang w:val="en-US"/>
+                <w:lang w:val="de-DE"/>
               </w:rPr>
             </w:pPr>
             <w:r>
               <w:rPr>
                 <w:rFonts w:ascii="Arial" w:hAnsi="Arial" w:cs="Arial"/>
                 <w:sz w:val="20"/>
-                <w:lang w:val="en-US"/>
-              </w:rPr>
-              <w:t xml:space="preserve">Methode 1 (z.B. </w:t>
-            </w:r>
-            <w:r>
-              <w:rPr>
-                <w:rFonts w:ascii="Arial" w:hAnsi="Arial" w:cs="Arial"/>
-                <w:sz w:val="20"/>
-                <w:lang w:val="en-US"/>
-              </w:rPr>
-              <w:t>Two-way ANOVA</w:t>
-            </w:r>
-            <w:r>
-              <w:rPr>
-                <w:rFonts w:ascii="Arial" w:hAnsi="Arial" w:cs="Arial"/>
-                <w:sz w:val="20"/>
-                <w:lang w:val="en-US"/>
-              </w:rPr>
-              <w:t>)</w:t>
+                <w:lang w:val="de-DE"/>
+              </w:rPr>
+              <w:t>Ableitung der Mittelwerte</w:t>
             </w:r>
           </w:p>
           <w:p>
@@ -8596,13 +10121,12 @@
               <w:pStyle w:val="Listenabsatz"/>
               <w:numPr>
                 <w:ilvl w:val="0"/>
-                <w:numId w:val="48"/>
+                <w:numId w:val="54"/>
               </w:numPr>
               <w:spacing w:after="120"/>
               <w:rPr>
                 <w:rFonts w:ascii="Arial" w:hAnsi="Arial" w:cs="Arial"/>
                 <w:sz w:val="20"/>
-                <w:u w:val="single"/>
                 <w:lang w:val="de-DE"/>
               </w:rPr>
             </w:pPr>
@@ -8612,28 +10136,7 @@
                 <w:sz w:val="20"/>
                 <w:lang w:val="de-DE"/>
               </w:rPr>
-              <w:t>Methode 2</w:t>
-            </w:r>
-          </w:p>
-          <w:p>
-            <w:pPr>
-              <w:spacing w:before="120" w:after="60"/>
-              <w:ind w:left="360"/>
-              <w:rPr>
-                <w:rFonts w:ascii="Arial" w:hAnsi="Arial" w:cs="Arial"/>
-                <w:sz w:val="20"/>
-                <w:u w:val="single"/>
-                <w:lang w:val="de-DE"/>
-              </w:rPr>
-            </w:pPr>
-            <w:r>
-              <w:rPr>
-                <w:rFonts w:ascii="Arial" w:hAnsi="Arial" w:cs="Arial"/>
-                <w:sz w:val="20"/>
-                <w:u w:val="single"/>
-                <w:lang w:val="de-DE"/>
-              </w:rPr>
-              <w:t>Unabhängige Variablen</w:t>
+              <w:t>Ableitung der Mediane</w:t>
             </w:r>
           </w:p>
           <w:p>
@@ -8641,7 +10144,7 @@
               <w:pStyle w:val="Listenabsatz"/>
               <w:numPr>
                 <w:ilvl w:val="0"/>
-                <w:numId w:val="48"/>
+                <w:numId w:val="54"/>
               </w:numPr>
               <w:spacing w:after="120"/>
               <w:rPr>
@@ -8656,98 +10159,15 @@
                 <w:sz w:val="20"/>
                 <w:lang w:val="de-DE"/>
               </w:rPr>
-              <w:t>Variable 1</w:t>
-            </w:r>
-          </w:p>
-          <w:p>
-            <w:pPr>
-              <w:pStyle w:val="Listenabsatz"/>
-              <w:numPr>
-                <w:ilvl w:val="0"/>
-                <w:numId w:val="48"/>
-              </w:numPr>
-              <w:spacing w:after="120"/>
-              <w:rPr>
-                <w:rFonts w:ascii="Arial" w:hAnsi="Arial" w:cs="Arial"/>
-                <w:sz w:val="20"/>
-                <w:lang w:val="de-DE"/>
-              </w:rPr>
-            </w:pPr>
-            <w:r>
-              <w:rPr>
-                <w:rFonts w:ascii="Arial" w:hAnsi="Arial" w:cs="Arial"/>
-                <w:sz w:val="20"/>
-                <w:lang w:val="de-DE"/>
-              </w:rPr>
-              <w:t>Variable 2</w:t>
-            </w:r>
-          </w:p>
-          <w:p>
-            <w:pPr>
-              <w:spacing w:before="120" w:after="60"/>
-              <w:ind w:left="360"/>
-              <w:rPr>
-                <w:rFonts w:ascii="Arial" w:hAnsi="Arial" w:cs="Arial"/>
-                <w:sz w:val="20"/>
-                <w:u w:val="single"/>
-                <w:lang w:val="de-DE"/>
-              </w:rPr>
-            </w:pPr>
-            <w:r>
-              <w:rPr>
-                <w:rFonts w:ascii="Arial" w:hAnsi="Arial" w:cs="Arial"/>
-                <w:sz w:val="20"/>
-                <w:u w:val="single"/>
-                <w:lang w:val="de-DE"/>
-              </w:rPr>
-              <w:t>Abhängige Variablen</w:t>
-            </w:r>
-          </w:p>
-          <w:p>
-            <w:pPr>
-              <w:pStyle w:val="Listenabsatz"/>
-              <w:numPr>
-                <w:ilvl w:val="0"/>
-                <w:numId w:val="48"/>
-              </w:numPr>
-              <w:spacing w:after="120"/>
-              <w:rPr>
-                <w:rFonts w:ascii="Arial" w:hAnsi="Arial" w:cs="Arial"/>
-                <w:sz w:val="20"/>
-                <w:lang w:val="de-DE"/>
-              </w:rPr>
-            </w:pPr>
-            <w:r>
-              <w:rPr>
-                <w:rFonts w:ascii="Arial" w:hAnsi="Arial" w:cs="Arial"/>
-                <w:sz w:val="20"/>
-                <w:lang w:val="de-DE"/>
-              </w:rPr>
-              <w:lastRenderedPageBreak/>
-              <w:t>Variable 1</w:t>
-            </w:r>
-          </w:p>
-          <w:p>
-            <w:pPr>
-              <w:pStyle w:val="Listenabsatz"/>
-              <w:numPr>
-                <w:ilvl w:val="0"/>
-                <w:numId w:val="48"/>
-              </w:numPr>
-              <w:spacing w:after="120"/>
-              <w:rPr>
-                <w:rFonts w:ascii="Arial" w:hAnsi="Arial" w:cs="Arial"/>
-                <w:sz w:val="20"/>
-                <w:lang w:val="de-DE"/>
-              </w:rPr>
-            </w:pPr>
-            <w:r>
-              <w:rPr>
-                <w:rFonts w:ascii="Arial" w:hAnsi="Arial" w:cs="Arial"/>
-                <w:sz w:val="20"/>
-                <w:lang w:val="de-DE"/>
-              </w:rPr>
-              <w:t>Variable 2</w:t>
+              <w:t xml:space="preserve">Shapiro-Wilk-Test (für die </w:t>
+            </w:r>
+            <w:r>
+              <w:rPr>
+                <w:rFonts w:ascii="Arial" w:hAnsi="Arial" w:cs="Arial"/>
+                <w:sz w:val="20"/>
+                <w:lang w:val="de-DE"/>
+              </w:rPr>
+              <w:t>Untersuchung, ob die Daten normalverteilt sind)</w:t>
             </w:r>
           </w:p>
         </w:tc>
@@ -8773,7 +10193,6 @@
               <w:rPr>
                 <w:lang w:val="de-DE"/>
               </w:rPr>
-              <w:lastRenderedPageBreak/>
               <w:t>Ergebnisse und Übergabe</w:t>
             </w:r>
             <w:bookmarkEnd w:id="6"/>
@@ -8827,107 +10246,63 @@
                 <w:sz w:val="20"/>
                 <w:lang w:val="de-DE"/>
               </w:rPr>
-              <w:t>Daten aus 60 Usability Test mi</w:t>
-            </w:r>
-            <w:r>
-              <w:rPr>
-                <w:rFonts w:ascii="Arial" w:hAnsi="Arial" w:cs="Arial"/>
-                <w:sz w:val="20"/>
-                <w:lang w:val="de-DE"/>
-              </w:rPr>
-              <w:t>t einer Dauer von ca. XX Minuten pro Teilnehmer</w:t>
-            </w:r>
-          </w:p>
-          <w:p>
-            <w:pPr>
-              <w:pStyle w:val="Listenabsatz"/>
-              <w:numPr>
-                <w:ilvl w:val="1"/>
-                <w:numId w:val="3"/>
-              </w:numPr>
-              <w:spacing w:before="120" w:after="120"/>
-              <w:rPr>
-                <w:rFonts w:ascii="Arial" w:hAnsi="Arial" w:cs="Arial"/>
-                <w:sz w:val="20"/>
-                <w:lang w:val="de-DE"/>
-              </w:rPr>
-            </w:pPr>
-            <w:r>
-              <w:rPr>
-                <w:rFonts w:ascii="Arial" w:hAnsi="Arial" w:cs="Arial"/>
-                <w:sz w:val="20"/>
-                <w:lang w:val="de-DE"/>
-              </w:rPr>
-              <w:t>Zeiten für die erfolgreiche Bearbeitung der Szenarien</w:t>
-            </w:r>
-          </w:p>
-          <w:p>
-            <w:pPr>
-              <w:pStyle w:val="Listenabsatz"/>
-              <w:numPr>
-                <w:ilvl w:val="1"/>
-                <w:numId w:val="3"/>
-              </w:numPr>
-              <w:spacing w:before="120" w:after="120"/>
-              <w:rPr>
-                <w:rFonts w:ascii="Arial" w:hAnsi="Arial" w:cs="Arial"/>
-                <w:sz w:val="20"/>
-                <w:lang w:val="de-DE"/>
-              </w:rPr>
-            </w:pPr>
-            <w:r>
-              <w:rPr>
-                <w:rFonts w:ascii="Arial" w:hAnsi="Arial" w:cs="Arial"/>
-                <w:sz w:val="20"/>
-                <w:lang w:val="de-DE"/>
-              </w:rPr>
-              <w:t>Fehlerraten während der Interaktion</w:t>
-            </w:r>
-          </w:p>
-          <w:p>
-            <w:pPr>
-              <w:pStyle w:val="Listenabsatz"/>
-              <w:numPr>
-                <w:ilvl w:val="1"/>
-                <w:numId w:val="3"/>
-              </w:numPr>
-              <w:spacing w:before="120" w:after="120"/>
-              <w:rPr>
-                <w:rFonts w:ascii="Arial" w:hAnsi="Arial" w:cs="Arial"/>
-                <w:sz w:val="20"/>
-                <w:lang w:val="de-DE"/>
-              </w:rPr>
-            </w:pPr>
-            <w:r>
-              <w:rPr>
-                <w:rFonts w:ascii="Arial" w:hAnsi="Arial" w:cs="Arial"/>
-                <w:sz w:val="20"/>
-                <w:lang w:val="de-DE"/>
-              </w:rPr>
-              <w:t>Eyetracking Daten</w:t>
-            </w:r>
-          </w:p>
-          <w:p>
-            <w:pPr>
-              <w:pStyle w:val="Listenabsatz"/>
-              <w:numPr>
-                <w:ilvl w:val="1"/>
-                <w:numId w:val="3"/>
-              </w:numPr>
-              <w:spacing w:before="120" w:after="120"/>
-              <w:rPr>
-                <w:rFonts w:ascii="Arial" w:hAnsi="Arial" w:cs="Arial"/>
-                <w:sz w:val="20"/>
-                <w:lang w:val="de-DE"/>
-              </w:rPr>
-            </w:pPr>
-            <w:r>
-              <w:rPr>
-                <w:rFonts w:ascii="Arial" w:hAnsi="Arial" w:cs="Arial"/>
-                <w:sz w:val="20"/>
-                <w:lang w:val="de-DE"/>
-              </w:rPr>
-              <w:t>Räumliche Daten innerhalb der VR Anwendung</w:t>
+              <w:t xml:space="preserve">Daten aus </w:t>
+            </w:r>
+            <w:r>
+              <w:rPr>
+                <w:rFonts w:ascii="Arial" w:hAnsi="Arial" w:cs="Arial"/>
+                <w:sz w:val="20"/>
+                <w:lang w:val="de-DE"/>
+              </w:rPr>
+              <w:t>5</w:t>
+            </w:r>
+            <w:r>
+              <w:rPr>
+                <w:rFonts w:ascii="Arial" w:hAnsi="Arial" w:cs="Arial"/>
+                <w:sz w:val="20"/>
+                <w:lang w:val="de-DE"/>
+              </w:rPr>
+              <w:t xml:space="preserve">0 </w:t>
+            </w:r>
+            <w:r>
+              <w:rPr>
+                <w:rFonts w:ascii="Arial" w:hAnsi="Arial" w:cs="Arial"/>
+                <w:sz w:val="20"/>
+                <w:lang w:val="de-DE"/>
+              </w:rPr>
+              <w:t>Risikobereitschaftstests</w:t>
+            </w:r>
+            <w:r>
+              <w:rPr>
+                <w:rFonts w:ascii="Arial" w:hAnsi="Arial" w:cs="Arial"/>
+                <w:sz w:val="20"/>
+                <w:lang w:val="de-DE"/>
+              </w:rPr>
+              <w:t xml:space="preserve"> mi</w:t>
+            </w:r>
+            <w:r>
+              <w:rPr>
+                <w:rFonts w:ascii="Arial" w:hAnsi="Arial" w:cs="Arial"/>
+                <w:sz w:val="20"/>
+                <w:lang w:val="de-DE"/>
+              </w:rPr>
+              <w:t xml:space="preserve">t einer Dauer von ca. </w:t>
+            </w:r>
+            <w:r>
+              <w:rPr>
+                <w:rFonts w:ascii="Arial" w:hAnsi="Arial" w:cs="Arial"/>
+                <w:sz w:val="20"/>
+                <w:lang w:val="de-DE"/>
+              </w:rPr>
+              <w:t>50</w:t>
+            </w:r>
+            <w:r>
+              <w:rPr>
+                <w:rFonts w:ascii="Arial" w:hAnsi="Arial" w:cs="Arial"/>
+                <w:sz w:val="20"/>
+                <w:lang w:val="de-DE"/>
+              </w:rPr>
+              <w:t xml:space="preserve"> Minuten pro Teilnehmer</w:t>
             </w:r>
           </w:p>
           <w:p>
@@ -8950,155 +10325,23 @@
                 <w:sz w:val="20"/>
                 <w:lang w:val="de-DE"/>
               </w:rPr>
-              <w:t>Videoaufzeichnungen jeder Datenerhebung</w:t>
-            </w:r>
-          </w:p>
-          <w:p>
-            <w:pPr>
-              <w:pStyle w:val="Listenabsatz"/>
-              <w:numPr>
-                <w:ilvl w:val="0"/>
-                <w:numId w:val="3"/>
-              </w:numPr>
-              <w:spacing w:before="120" w:after="120"/>
-              <w:rPr>
-                <w:rFonts w:ascii="Arial" w:hAnsi="Arial" w:cs="Arial"/>
-                <w:sz w:val="20"/>
-                <w:lang w:val="de-DE"/>
-              </w:rPr>
-            </w:pPr>
-            <w:r>
-              <w:rPr>
-                <w:rFonts w:ascii="Arial" w:hAnsi="Arial" w:cs="Arial"/>
-                <w:sz w:val="20"/>
-                <w:lang w:val="de-DE"/>
-              </w:rPr>
-              <w:t>Ausgewertete Daten aus folgenden Fragebögen:</w:t>
-            </w:r>
-          </w:p>
-          <w:p>
-            <w:pPr>
-              <w:pStyle w:val="Listenabsatz"/>
-              <w:numPr>
-                <w:ilvl w:val="1"/>
-                <w:numId w:val="3"/>
-              </w:numPr>
-              <w:spacing w:before="120" w:after="120"/>
-              <w:rPr>
-                <w:rFonts w:ascii="Arial" w:hAnsi="Arial" w:cs="Arial"/>
-                <w:sz w:val="20"/>
-                <w:lang w:val="de-DE"/>
-              </w:rPr>
-            </w:pPr>
-            <w:r>
-              <w:rPr>
-                <w:rFonts w:ascii="Arial" w:hAnsi="Arial" w:cs="Arial"/>
-                <w:sz w:val="20"/>
-                <w:lang w:val="de-DE"/>
-              </w:rPr>
-              <w:t>Fragebogen 1 (Demographische Daten – APPENDIX X)</w:t>
-            </w:r>
-          </w:p>
-          <w:p>
-            <w:pPr>
-              <w:pStyle w:val="Listenabsatz"/>
-              <w:numPr>
-                <w:ilvl w:val="1"/>
-                <w:numId w:val="3"/>
-              </w:numPr>
-              <w:spacing w:before="120" w:after="120"/>
-              <w:rPr>
-                <w:rFonts w:ascii="Arial" w:hAnsi="Arial" w:cs="Arial"/>
-                <w:sz w:val="20"/>
-                <w:lang w:val="de-DE"/>
-              </w:rPr>
-            </w:pPr>
-            <w:r>
-              <w:rPr>
-                <w:rFonts w:ascii="Arial" w:hAnsi="Arial" w:cs="Arial"/>
-                <w:sz w:val="20"/>
-                <w:lang w:val="de-DE"/>
-              </w:rPr>
-              <w:t>Fragebogen 2</w:t>
-            </w:r>
-          </w:p>
-          <w:p>
-            <w:pPr>
-              <w:pStyle w:val="Listenabsatz"/>
-              <w:numPr>
-                <w:ilvl w:val="1"/>
-                <w:numId w:val="3"/>
-              </w:numPr>
-              <w:spacing w:before="120" w:after="120"/>
-              <w:rPr>
-                <w:rFonts w:ascii="Arial" w:hAnsi="Arial" w:cs="Arial"/>
-                <w:sz w:val="20"/>
-                <w:lang w:val="de-DE"/>
-              </w:rPr>
-            </w:pPr>
-            <w:r>
-              <w:rPr>
-                <w:rFonts w:ascii="Arial" w:hAnsi="Arial" w:cs="Arial"/>
-                <w:sz w:val="20"/>
-                <w:lang w:val="de-DE"/>
-              </w:rPr>
-              <w:t>Usw.</w:t>
-            </w:r>
-          </w:p>
-          <w:p>
-            <w:pPr>
-              <w:pStyle w:val="Listenabsatz"/>
-              <w:numPr>
-                <w:ilvl w:val="0"/>
-                <w:numId w:val="3"/>
-              </w:numPr>
-              <w:spacing w:before="120" w:after="120"/>
-              <w:rPr>
-                <w:rFonts w:ascii="Arial" w:hAnsi="Arial" w:cs="Arial"/>
-                <w:sz w:val="20"/>
-                <w:lang w:val="de-DE"/>
-              </w:rPr>
-            </w:pPr>
-            <w:r>
-              <w:rPr>
-                <w:rFonts w:ascii="Arial" w:hAnsi="Arial" w:cs="Arial"/>
-                <w:sz w:val="20"/>
-                <w:lang w:val="de-DE"/>
-              </w:rPr>
-              <w:t>Audi/Video-Aufzeichnungen sowie Transkripte der Interviews</w:t>
-            </w:r>
-          </w:p>
-          <w:p>
-            <w:pPr>
-              <w:pStyle w:val="Listenabsatz"/>
-              <w:numPr>
-                <w:ilvl w:val="0"/>
-                <w:numId w:val="3"/>
-              </w:numPr>
-              <w:spacing w:before="120" w:after="120"/>
-              <w:rPr>
-                <w:rFonts w:ascii="Arial" w:hAnsi="Arial" w:cs="Arial"/>
-                <w:sz w:val="20"/>
-                <w:lang w:val="de-DE"/>
-              </w:rPr>
-            </w:pPr>
-            <w:r>
-              <w:rPr>
-                <w:rFonts w:ascii="Arial" w:hAnsi="Arial" w:cs="Arial"/>
-                <w:sz w:val="20"/>
-                <w:lang w:val="de-DE"/>
-              </w:rPr>
-              <w:t>Gewonnene Erkenntnisse des Forschungsunterfangens</w:t>
+              <w:t>TBD</w:t>
             </w:r>
           </w:p>
         </w:tc>
       </w:tr>
     </w:tbl>
     <w:p>
+      <w:pPr>
+        <w:rPr>
+          <w:lang w:val="de-DE"/>
+        </w:rPr>
+      </w:pPr>
       <w:bookmarkStart w:id="7" w:name="_Toc101267090"/>
       <w:r>
         <w:rPr>
           <w:b/>
+          <w:lang w:val="de-DE"/>
         </w:rPr>
         <w:br w:type="page"/>
       </w:r>
@@ -14031,9 +15274,9 @@
       </w:pPr>
     </w:p>
     <w:sectPr>
-      <w:headerReference w:type="default" r:id="rId9"/>
-      <w:footerReference w:type="default" r:id="rId10"/>
-      <w:headerReference w:type="first" r:id="rId11"/>
+      <w:headerReference w:type="default" r:id="rId13"/>
+      <w:footerReference w:type="default" r:id="rId14"/>
+      <w:headerReference w:type="first" r:id="rId15"/>
       <w:pgSz w:w="11906" w:h="16838"/>
       <w:pgMar w:top="1970" w:right="720" w:bottom="720" w:left="720" w:header="720" w:footer="720" w:gutter="0"/>
       <w:cols w:space="720"/>
@@ -14042,6 +15285,90 @@
     </w:sectPr>
   </w:body>
 </w:document>
+</file>
+
+<file path=word/comments.xml><?xml version="1.0" encoding="utf-8"?>
+<w:comments xmlns:wpc="http://schemas.microsoft.com/office/word/2010/wordprocessingCanvas" xmlns:cx="http://schemas.microsoft.com/office/drawing/2014/chartex" xmlns:cx1="http://schemas.microsoft.com/office/drawing/2015/9/8/chartex" xmlns:cx2="http://schemas.microsoft.com/office/drawing/2015/10/21/chartex" xmlns:cx3="http://schemas.microsoft.com/office/drawing/2016/5/9/chartex" xmlns:cx4="http://schemas.microsoft.com/office/drawing/2016/5/10/chartex" xmlns:cx5="http://schemas.microsoft.com/office/drawing/2016/5/11/chartex" xmlns:cx6="http://schemas.microsoft.com/office/drawing/2016/5/12/chartex" xmlns:cx7="http://schemas.microsoft.com/office/drawing/2016/5/13/chartex" xmlns:cx8="http://schemas.microsoft.com/office/drawing/2016/5/14/chartex" xmlns:mc="http://schemas.openxmlformats.org/markup-compatibility/2006" xmlns:aink="http://schemas.microsoft.com/office/drawing/2016/ink" xmlns:am3d="http://schemas.microsoft.com/office/drawing/2017/model3d" xmlns:o="urn:schemas-microsoft-com:office:office" xmlns:oel="http://schemas.microsoft.com/office/2019/extlst" xmlns:r="http://schemas.openxmlformats.org/officeDocument/2006/relationships" xmlns:m="http://schemas.openxmlformats.org/officeDocument/2006/math" xmlns:v="urn:schemas-microsoft-com:vml" xmlns:wp14="http://schemas.microsoft.com/office/word/2010/wordprocessingDrawing" xmlns:wp="http://schemas.openxmlformats.org/drawingml/2006/wordprocessingDrawing" xmlns:w10="urn:schemas-microsoft-com:office:word" xmlns:w="http://schemas.openxmlformats.org/wordprocessingml/2006/main" xmlns:w14="http://schemas.microsoft.com/office/word/2010/wordml" xmlns:w15="http://schemas.microsoft.com/office/word/2012/wordml" xmlns:w16cex="http://schemas.microsoft.com/office/word/2018/wordml/cex" xmlns:w16cid="http://schemas.microsoft.com/office/word/2016/wordml/cid" xmlns:w16="http://schemas.microsoft.com/office/word/2018/wordml" xmlns:w16sdtdh="http://schemas.microsoft.com/office/word/2020/wordml/sdtdatahash" xmlns:w16se="http://schemas.microsoft.com/office/word/2015/wordml/symex" xmlns:wpg="http://schemas.microsoft.com/office/word/2010/wordprocessingGroup" xmlns:wpi="http://schemas.microsoft.com/office/word/2010/wordprocessingInk" xmlns:wne="http://schemas.microsoft.com/office/word/2006/wordml" xmlns:wps="http://schemas.microsoft.com/office/word/2010/wordprocessingShape" mc:Ignorable="w14 w15 w16se w16cid w16 w16cex w16sdtdh wp14">
+  <w:comment w:id="4" w:author="Prof. Dr.-Ing. Sebastian Stadler" w:date="2024-09-13T16:23:00Z" w:initials="PDISS">
+    <w:p>
+      <w:pPr>
+        <w:pStyle w:val="Kommentartext"/>
+      </w:pPr>
+      <w:r>
+        <w:rPr>
+          <w:rStyle w:val="Kommentarzeichen"/>
+        </w:rPr>
+        <w:annotationRef/>
+      </w:r>
+      <w:r>
+        <w:t>Wir sollten uns doch nicht zu sehr auf die „Outdoor-Expedition“ fokussieren sondern auch andere physische Risikoszenarien in Betracht ziehen. Dies hat zwei entscheidende Vorteile:</w:t>
+      </w:r>
+    </w:p>
+    <w:p>
+      <w:pPr>
+        <w:pStyle w:val="Kommentartext"/>
+      </w:pPr>
+    </w:p>
+    <w:p>
+      <w:pPr>
+        <w:pStyle w:val="Kommentartext"/>
+        <w:numPr>
+          <w:ilvl w:val="0"/>
+          <w:numId w:val="53"/>
+        </w:numPr>
+      </w:pPr>
+      <w:r>
+        <w:t>Es gibt keine false positives oder false negatives aufgrund der Applikationsdomäne (sprich, wenn jemand Angst vorm Bergsteigen hat, dann verfälscht er schonmal die Daten)</w:t>
+      </w:r>
+    </w:p>
+    <w:p>
+      <w:pPr>
+        <w:pStyle w:val="Kommentartext"/>
+        <w:numPr>
+          <w:ilvl w:val="0"/>
+          <w:numId w:val="53"/>
+        </w:numPr>
+      </w:pPr>
+      <w:r>
+        <w:t>Wir können ganz entspannt randomisiert testen, da wir keine Story (z.B. Berg erklimmen) haben und somit keine Logikfehler entstehen können</w:t>
+      </w:r>
+    </w:p>
+    <w:p>
+      <w:pPr>
+        <w:pStyle w:val="Kommentartext"/>
+      </w:pPr>
+    </w:p>
+    <w:p>
+      <w:pPr>
+        <w:pStyle w:val="Kommentartext"/>
+      </w:pPr>
+      <w:r>
+        <w:t>Daher auch bitte gerne weiter an andere Arten von physischen Risikoszenarien denken (tauchen, Auto fahren, Straße überqueren, etc.)</w:t>
+      </w:r>
+      <w:r>
+        <w:br/>
+      </w:r>
+    </w:p>
+  </w:comment>
+</w:comments>
+</file>
+
+<file path=word/commentsExtended.xml><?xml version="1.0" encoding="utf-8"?>
+<w15:commentsEx xmlns:wpc="http://schemas.microsoft.com/office/word/2010/wordprocessingCanvas" xmlns:cx="http://schemas.microsoft.com/office/drawing/2014/chartex" xmlns:cx1="http://schemas.microsoft.com/office/drawing/2015/9/8/chartex" xmlns:cx2="http://schemas.microsoft.com/office/drawing/2015/10/21/chartex" xmlns:cx3="http://schemas.microsoft.com/office/drawing/2016/5/9/chartex" xmlns:cx4="http://schemas.microsoft.com/office/drawing/2016/5/10/chartex" xmlns:cx5="http://schemas.microsoft.com/office/drawing/2016/5/11/chartex" xmlns:cx6="http://schemas.microsoft.com/office/drawing/2016/5/12/chartex" xmlns:cx7="http://schemas.microsoft.com/office/drawing/2016/5/13/chartex" xmlns:cx8="http://schemas.microsoft.com/office/drawing/2016/5/14/chartex" xmlns:mc="http://schemas.openxmlformats.org/markup-compatibility/2006" xmlns:aink="http://schemas.microsoft.com/office/drawing/2016/ink" xmlns:am3d="http://schemas.microsoft.com/office/drawing/2017/model3d" xmlns:o="urn:schemas-microsoft-com:office:office" xmlns:oel="http://schemas.microsoft.com/office/2019/extlst" xmlns:r="http://schemas.openxmlformats.org/officeDocument/2006/relationships" xmlns:m="http://schemas.openxmlformats.org/officeDocument/2006/math" xmlns:v="urn:schemas-microsoft-com:vml" xmlns:wp14="http://schemas.microsoft.com/office/word/2010/wordprocessingDrawing" xmlns:wp="http://schemas.openxmlformats.org/drawingml/2006/wordprocessingDrawing" xmlns:w10="urn:schemas-microsoft-com:office:word" xmlns:w="http://schemas.openxmlformats.org/wordprocessingml/2006/main" xmlns:w14="http://schemas.microsoft.com/office/word/2010/wordml" xmlns:w15="http://schemas.microsoft.com/office/word/2012/wordml" xmlns:w16cex="http://schemas.microsoft.com/office/word/2018/wordml/cex" xmlns:w16cid="http://schemas.microsoft.com/office/word/2016/wordml/cid" xmlns:w16="http://schemas.microsoft.com/office/word/2018/wordml" xmlns:w16sdtdh="http://schemas.microsoft.com/office/word/2020/wordml/sdtdatahash" xmlns:w16se="http://schemas.microsoft.com/office/word/2015/wordml/symex" xmlns:wpg="http://schemas.microsoft.com/office/word/2010/wordprocessingGroup" xmlns:wpi="http://schemas.microsoft.com/office/word/2010/wordprocessingInk" xmlns:wne="http://schemas.microsoft.com/office/word/2006/wordml" xmlns:wps="http://schemas.microsoft.com/office/word/2010/wordprocessingShape" mc:Ignorable="w14 w15 w16se w16cid w16 w16cex w16sdtdh wp14">
+  <w15:commentEx w15:paraId="31590576" w15:done="0"/>
+</w15:commentsEx>
+</file>
+
+<file path=word/commentsExtensible.xml><?xml version="1.0" encoding="utf-8"?>
+<w16cex:commentsExtensible xmlns:wpc="http://schemas.microsoft.com/office/word/2010/wordprocessingCanvas" xmlns:cx="http://schemas.microsoft.com/office/drawing/2014/chartex" xmlns:cx1="http://schemas.microsoft.com/office/drawing/2015/9/8/chartex" xmlns:cx2="http://schemas.microsoft.com/office/drawing/2015/10/21/chartex" xmlns:cx3="http://schemas.microsoft.com/office/drawing/2016/5/9/chartex" xmlns:cx4="http://schemas.microsoft.com/office/drawing/2016/5/10/chartex" xmlns:cx5="http://schemas.microsoft.com/office/drawing/2016/5/11/chartex" xmlns:cx6="http://schemas.microsoft.com/office/drawing/2016/5/12/chartex" xmlns:cx7="http://schemas.microsoft.com/office/drawing/2016/5/13/chartex" xmlns:cx8="http://schemas.microsoft.com/office/drawing/2016/5/14/chartex" xmlns:cr="http://schemas.microsoft.com/office/comments/2020/reactions" xmlns:mc="http://schemas.openxmlformats.org/markup-compatibility/2006" xmlns:aink="http://schemas.microsoft.com/office/drawing/2016/ink" xmlns:am3d="http://schemas.microsoft.com/office/drawing/2017/model3d" xmlns:o="urn:schemas-microsoft-com:office:office" xmlns:oel="http://schemas.microsoft.com/office/2019/extlst" xmlns:r="http://schemas.openxmlformats.org/officeDocument/2006/relationships" xmlns:m="http://schemas.openxmlformats.org/officeDocument/2006/math" xmlns:v="urn:schemas-microsoft-com:vml" xmlns:wp14="http://schemas.microsoft.com/office/word/2010/wordprocessingDrawing" xmlns:wp="http://schemas.openxmlformats.org/drawingml/2006/wordprocessingDrawing" xmlns:w10="urn:schemas-microsoft-com:office:word" xmlns:w="http://schemas.openxmlformats.org/wordprocessingml/2006/main" xmlns:w14="http://schemas.microsoft.com/office/word/2010/wordml" xmlns:w15="http://schemas.microsoft.com/office/word/2012/wordml" xmlns:w16cex="http://schemas.microsoft.com/office/word/2018/wordml/cex" xmlns:w16cid="http://schemas.microsoft.com/office/word/2016/wordml/cid" xmlns:w16="http://schemas.microsoft.com/office/word/2018/wordml" xmlns:w16sdtdh="http://schemas.microsoft.com/office/word/2020/wordml/sdtdatahash" xmlns:w16se="http://schemas.microsoft.com/office/word/2015/wordml/symex" xmlns:wpg="http://schemas.microsoft.com/office/word/2010/wordprocessingGroup" xmlns:wpi="http://schemas.microsoft.com/office/word/2010/wordprocessingInk" xmlns:wne="http://schemas.microsoft.com/office/word/2006/wordml" xmlns:wps="http://schemas.microsoft.com/office/word/2010/wordprocessingShape" mc:Ignorable="w14 w15 w16se w16cid w16 w16cex w16sdtdh cr wp14">
+  <w16cex:commentExtensible w16cex:durableId="2A8EE59A" w16cex:dateUtc="2024-09-13T14:23:00Z"/>
+</w16cex:commentsExtensible>
+</file>
+
+<file path=word/commentsIds.xml><?xml version="1.0" encoding="utf-8"?>
+<w16cid:commentsIds xmlns:wpc="http://schemas.microsoft.com/office/word/2010/wordprocessingCanvas" xmlns:cx="http://schemas.microsoft.com/office/drawing/2014/chartex" xmlns:cx1="http://schemas.microsoft.com/office/drawing/2015/9/8/chartex" xmlns:cx2="http://schemas.microsoft.com/office/drawing/2015/10/21/chartex" xmlns:cx3="http://schemas.microsoft.com/office/drawing/2016/5/9/chartex" xmlns:cx4="http://schemas.microsoft.com/office/drawing/2016/5/10/chartex" xmlns:cx5="http://schemas.microsoft.com/office/drawing/2016/5/11/chartex" xmlns:cx6="http://schemas.microsoft.com/office/drawing/2016/5/12/chartex" xmlns:cx7="http://schemas.microsoft.com/office/drawing/2016/5/13/chartex" xmlns:cx8="http://schemas.microsoft.com/office/drawing/2016/5/14/chartex" xmlns:mc="http://schemas.openxmlformats.org/markup-compatibility/2006" xmlns:aink="http://schemas.microsoft.com/office/drawing/2016/ink" xmlns:am3d="http://schemas.microsoft.com/office/drawing/2017/model3d" xmlns:o="urn:schemas-microsoft-com:office:office" xmlns:oel="http://schemas.microsoft.com/office/2019/extlst" xmlns:r="http://schemas.openxmlformats.org/officeDocument/2006/relationships" xmlns:m="http://schemas.openxmlformats.org/officeDocument/2006/math" xmlns:v="urn:schemas-microsoft-com:vml" xmlns:wp14="http://schemas.microsoft.com/office/word/2010/wordprocessingDrawing" xmlns:wp="http://schemas.openxmlformats.org/drawingml/2006/wordprocessingDrawing" xmlns:w10="urn:schemas-microsoft-com:office:word" xmlns:w="http://schemas.openxmlformats.org/wordprocessingml/2006/main" xmlns:w14="http://schemas.microsoft.com/office/word/2010/wordml" xmlns:w15="http://schemas.microsoft.com/office/word/2012/wordml" xmlns:w16cex="http://schemas.microsoft.com/office/word/2018/wordml/cex" xmlns:w16cid="http://schemas.microsoft.com/office/word/2016/wordml/cid" xmlns:w16="http://schemas.microsoft.com/office/word/2018/wordml" xmlns:w16sdtdh="http://schemas.microsoft.com/office/word/2020/wordml/sdtdatahash" xmlns:w16se="http://schemas.microsoft.com/office/word/2015/wordml/symex" xmlns:wpg="http://schemas.microsoft.com/office/word/2010/wordprocessingGroup" xmlns:wpi="http://schemas.microsoft.com/office/word/2010/wordprocessingInk" xmlns:wne="http://schemas.microsoft.com/office/word/2006/wordml" xmlns:wps="http://schemas.microsoft.com/office/word/2010/wordprocessingShape" mc:Ignorable="w14 w15 w16se w16cid w16 w16cex w16sdtdh wp14">
+  <w16cid:commentId w16cid:paraId="31590576" w16cid:durableId="2A8EE59A"/>
+</w16cid:commentsIds>
 </file>
 
 <file path=word/endnotes.xml><?xml version="1.0" encoding="utf-8"?>
@@ -17439,6 +18766,95 @@
     </w:lvl>
   </w:abstractNum>
   <w:abstractNum w:abstractNumId="30" w15:restartNumberingAfterBreak="0">
+    <w:nsid w:val="3ED23F5E"/>
+    <w:multiLevelType w:val="hybridMultilevel"/>
+    <w:tmpl w:val="35E4CFA4"/>
+    <w:lvl w:ilvl="0" w:tplc="0407000F">
+      <w:start w:val="1"/>
+      <w:numFmt w:val="decimal"/>
+      <w:lvlText w:val="%1."/>
+      <w:lvlJc w:val="left"/>
+      <w:pPr>
+        <w:ind w:left="720" w:hanging="360"/>
+      </w:pPr>
+      <w:rPr>
+        <w:rFonts w:hint="default"/>
+      </w:rPr>
+    </w:lvl>
+    <w:lvl w:ilvl="1" w:tplc="04070019" w:tentative="1">
+      <w:start w:val="1"/>
+      <w:numFmt w:val="lowerLetter"/>
+      <w:lvlText w:val="%2."/>
+      <w:lvlJc w:val="left"/>
+      <w:pPr>
+        <w:ind w:left="1440" w:hanging="360"/>
+      </w:pPr>
+    </w:lvl>
+    <w:lvl w:ilvl="2" w:tplc="0407001B" w:tentative="1">
+      <w:start w:val="1"/>
+      <w:numFmt w:val="lowerRoman"/>
+      <w:lvlText w:val="%3."/>
+      <w:lvlJc w:val="right"/>
+      <w:pPr>
+        <w:ind w:left="2160" w:hanging="180"/>
+      </w:pPr>
+    </w:lvl>
+    <w:lvl w:ilvl="3" w:tplc="0407000F" w:tentative="1">
+      <w:start w:val="1"/>
+      <w:numFmt w:val="decimal"/>
+      <w:lvlText w:val="%4."/>
+      <w:lvlJc w:val="left"/>
+      <w:pPr>
+        <w:ind w:left="2880" w:hanging="360"/>
+      </w:pPr>
+    </w:lvl>
+    <w:lvl w:ilvl="4" w:tplc="04070019" w:tentative="1">
+      <w:start w:val="1"/>
+      <w:numFmt w:val="lowerLetter"/>
+      <w:lvlText w:val="%5."/>
+      <w:lvlJc w:val="left"/>
+      <w:pPr>
+        <w:ind w:left="3600" w:hanging="360"/>
+      </w:pPr>
+    </w:lvl>
+    <w:lvl w:ilvl="5" w:tplc="0407001B" w:tentative="1">
+      <w:start w:val="1"/>
+      <w:numFmt w:val="lowerRoman"/>
+      <w:lvlText w:val="%6."/>
+      <w:lvlJc w:val="right"/>
+      <w:pPr>
+        <w:ind w:left="4320" w:hanging="180"/>
+      </w:pPr>
+    </w:lvl>
+    <w:lvl w:ilvl="6" w:tplc="0407000F" w:tentative="1">
+      <w:start w:val="1"/>
+      <w:numFmt w:val="decimal"/>
+      <w:lvlText w:val="%7."/>
+      <w:lvlJc w:val="left"/>
+      <w:pPr>
+        <w:ind w:left="5040" w:hanging="360"/>
+      </w:pPr>
+    </w:lvl>
+    <w:lvl w:ilvl="7" w:tplc="04070019" w:tentative="1">
+      <w:start w:val="1"/>
+      <w:numFmt w:val="lowerLetter"/>
+      <w:lvlText w:val="%8."/>
+      <w:lvlJc w:val="left"/>
+      <w:pPr>
+        <w:ind w:left="5760" w:hanging="360"/>
+      </w:pPr>
+    </w:lvl>
+    <w:lvl w:ilvl="8" w:tplc="0407001B" w:tentative="1">
+      <w:start w:val="1"/>
+      <w:numFmt w:val="lowerRoman"/>
+      <w:lvlText w:val="%9."/>
+      <w:lvlJc w:val="right"/>
+      <w:pPr>
+        <w:ind w:left="6480" w:hanging="180"/>
+      </w:pPr>
+    </w:lvl>
+  </w:abstractNum>
+  <w:abstractNum w:abstractNumId="31" w15:restartNumberingAfterBreak="0">
     <w:nsid w:val="3F834CE4"/>
     <w:multiLevelType w:val="hybridMultilevel"/>
     <w:tmpl w:val="077EAF18"/>
@@ -17551,7 +18967,7 @@
       </w:rPr>
     </w:lvl>
   </w:abstractNum>
-  <w:abstractNum w:abstractNumId="31" w15:restartNumberingAfterBreak="0">
+  <w:abstractNum w:abstractNumId="32" w15:restartNumberingAfterBreak="0">
     <w:nsid w:val="464D3A5A"/>
     <w:multiLevelType w:val="hybridMultilevel"/>
     <w:tmpl w:val="9EC6A0DA"/>
@@ -17640,7 +19056,7 @@
       </w:pPr>
     </w:lvl>
   </w:abstractNum>
-  <w:abstractNum w:abstractNumId="32" w15:restartNumberingAfterBreak="0">
+  <w:abstractNum w:abstractNumId="33" w15:restartNumberingAfterBreak="0">
     <w:nsid w:val="4E457C60"/>
     <w:multiLevelType w:val="hybridMultilevel"/>
     <w:tmpl w:val="900E0EB0"/>
@@ -17732,7 +19148,7 @@
       </w:pPr>
     </w:lvl>
   </w:abstractNum>
-  <w:abstractNum w:abstractNumId="33" w15:restartNumberingAfterBreak="0">
+  <w:abstractNum w:abstractNumId="34" w15:restartNumberingAfterBreak="0">
     <w:nsid w:val="4FA371FC"/>
     <w:multiLevelType w:val="hybridMultilevel"/>
     <w:tmpl w:val="0F56B6E6"/>
@@ -17845,7 +19261,7 @@
       </w:rPr>
     </w:lvl>
   </w:abstractNum>
-  <w:abstractNum w:abstractNumId="34" w15:restartNumberingAfterBreak="0">
+  <w:abstractNum w:abstractNumId="35" w15:restartNumberingAfterBreak="0">
     <w:nsid w:val="4FFC2E96"/>
     <w:multiLevelType w:val="hybridMultilevel"/>
     <w:tmpl w:val="446A2910"/>
@@ -17937,7 +19353,7 @@
       </w:pPr>
     </w:lvl>
   </w:abstractNum>
-  <w:abstractNum w:abstractNumId="35" w15:restartNumberingAfterBreak="0">
+  <w:abstractNum w:abstractNumId="36" w15:restartNumberingAfterBreak="0">
     <w:nsid w:val="5294365D"/>
     <w:multiLevelType w:val="hybridMultilevel"/>
     <w:tmpl w:val="5310F604"/>
@@ -18050,7 +19466,7 @@
       </w:rPr>
     </w:lvl>
   </w:abstractNum>
-  <w:abstractNum w:abstractNumId="36" w15:restartNumberingAfterBreak="0">
+  <w:abstractNum w:abstractNumId="37" w15:restartNumberingAfterBreak="0">
     <w:nsid w:val="5753552C"/>
     <w:multiLevelType w:val="hybridMultilevel"/>
     <w:tmpl w:val="7318F66C"/>
@@ -18163,7 +19579,120 @@
       </w:rPr>
     </w:lvl>
   </w:abstractNum>
-  <w:abstractNum w:abstractNumId="37" w15:restartNumberingAfterBreak="0">
+  <w:abstractNum w:abstractNumId="38" w15:restartNumberingAfterBreak="0">
+    <w:nsid w:val="59BE0CB8"/>
+    <w:multiLevelType w:val="hybridMultilevel"/>
+    <w:tmpl w:val="447C96F0"/>
+    <w:lvl w:ilvl="0" w:tplc="04070001">
+      <w:start w:val="1"/>
+      <w:numFmt w:val="bullet"/>
+      <w:lvlText w:val=""/>
+      <w:lvlJc w:val="left"/>
+      <w:pPr>
+        <w:ind w:left="720" w:hanging="360"/>
+      </w:pPr>
+      <w:rPr>
+        <w:rFonts w:ascii="Symbol" w:hAnsi="Symbol" w:hint="default"/>
+      </w:rPr>
+    </w:lvl>
+    <w:lvl w:ilvl="1" w:tplc="04070003">
+      <w:start w:val="1"/>
+      <w:numFmt w:val="bullet"/>
+      <w:lvlText w:val="o"/>
+      <w:lvlJc w:val="left"/>
+      <w:pPr>
+        <w:ind w:left="1440" w:hanging="360"/>
+      </w:pPr>
+      <w:rPr>
+        <w:rFonts w:ascii="Courier New" w:hAnsi="Courier New" w:cs="Courier New" w:hint="default"/>
+      </w:rPr>
+    </w:lvl>
+    <w:lvl w:ilvl="2" w:tplc="04070005" w:tentative="1">
+      <w:start w:val="1"/>
+      <w:numFmt w:val="bullet"/>
+      <w:lvlText w:val=""/>
+      <w:lvlJc w:val="left"/>
+      <w:pPr>
+        <w:ind w:left="2160" w:hanging="360"/>
+      </w:pPr>
+      <w:rPr>
+        <w:rFonts w:ascii="Wingdings" w:hAnsi="Wingdings" w:hint="default"/>
+      </w:rPr>
+    </w:lvl>
+    <w:lvl w:ilvl="3" w:tplc="04070001" w:tentative="1">
+      <w:start w:val="1"/>
+      <w:numFmt w:val="bullet"/>
+      <w:lvlText w:val=""/>
+      <w:lvlJc w:val="left"/>
+      <w:pPr>
+        <w:ind w:left="2880" w:hanging="360"/>
+      </w:pPr>
+      <w:rPr>
+        <w:rFonts w:ascii="Symbol" w:hAnsi="Symbol" w:hint="default"/>
+      </w:rPr>
+    </w:lvl>
+    <w:lvl w:ilvl="4" w:tplc="04070003" w:tentative="1">
+      <w:start w:val="1"/>
+      <w:numFmt w:val="bullet"/>
+      <w:lvlText w:val="o"/>
+      <w:lvlJc w:val="left"/>
+      <w:pPr>
+        <w:ind w:left="3600" w:hanging="360"/>
+      </w:pPr>
+      <w:rPr>
+        <w:rFonts w:ascii="Courier New" w:hAnsi="Courier New" w:cs="Courier New" w:hint="default"/>
+      </w:rPr>
+    </w:lvl>
+    <w:lvl w:ilvl="5" w:tplc="04070005" w:tentative="1">
+      <w:start w:val="1"/>
+      <w:numFmt w:val="bullet"/>
+      <w:lvlText w:val=""/>
+      <w:lvlJc w:val="left"/>
+      <w:pPr>
+        <w:ind w:left="4320" w:hanging="360"/>
+      </w:pPr>
+      <w:rPr>
+        <w:rFonts w:ascii="Wingdings" w:hAnsi="Wingdings" w:hint="default"/>
+      </w:rPr>
+    </w:lvl>
+    <w:lvl w:ilvl="6" w:tplc="04070001" w:tentative="1">
+      <w:start w:val="1"/>
+      <w:numFmt w:val="bullet"/>
+      <w:lvlText w:val=""/>
+      <w:lvlJc w:val="left"/>
+      <w:pPr>
+        <w:ind w:left="5040" w:hanging="360"/>
+      </w:pPr>
+      <w:rPr>
+        <w:rFonts w:ascii="Symbol" w:hAnsi="Symbol" w:hint="default"/>
+      </w:rPr>
+    </w:lvl>
+    <w:lvl w:ilvl="7" w:tplc="04070003" w:tentative="1">
+      <w:start w:val="1"/>
+      <w:numFmt w:val="bullet"/>
+      <w:lvlText w:val="o"/>
+      <w:lvlJc w:val="left"/>
+      <w:pPr>
+        <w:ind w:left="5760" w:hanging="360"/>
+      </w:pPr>
+      <w:rPr>
+        <w:rFonts w:ascii="Courier New" w:hAnsi="Courier New" w:cs="Courier New" w:hint="default"/>
+      </w:rPr>
+    </w:lvl>
+    <w:lvl w:ilvl="8" w:tplc="04070005" w:tentative="1">
+      <w:start w:val="1"/>
+      <w:numFmt w:val="bullet"/>
+      <w:lvlText w:val=""/>
+      <w:lvlJc w:val="left"/>
+      <w:pPr>
+        <w:ind w:left="6480" w:hanging="360"/>
+      </w:pPr>
+      <w:rPr>
+        <w:rFonts w:ascii="Wingdings" w:hAnsi="Wingdings" w:hint="default"/>
+      </w:rPr>
+    </w:lvl>
+  </w:abstractNum>
+  <w:abstractNum w:abstractNumId="39" w15:restartNumberingAfterBreak="0">
     <w:nsid w:val="59C347B8"/>
     <w:multiLevelType w:val="hybridMultilevel"/>
     <w:tmpl w:val="A28A3A0E"/>
@@ -18255,7 +19784,7 @@
       </w:pPr>
     </w:lvl>
   </w:abstractNum>
-  <w:abstractNum w:abstractNumId="38" w15:restartNumberingAfterBreak="0">
+  <w:abstractNum w:abstractNumId="40" w15:restartNumberingAfterBreak="0">
     <w:nsid w:val="5A954AB5"/>
     <w:multiLevelType w:val="hybridMultilevel"/>
     <w:tmpl w:val="A1B2C692"/>
@@ -18368,7 +19897,7 @@
       </w:rPr>
     </w:lvl>
   </w:abstractNum>
-  <w:abstractNum w:abstractNumId="39" w15:restartNumberingAfterBreak="0">
+  <w:abstractNum w:abstractNumId="41" w15:restartNumberingAfterBreak="0">
     <w:nsid w:val="5C916BE6"/>
     <w:multiLevelType w:val="hybridMultilevel"/>
     <w:tmpl w:val="5B600CCC"/>
@@ -18480,7 +20009,7 @@
       </w:rPr>
     </w:lvl>
   </w:abstractNum>
-  <w:abstractNum w:abstractNumId="40" w15:restartNumberingAfterBreak="0">
+  <w:abstractNum w:abstractNumId="42" w15:restartNumberingAfterBreak="0">
     <w:nsid w:val="648F00B6"/>
     <w:multiLevelType w:val="hybridMultilevel"/>
     <w:tmpl w:val="CAB04E66"/>
@@ -18569,7 +20098,7 @@
       </w:pPr>
     </w:lvl>
   </w:abstractNum>
-  <w:abstractNum w:abstractNumId="41" w15:restartNumberingAfterBreak="0">
+  <w:abstractNum w:abstractNumId="43" w15:restartNumberingAfterBreak="0">
     <w:nsid w:val="66564340"/>
     <w:multiLevelType w:val="hybridMultilevel"/>
     <w:tmpl w:val="0F349774"/>
@@ -18658,7 +20187,7 @@
       </w:pPr>
     </w:lvl>
   </w:abstractNum>
-  <w:abstractNum w:abstractNumId="42" w15:restartNumberingAfterBreak="0">
+  <w:abstractNum w:abstractNumId="44" w15:restartNumberingAfterBreak="0">
     <w:nsid w:val="696A4F7A"/>
     <w:multiLevelType w:val="hybridMultilevel"/>
     <w:tmpl w:val="2B5CC596"/>
@@ -18748,7 +20277,7 @@
       </w:pPr>
     </w:lvl>
   </w:abstractNum>
-  <w:abstractNum w:abstractNumId="43" w15:restartNumberingAfterBreak="0">
+  <w:abstractNum w:abstractNumId="45" w15:restartNumberingAfterBreak="0">
     <w:nsid w:val="6C4E3974"/>
     <w:multiLevelType w:val="hybridMultilevel"/>
     <w:tmpl w:val="152A64B4"/>
@@ -18861,7 +20390,7 @@
       </w:rPr>
     </w:lvl>
   </w:abstractNum>
-  <w:abstractNum w:abstractNumId="44" w15:restartNumberingAfterBreak="0">
+  <w:abstractNum w:abstractNumId="46" w15:restartNumberingAfterBreak="0">
     <w:nsid w:val="705000AD"/>
     <w:multiLevelType w:val="hybridMultilevel"/>
     <w:tmpl w:val="476079FA"/>
@@ -18950,7 +20479,7 @@
       </w:pPr>
     </w:lvl>
   </w:abstractNum>
-  <w:abstractNum w:abstractNumId="45" w15:restartNumberingAfterBreak="0">
+  <w:abstractNum w:abstractNumId="47" w15:restartNumberingAfterBreak="0">
     <w:nsid w:val="74B35A75"/>
     <w:multiLevelType w:val="hybridMultilevel"/>
     <w:tmpl w:val="1DFA4222"/>
@@ -19039,7 +20568,93 @@
       </w:pPr>
     </w:lvl>
   </w:abstractNum>
-  <w:abstractNum w:abstractNumId="46" w15:restartNumberingAfterBreak="0">
+  <w:abstractNum w:abstractNumId="48" w15:restartNumberingAfterBreak="0">
+    <w:nsid w:val="751E5D42"/>
+    <w:multiLevelType w:val="hybridMultilevel"/>
+    <w:tmpl w:val="E6804AAA"/>
+    <w:lvl w:ilvl="0" w:tplc="F1421436">
+      <w:start w:val="1"/>
+      <w:numFmt w:val="decimal"/>
+      <w:lvlText w:val="%1."/>
+      <w:lvlJc w:val="left"/>
+      <w:pPr>
+        <w:ind w:left="1020" w:hanging="360"/>
+      </w:pPr>
+    </w:lvl>
+    <w:lvl w:ilvl="1" w:tplc="BA4C96E0">
+      <w:start w:val="1"/>
+      <w:numFmt w:val="decimal"/>
+      <w:lvlText w:val="%2."/>
+      <w:lvlJc w:val="left"/>
+      <w:pPr>
+        <w:ind w:left="1020" w:hanging="360"/>
+      </w:pPr>
+    </w:lvl>
+    <w:lvl w:ilvl="2" w:tplc="AF86473A">
+      <w:start w:val="1"/>
+      <w:numFmt w:val="decimal"/>
+      <w:lvlText w:val="%3."/>
+      <w:lvlJc w:val="left"/>
+      <w:pPr>
+        <w:ind w:left="1020" w:hanging="360"/>
+      </w:pPr>
+    </w:lvl>
+    <w:lvl w:ilvl="3" w:tplc="CB82EF98">
+      <w:start w:val="1"/>
+      <w:numFmt w:val="decimal"/>
+      <w:lvlText w:val="%4."/>
+      <w:lvlJc w:val="left"/>
+      <w:pPr>
+        <w:ind w:left="1020" w:hanging="360"/>
+      </w:pPr>
+    </w:lvl>
+    <w:lvl w:ilvl="4" w:tplc="5E0448EA">
+      <w:start w:val="1"/>
+      <w:numFmt w:val="decimal"/>
+      <w:lvlText w:val="%5."/>
+      <w:lvlJc w:val="left"/>
+      <w:pPr>
+        <w:ind w:left="1020" w:hanging="360"/>
+      </w:pPr>
+    </w:lvl>
+    <w:lvl w:ilvl="5" w:tplc="9DF8B134">
+      <w:start w:val="1"/>
+      <w:numFmt w:val="decimal"/>
+      <w:lvlText w:val="%6."/>
+      <w:lvlJc w:val="left"/>
+      <w:pPr>
+        <w:ind w:left="1020" w:hanging="360"/>
+      </w:pPr>
+    </w:lvl>
+    <w:lvl w:ilvl="6" w:tplc="8F0C4DBA">
+      <w:start w:val="1"/>
+      <w:numFmt w:val="decimal"/>
+      <w:lvlText w:val="%7."/>
+      <w:lvlJc w:val="left"/>
+      <w:pPr>
+        <w:ind w:left="1020" w:hanging="360"/>
+      </w:pPr>
+    </w:lvl>
+    <w:lvl w:ilvl="7" w:tplc="2C88D83E">
+      <w:start w:val="1"/>
+      <w:numFmt w:val="decimal"/>
+      <w:lvlText w:val="%8."/>
+      <w:lvlJc w:val="left"/>
+      <w:pPr>
+        <w:ind w:left="1020" w:hanging="360"/>
+      </w:pPr>
+    </w:lvl>
+    <w:lvl w:ilvl="8" w:tplc="53B8505C">
+      <w:start w:val="1"/>
+      <w:numFmt w:val="decimal"/>
+      <w:lvlText w:val="%9."/>
+      <w:lvlJc w:val="left"/>
+      <w:pPr>
+        <w:ind w:left="1020" w:hanging="360"/>
+      </w:pPr>
+    </w:lvl>
+  </w:abstractNum>
+  <w:abstractNum w:abstractNumId="49" w15:restartNumberingAfterBreak="0">
     <w:nsid w:val="77B061BB"/>
     <w:multiLevelType w:val="hybridMultilevel"/>
     <w:tmpl w:val="196C9A04"/>
@@ -19151,7 +20766,7 @@
       </w:rPr>
     </w:lvl>
   </w:abstractNum>
-  <w:abstractNum w:abstractNumId="47" w15:restartNumberingAfterBreak="0">
+  <w:abstractNum w:abstractNumId="50" w15:restartNumberingAfterBreak="0">
     <w:nsid w:val="78134527"/>
     <w:multiLevelType w:val="hybridMultilevel"/>
     <w:tmpl w:val="0E6211C6"/>
@@ -19240,7 +20855,7 @@
       </w:pPr>
     </w:lvl>
   </w:abstractNum>
-  <w:abstractNum w:abstractNumId="48" w15:restartNumberingAfterBreak="0">
+  <w:abstractNum w:abstractNumId="51" w15:restartNumberingAfterBreak="0">
     <w:nsid w:val="782E5706"/>
     <w:multiLevelType w:val="hybridMultilevel"/>
     <w:tmpl w:val="7F488520"/>
@@ -19353,7 +20968,7 @@
       </w:rPr>
     </w:lvl>
   </w:abstractNum>
-  <w:abstractNum w:abstractNumId="49" w15:restartNumberingAfterBreak="0">
+  <w:abstractNum w:abstractNumId="52" w15:restartNumberingAfterBreak="0">
     <w:nsid w:val="7AAB3592"/>
     <w:multiLevelType w:val="hybridMultilevel"/>
     <w:tmpl w:val="66565CD8"/>
@@ -19472,7 +21087,7 @@
     <w:abstractNumId w:val="14"/>
   </w:num>
   <w:num w:numId="3" w16cid:durableId="1671374855">
-    <w:abstractNumId w:val="46"/>
+    <w:abstractNumId w:val="49"/>
   </w:num>
   <w:num w:numId="4" w16cid:durableId="272716595">
     <w:abstractNumId w:val="25"/>
@@ -19481,7 +21096,7 @@
     <w:abstractNumId w:val="20"/>
   </w:num>
   <w:num w:numId="6" w16cid:durableId="987906376">
-    <w:abstractNumId w:val="39"/>
+    <w:abstractNumId w:val="41"/>
   </w:num>
   <w:num w:numId="7" w16cid:durableId="296254499">
     <w:abstractNumId w:val="24"/>
@@ -19493,34 +21108,34 @@
     <w:abstractNumId w:val="17"/>
   </w:num>
   <w:num w:numId="10" w16cid:durableId="1494106819">
-    <w:abstractNumId w:val="36"/>
+    <w:abstractNumId w:val="37"/>
   </w:num>
   <w:num w:numId="11" w16cid:durableId="604536577">
-    <w:abstractNumId w:val="30"/>
+    <w:abstractNumId w:val="31"/>
   </w:num>
   <w:num w:numId="12" w16cid:durableId="519703661">
     <w:abstractNumId w:val="13"/>
   </w:num>
   <w:num w:numId="13" w16cid:durableId="1487208710">
-    <w:abstractNumId w:val="42"/>
+    <w:abstractNumId w:val="44"/>
   </w:num>
   <w:num w:numId="14" w16cid:durableId="1540168070">
     <w:abstractNumId w:val="28"/>
   </w:num>
   <w:num w:numId="15" w16cid:durableId="763114405">
-    <w:abstractNumId w:val="42"/>
+    <w:abstractNumId w:val="44"/>
     <w:lvlOverride w:ilvl="0">
       <w:startOverride w:val="1"/>
     </w:lvlOverride>
   </w:num>
   <w:num w:numId="16" w16cid:durableId="1310013307">
-    <w:abstractNumId w:val="41"/>
+    <w:abstractNumId w:val="43"/>
   </w:num>
   <w:num w:numId="17" w16cid:durableId="1108113069">
     <w:abstractNumId w:val="29"/>
   </w:num>
   <w:num w:numId="18" w16cid:durableId="902255681">
-    <w:abstractNumId w:val="34"/>
+    <w:abstractNumId w:val="35"/>
   </w:num>
   <w:num w:numId="19" w16cid:durableId="28721063">
     <w:abstractNumId w:val="27"/>
@@ -19541,16 +21156,16 @@
     <w:abstractNumId w:val="7"/>
   </w:num>
   <w:num w:numId="25" w16cid:durableId="1809087896">
-    <w:abstractNumId w:val="43"/>
+    <w:abstractNumId w:val="45"/>
   </w:num>
   <w:num w:numId="26" w16cid:durableId="607347305">
-    <w:abstractNumId w:val="40"/>
+    <w:abstractNumId w:val="42"/>
   </w:num>
   <w:num w:numId="27" w16cid:durableId="1691182851">
-    <w:abstractNumId w:val="37"/>
+    <w:abstractNumId w:val="39"/>
   </w:num>
   <w:num w:numId="28" w16cid:durableId="1976981631">
-    <w:abstractNumId w:val="32"/>
+    <w:abstractNumId w:val="33"/>
   </w:num>
   <w:num w:numId="29" w16cid:durableId="272590816">
     <w:abstractNumId w:val="5"/>
@@ -19580,13 +21195,13 @@
     <w:abstractNumId w:val="1"/>
   </w:num>
   <w:num w:numId="38" w16cid:durableId="1524316724">
-    <w:abstractNumId w:val="31"/>
+    <w:abstractNumId w:val="32"/>
   </w:num>
   <w:num w:numId="39" w16cid:durableId="559024886">
-    <w:abstractNumId w:val="35"/>
+    <w:abstractNumId w:val="36"/>
   </w:num>
   <w:num w:numId="40" w16cid:durableId="1703942281">
-    <w:abstractNumId w:val="45"/>
+    <w:abstractNumId w:val="47"/>
   </w:num>
   <w:num w:numId="41" w16cid:durableId="1409880499">
     <w:abstractNumId w:val="8"/>
@@ -19598,13 +21213,13 @@
     <w:abstractNumId w:val="6"/>
   </w:num>
   <w:num w:numId="44" w16cid:durableId="1670477868">
-    <w:abstractNumId w:val="44"/>
+    <w:abstractNumId w:val="46"/>
   </w:num>
   <w:num w:numId="45" w16cid:durableId="520780971">
-    <w:abstractNumId w:val="47"/>
+    <w:abstractNumId w:val="50"/>
   </w:num>
   <w:num w:numId="46" w16cid:durableId="980965575">
-    <w:abstractNumId w:val="33"/>
+    <w:abstractNumId w:val="34"/>
   </w:num>
   <w:num w:numId="47" w16cid:durableId="676270736">
     <w:abstractNumId w:val="9"/>
@@ -19613,15 +21228,32 @@
     <w:abstractNumId w:val="26"/>
   </w:num>
   <w:num w:numId="49" w16cid:durableId="1104375037">
-    <w:abstractNumId w:val="49"/>
+    <w:abstractNumId w:val="52"/>
   </w:num>
   <w:num w:numId="50" w16cid:durableId="962421395">
+    <w:abstractNumId w:val="51"/>
+  </w:num>
+  <w:num w:numId="51" w16cid:durableId="146870244">
+    <w:abstractNumId w:val="40"/>
+  </w:num>
+  <w:num w:numId="52" w16cid:durableId="1439527768">
+    <w:abstractNumId w:val="38"/>
+  </w:num>
+  <w:num w:numId="53" w16cid:durableId="750662697">
     <w:abstractNumId w:val="48"/>
   </w:num>
-  <w:num w:numId="51" w16cid:durableId="146870244">
-    <w:abstractNumId w:val="38"/>
+  <w:num w:numId="54" w16cid:durableId="485323654">
+    <w:abstractNumId w:val="30"/>
   </w:num>
 </w:numbering>
+</file>
+
+<file path=word/people.xml><?xml version="1.0" encoding="utf-8"?>
+<w15:people xmlns:wpc="http://schemas.microsoft.com/office/word/2010/wordprocessingCanvas" xmlns:cx="http://schemas.microsoft.com/office/drawing/2014/chartex" xmlns:cx1="http://schemas.microsoft.com/office/drawing/2015/9/8/chartex" xmlns:cx2="http://schemas.microsoft.com/office/drawing/2015/10/21/chartex" xmlns:cx3="http://schemas.microsoft.com/office/drawing/2016/5/9/chartex" xmlns:cx4="http://schemas.microsoft.com/office/drawing/2016/5/10/chartex" xmlns:cx5="http://schemas.microsoft.com/office/drawing/2016/5/11/chartex" xmlns:cx6="http://schemas.microsoft.com/office/drawing/2016/5/12/chartex" xmlns:cx7="http://schemas.microsoft.com/office/drawing/2016/5/13/chartex" xmlns:cx8="http://schemas.microsoft.com/office/drawing/2016/5/14/chartex" xmlns:mc="http://schemas.openxmlformats.org/markup-compatibility/2006" xmlns:aink="http://schemas.microsoft.com/office/drawing/2016/ink" xmlns:am3d="http://schemas.microsoft.com/office/drawing/2017/model3d" xmlns:o="urn:schemas-microsoft-com:office:office" xmlns:oel="http://schemas.microsoft.com/office/2019/extlst" xmlns:r="http://schemas.openxmlformats.org/officeDocument/2006/relationships" xmlns:m="http://schemas.openxmlformats.org/officeDocument/2006/math" xmlns:v="urn:schemas-microsoft-com:vml" xmlns:wp14="http://schemas.microsoft.com/office/word/2010/wordprocessingDrawing" xmlns:wp="http://schemas.openxmlformats.org/drawingml/2006/wordprocessingDrawing" xmlns:w10="urn:schemas-microsoft-com:office:word" xmlns:w="http://schemas.openxmlformats.org/wordprocessingml/2006/main" xmlns:w14="http://schemas.microsoft.com/office/word/2010/wordml" xmlns:w15="http://schemas.microsoft.com/office/word/2012/wordml" xmlns:w16cex="http://schemas.microsoft.com/office/word/2018/wordml/cex" xmlns:w16cid="http://schemas.microsoft.com/office/word/2016/wordml/cid" xmlns:w16="http://schemas.microsoft.com/office/word/2018/wordml" xmlns:w16sdtdh="http://schemas.microsoft.com/office/word/2020/wordml/sdtdatahash" xmlns:w16se="http://schemas.microsoft.com/office/word/2015/wordml/symex" xmlns:wpg="http://schemas.microsoft.com/office/word/2010/wordprocessingGroup" xmlns:wpi="http://schemas.microsoft.com/office/word/2010/wordprocessingInk" xmlns:wne="http://schemas.microsoft.com/office/word/2006/wordml" xmlns:wps="http://schemas.microsoft.com/office/word/2010/wordprocessingShape" mc:Ignorable="w14 w15 w16se w16cid w16 w16cex w16sdtdh wp14">
+  <w15:person w15:author="Prof. Dr.-Ing. Sebastian Stadler">
+    <w15:presenceInfo w15:providerId="Windows Live" w15:userId="ddc9df0d606b5101"/>
+  </w15:person>
+</w15:people>
 </file>
 
 <file path=word/styles.xml><?xml version="1.0" encoding="utf-8"?>
@@ -20345,7 +21977,6 @@
     <w:basedOn w:val="Standard"/>
     <w:link w:val="KommentartextZchn"/>
     <w:uiPriority w:val="99"/>
-    <w:semiHidden/>
     <w:unhideWhenUsed/>
     <w:rsid w:val="00C02188"/>
     <w:pPr>
@@ -20361,7 +21992,6 @@
     <w:basedOn w:val="Absatz-Standardschriftart"/>
     <w:link w:val="Kommentartext"/>
     <w:uiPriority w:val="99"/>
-    <w:semiHidden/>
     <w:rsid w:val="00C02188"/>
     <w:rPr>
       <w:sz w:val="20"/>
@@ -20553,8 +22183,8 @@
     <w:rsid w:val="001127E1"/>
     <w:rsid w:val="00142405"/>
     <w:rsid w:val="00203498"/>
-    <w:rsid w:val="002A3097"/>
     <w:rsid w:val="003305E3"/>
+    <w:rsid w:val="00365212"/>
     <w:rsid w:val="004D63B3"/>
     <w:rsid w:val="00565930"/>
     <w:rsid w:val="005D11E4"/>
@@ -20572,6 +22202,7 @@
     <w:rsid w:val="00AA1300"/>
     <w:rsid w:val="00AE0177"/>
     <w:rsid w:val="00AF28BE"/>
+    <w:rsid w:val="00B731EC"/>
     <w:rsid w:val="00BA5912"/>
     <w:rsid w:val="00BF07B2"/>
     <w:rsid w:val="00C8755C"/>

</xml_diff>